<commit_message>
modify plotting of SCE analysis
</commit_message>
<xml_diff>
--- a/figures/Figures legend.docx
+++ b/figures/Figures legend.docx
@@ -76,7 +76,7 @@
           <v:shape id="_x0000_i1025" type="#_x0000_t75" style="width:404.85pt;height:19.7pt" o:ole="">
             <v:imagedata r:id="rId6" o:title=""/>
           </v:shape>
-          <o:OLEObject Type="Embed" ProgID="Equation.DSMT4" ShapeID="_x0000_i1025" DrawAspect="Content" ObjectID="_1561967164" r:id="rId7"/>
+          <o:OLEObject Type="Embed" ProgID="Equation.DSMT4" ShapeID="_x0000_i1025" DrawAspect="Content" ObjectID="_1562140037" r:id="rId7"/>
         </w:object>
       </w:r>
       <w:r>
@@ -124,8 +124,6 @@
       <w:r>
         <w:t>+ D) same as A)+ B) respectively, for L-shape track</w:t>
       </w:r>
-      <w:bookmarkStart w:id="0" w:name="_GoBack"/>
-      <w:bookmarkEnd w:id="0"/>
     </w:p>
     <w:p>
       <w:r>
@@ -186,13 +184,20 @@
       </w:r>
     </w:p>
     <w:p>
+      <w:pPr>
+        <w:rPr>
+          <w:noProof/>
+        </w:rPr>
+      </w:pPr>
+    </w:p>
+    <w:p>
       <w:r>
         <w:rPr>
           <w:noProof/>
         </w:rPr>
         <w:lastRenderedPageBreak/>
         <w:drawing>
-          <wp:inline distT="0" distB="0" distL="0" distR="0" wp14:anchorId="78EA7492" wp14:editId="5586F894">
+          <wp:inline distT="0" distB="0" distL="0" distR="0" wp14:anchorId="55684383" wp14:editId="1BF2D2A8">
             <wp:extent cx="3976577" cy="2982433"/>
             <wp:effectExtent l="0" t="0" r="5080" b="8890"/>
             <wp:docPr id="1" name="Picture 1"/>
@@ -235,12 +240,6 @@
       </w:r>
     </w:p>
     <w:p/>
-    <w:p/>
-    <w:p/>
-    <w:p/>
-    <w:p/>
-    <w:p/>
-    <w:p/>
     <w:p>
       <w:r>
         <w:t>C</w:t>
@@ -253,8 +252,8 @@
         </w:rPr>
         <w:drawing>
           <wp:inline distT="0" distB="0" distL="0" distR="0" wp14:anchorId="4135D141" wp14:editId="48A97817">
-            <wp:extent cx="3157870" cy="2368402"/>
-            <wp:effectExtent l="0" t="0" r="4445" b="0"/>
+            <wp:extent cx="3976778" cy="2982583"/>
+            <wp:effectExtent l="0" t="0" r="5080" b="8890"/>
             <wp:docPr id="3" name="Picture 3"/>
             <wp:cNvGraphicFramePr>
               <a:graphicFrameLocks xmlns:a="http://schemas.openxmlformats.org/drawingml/2006/main" noChangeAspect="1"/>
@@ -281,7 +280,7 @@
                   <pic:spPr>
                     <a:xfrm>
                       <a:off x="0" y="0"/>
-                      <a:ext cx="3153969" cy="2365476"/>
+                      <a:ext cx="3979870" cy="2984902"/>
                     </a:xfrm>
                     <a:prstGeom prst="rect">
                       <a:avLst/>
@@ -296,7 +295,6 @@
     </w:p>
     <w:p>
       <w:r>
-        <w:lastRenderedPageBreak/>
         <w:t>D</w:t>
       </w:r>
     </w:p>
@@ -305,6 +303,7 @@
         <w:rPr>
           <w:noProof/>
         </w:rPr>
+        <w:lastRenderedPageBreak/>
         <w:drawing>
           <wp:inline distT="0" distB="0" distL="0" distR="0" wp14:anchorId="7E26BE2B" wp14:editId="2F5A7AE6">
             <wp:extent cx="3208420" cy="2406315"/>
@@ -348,6 +347,140 @@
         </w:drawing>
       </w:r>
     </w:p>
+    <w:p>
+      <w:pPr>
+        <w:rPr>
+          <w:b/>
+          <w:bCs/>
+        </w:rPr>
+      </w:pPr>
+      <w:r>
+        <w:rPr>
+          <w:b/>
+          <w:bCs/>
+        </w:rPr>
+        <w:t>Fig 2: Synchronous calcium events don’t show recurrent activation in upcoming run epoch</w:t>
+      </w:r>
+    </w:p>
+    <w:p>
+      <w:pPr>
+        <w:pStyle w:val="ListParagraph"/>
+        <w:numPr>
+          <w:ilvl w:val="0"/>
+          <w:numId w:val="2"/>
+        </w:numPr>
+      </w:pPr>
+      <w:r>
+        <w:t>Normalized histogram of number of neurons per s</w:t>
+      </w:r>
+      <w:r>
+        <w:t>ynchronous</w:t>
+      </w:r>
+      <w:r>
+        <w:t xml:space="preserve"> calcium event (SCE). Pull </w:t>
+      </w:r>
+      <w:r>
+        <w:t>taken from n=9 mice running on a linear track. SCE’s took all cells into account (not only place cells)</w:t>
+      </w:r>
+    </w:p>
+    <w:p>
+      <w:pPr>
+        <w:pStyle w:val="ListParagraph"/>
+        <w:numPr>
+          <w:ilvl w:val="0"/>
+          <w:numId w:val="2"/>
+        </w:numPr>
+      </w:pPr>
+      <w:r>
+        <w:t>Normalized histogram of number of neurons that participated in SCE and in the following run.</w:t>
+      </w:r>
+    </w:p>
+    <w:p>
+      <w:pPr>
+        <w:pStyle w:val="ListParagraph"/>
+        <w:numPr>
+          <w:ilvl w:val="0"/>
+          <w:numId w:val="2"/>
+        </w:numPr>
+      </w:pPr>
+      <w:r>
+        <w:t xml:space="preserve">Box plot of the number of neurons that were active SCE and in the run following. </w:t>
+      </w:r>
+    </w:p>
+    <w:p>
+      <w:r>
+        <w:t xml:space="preserve">A </w:t>
+      </w:r>
+    </w:p>
+    <w:p>
+      <w:pPr>
+        <w:rPr>
+          <w:b/>
+          <w:bCs/>
+        </w:rPr>
+      </w:pPr>
+      <w:bookmarkStart w:id="0" w:name="_GoBack"/>
+      <w:r>
+        <w:rPr>
+          <w:b/>
+          <w:bCs/>
+          <w:noProof/>
+        </w:rPr>
+        <w:lastRenderedPageBreak/>
+        <w:drawing>
+          <wp:inline distT="0" distB="0" distL="0" distR="0">
+            <wp:extent cx="5796951" cy="4347713"/>
+            <wp:effectExtent l="0" t="0" r="0" b="0"/>
+            <wp:docPr id="6" name="Picture 6"/>
+            <wp:cNvGraphicFramePr>
+              <a:graphicFrameLocks xmlns:a="http://schemas.openxmlformats.org/drawingml/2006/main" noChangeAspect="1"/>
+            </wp:cNvGraphicFramePr>
+            <a:graphic xmlns:a="http://schemas.openxmlformats.org/drawingml/2006/main">
+              <a:graphicData uri="http://schemas.openxmlformats.org/drawingml/2006/picture">
+                <pic:pic xmlns:pic="http://schemas.openxmlformats.org/drawingml/2006/picture">
+                  <pic:nvPicPr>
+                    <pic:cNvPr id="0" name="summary.png"/>
+                    <pic:cNvPicPr/>
+                  </pic:nvPicPr>
+                  <pic:blipFill>
+                    <a:blip r:embed="rId12" cstate="print">
+                      <a:extLst>
+                        <a:ext uri="{28A0092B-C50C-407E-A947-70E740481C1C}">
+                          <a14:useLocalDpi xmlns:a14="http://schemas.microsoft.com/office/drawing/2010/main" val="0"/>
+                        </a:ext>
+                      </a:extLst>
+                    </a:blip>
+                    <a:stretch>
+                      <a:fillRect/>
+                    </a:stretch>
+                  </pic:blipFill>
+                  <pic:spPr>
+                    <a:xfrm>
+                      <a:off x="0" y="0"/>
+                      <a:ext cx="5796951" cy="4347713"/>
+                    </a:xfrm>
+                    <a:prstGeom prst="rect">
+                      <a:avLst/>
+                    </a:prstGeom>
+                  </pic:spPr>
+                </pic:pic>
+              </a:graphicData>
+            </a:graphic>
+          </wp:inline>
+        </w:drawing>
+      </w:r>
+      <w:bookmarkEnd w:id="0"/>
+    </w:p>
+    <w:p>
+      <w:r>
+        <w:t>(Commit: a72151d)</w:t>
+      </w:r>
+    </w:p>
+    <w:p>
+      <w:r>
+        <w:t xml:space="preserve"> </w:t>
+      </w:r>
+    </w:p>
     <w:p/>
     <w:sectPr>
       <w:pgSz w:w="12240" w:h="15840"/>
@@ -450,8 +583,100 @@
       </w:pPr>
     </w:lvl>
   </w:abstractNum>
+  <w:abstractNum w:abstractNumId="1">
+    <w:nsid w:val="586A2171"/>
+    <w:multiLevelType w:val="hybridMultilevel"/>
+    <w:tmpl w:val="736A4C26"/>
+    <w:lvl w:ilvl="0" w:tplc="A8D6A32C">
+      <w:start w:val="1"/>
+      <w:numFmt w:val="upperLetter"/>
+      <w:lvlText w:val="%1)"/>
+      <w:lvlJc w:val="left"/>
+      <w:pPr>
+        <w:ind w:left="720" w:hanging="360"/>
+      </w:pPr>
+      <w:rPr>
+        <w:rFonts w:hint="default"/>
+      </w:rPr>
+    </w:lvl>
+    <w:lvl w:ilvl="1" w:tplc="04090019" w:tentative="1">
+      <w:start w:val="1"/>
+      <w:numFmt w:val="lowerLetter"/>
+      <w:lvlText w:val="%2."/>
+      <w:lvlJc w:val="left"/>
+      <w:pPr>
+        <w:ind w:left="1440" w:hanging="360"/>
+      </w:pPr>
+    </w:lvl>
+    <w:lvl w:ilvl="2" w:tplc="0409001B" w:tentative="1">
+      <w:start w:val="1"/>
+      <w:numFmt w:val="lowerRoman"/>
+      <w:lvlText w:val="%3."/>
+      <w:lvlJc w:val="right"/>
+      <w:pPr>
+        <w:ind w:left="2160" w:hanging="180"/>
+      </w:pPr>
+    </w:lvl>
+    <w:lvl w:ilvl="3" w:tplc="0409000F" w:tentative="1">
+      <w:start w:val="1"/>
+      <w:numFmt w:val="decimal"/>
+      <w:lvlText w:val="%4."/>
+      <w:lvlJc w:val="left"/>
+      <w:pPr>
+        <w:ind w:left="2880" w:hanging="360"/>
+      </w:pPr>
+    </w:lvl>
+    <w:lvl w:ilvl="4" w:tplc="04090019" w:tentative="1">
+      <w:start w:val="1"/>
+      <w:numFmt w:val="lowerLetter"/>
+      <w:lvlText w:val="%5."/>
+      <w:lvlJc w:val="left"/>
+      <w:pPr>
+        <w:ind w:left="3600" w:hanging="360"/>
+      </w:pPr>
+    </w:lvl>
+    <w:lvl w:ilvl="5" w:tplc="0409001B" w:tentative="1">
+      <w:start w:val="1"/>
+      <w:numFmt w:val="lowerRoman"/>
+      <w:lvlText w:val="%6."/>
+      <w:lvlJc w:val="right"/>
+      <w:pPr>
+        <w:ind w:left="4320" w:hanging="180"/>
+      </w:pPr>
+    </w:lvl>
+    <w:lvl w:ilvl="6" w:tplc="0409000F" w:tentative="1">
+      <w:start w:val="1"/>
+      <w:numFmt w:val="decimal"/>
+      <w:lvlText w:val="%7."/>
+      <w:lvlJc w:val="left"/>
+      <w:pPr>
+        <w:ind w:left="5040" w:hanging="360"/>
+      </w:pPr>
+    </w:lvl>
+    <w:lvl w:ilvl="7" w:tplc="04090019" w:tentative="1">
+      <w:start w:val="1"/>
+      <w:numFmt w:val="lowerLetter"/>
+      <w:lvlText w:val="%8."/>
+      <w:lvlJc w:val="left"/>
+      <w:pPr>
+        <w:ind w:left="5760" w:hanging="360"/>
+      </w:pPr>
+    </w:lvl>
+    <w:lvl w:ilvl="8" w:tplc="0409001B" w:tentative="1">
+      <w:start w:val="1"/>
+      <w:numFmt w:val="lowerRoman"/>
+      <w:lvlText w:val="%9."/>
+      <w:lvlJc w:val="right"/>
+      <w:pPr>
+        <w:ind w:left="6480" w:hanging="180"/>
+      </w:pPr>
+    </w:lvl>
+  </w:abstractNum>
   <w:num w:numId="1">
     <w:abstractNumId w:val="0"/>
+  </w:num>
+  <w:num w:numId="2">
+    <w:abstractNumId w:val="1"/>
   </w:num>
 </w:numbering>
 </file>

</xml_diff>

<commit_message>
fix frame rate values and add plots in SCE analysis
</commit_message>
<xml_diff>
--- a/figures/Figures legend.docx
+++ b/figures/Figures legend.docx
@@ -76,7 +76,7 @@
           <v:shape id="_x0000_i1025" type="#_x0000_t75" style="width:404.85pt;height:19.7pt" o:ole="">
             <v:imagedata r:id="rId6" o:title=""/>
           </v:shape>
-          <o:OLEObject Type="Embed" ProgID="Equation.DSMT4" ShapeID="_x0000_i1025" DrawAspect="Content" ObjectID="_1562140037" r:id="rId7"/>
+          <o:OLEObject Type="Embed" ProgID="Equation.DSMT4" ShapeID="_x0000_i1025" DrawAspect="Content" ObjectID="_1562140292" r:id="rId7"/>
         </w:object>
       </w:r>
       <w:r>
@@ -371,7 +371,10 @@
         </w:numPr>
       </w:pPr>
       <w:r>
-        <w:t>Normalized histogram of number of neurons per s</w:t>
+        <w:t>Distribution</w:t>
+      </w:r>
+      <w:r>
+        <w:t xml:space="preserve"> of number of neurons per s</w:t>
       </w:r>
       <w:r>
         <w:t>ynchronous</w:t>
@@ -392,7 +395,10 @@
         </w:numPr>
       </w:pPr>
       <w:r>
-        <w:t>Normalized histogram of number of neurons that participated in SCE and in the following run.</w:t>
+        <w:t xml:space="preserve">Distribution </w:t>
+      </w:r>
+      <w:r>
+        <w:t>of number of neurons that participated in SCE and in the following run.</w:t>
       </w:r>
     </w:p>
     <w:p>
@@ -419,7 +425,6 @@
           <w:bCs/>
         </w:rPr>
       </w:pPr>
-      <w:bookmarkStart w:id="0" w:name="_GoBack"/>
       <w:r>
         <w:rPr>
           <w:b/>
@@ -427,6 +432,14 @@
           <w:noProof/>
         </w:rPr>
         <w:lastRenderedPageBreak/>
+        <w:t>s</w:t>
+      </w:r>
+      <w:r>
+        <w:rPr>
+          <w:b/>
+          <w:bCs/>
+          <w:noProof/>
+        </w:rPr>
         <w:drawing>
           <wp:inline distT="0" distB="0" distL="0" distR="0">
             <wp:extent cx="5796951" cy="4347713"/>
@@ -469,12 +482,21 @@
           </wp:inline>
         </w:drawing>
       </w:r>
+    </w:p>
+    <w:p>
+      <w:r>
+        <w:t xml:space="preserve">(Commit: </w:t>
+      </w:r>
+      <w:r>
+        <w:t>f63e698</w:t>
+      </w:r>
+      <w:r>
+        <w:t>)</w:t>
+      </w:r>
+    </w:p>
+    <w:p>
+      <w:bookmarkStart w:id="0" w:name="_GoBack"/>
       <w:bookmarkEnd w:id="0"/>
-    </w:p>
-    <w:p>
-      <w:r>
-        <w:t>(Commit: a72151d)</w:t>
-      </w:r>
     </w:p>
     <w:p>
       <w:r>

</xml_diff>

<commit_message>
add figure to figure legend
</commit_message>
<xml_diff>
--- a/figures/Figures legend.docx
+++ b/figures/Figures legend.docx
@@ -42,13 +42,8 @@
         <w:t xml:space="preserve">matched t-test for </w:t>
       </w:r>
       <w:r>
-        <w:t>the conditional probabilities</w:t>
-      </w:r>
-      <w:proofErr w:type="gramStart"/>
-      <w:r>
-        <w:t>:</w:t>
-      </w:r>
-      <w:proofErr w:type="gramEnd"/>
+        <w:t>the conditional probabilities:</w:t>
+      </w:r>
       <w:r>
         <w:rPr>
           <w:position w:val="-14"/>
@@ -76,7 +71,7 @@
           <v:shape id="_x0000_i1025" type="#_x0000_t75" style="width:404.85pt;height:19.7pt" o:ole="">
             <v:imagedata r:id="rId6" o:title=""/>
           </v:shape>
-          <o:OLEObject Type="Embed" ProgID="Equation.DSMT4" ShapeID="_x0000_i1025" DrawAspect="Content" ObjectID="_1562140292" r:id="rId7"/>
+          <o:OLEObject Type="Embed" ProgID="Equation.DSMT4" ShapeID="_x0000_i1025" DrawAspect="Content" ObjectID="_1562152507" r:id="rId7"/>
         </w:object>
       </w:r>
       <w:r>
@@ -415,24 +410,8 @@
     </w:p>
     <w:p>
       <w:r>
+        <w:lastRenderedPageBreak/>
         <w:t xml:space="preserve">A </w:t>
-      </w:r>
-    </w:p>
-    <w:p>
-      <w:pPr>
-        <w:rPr>
-          <w:b/>
-          <w:bCs/>
-        </w:rPr>
-      </w:pPr>
-      <w:r>
-        <w:rPr>
-          <w:b/>
-          <w:bCs/>
-          <w:noProof/>
-        </w:rPr>
-        <w:lastRenderedPageBreak/>
-        <w:t>s</w:t>
       </w:r>
       <w:r>
         <w:rPr>
@@ -441,7 +420,7 @@
           <w:noProof/>
         </w:rPr>
         <w:drawing>
-          <wp:inline distT="0" distB="0" distL="0" distR="0">
+          <wp:inline distT="0" distB="0" distL="0" distR="0" wp14:anchorId="7040B435" wp14:editId="7D4E4B1D">
             <wp:extent cx="5796951" cy="4347713"/>
             <wp:effectExtent l="0" t="0" r="0" b="0"/>
             <wp:docPr id="6" name="Picture 6"/>
@@ -495,13 +474,72 @@
       </w:r>
     </w:p>
     <w:p>
+      <w:pPr>
+        <w:rPr>
+          <w:b/>
+          <w:bCs/>
+        </w:rPr>
+      </w:pPr>
+      <w:r>
+        <w:rPr>
+          <w:b/>
+          <w:bCs/>
+        </w:rPr>
+        <w:t>Fig 3: decoding bucket trials show no significant edge (reward?) representation</w:t>
+      </w:r>
+    </w:p>
+    <w:p>
+      <w:r>
+        <w:rPr>
+          <w:noProof/>
+        </w:rPr>
+        <w:lastRenderedPageBreak/>
+        <w:drawing>
+          <wp:inline distT="0" distB="0" distL="0" distR="0">
+            <wp:extent cx="5486400" cy="4114800"/>
+            <wp:effectExtent l="0" t="0" r="0" b="0"/>
+            <wp:docPr id="7" name="Picture 7"/>
+            <wp:cNvGraphicFramePr>
+              <a:graphicFrameLocks xmlns:a="http://schemas.openxmlformats.org/drawingml/2006/main" noChangeAspect="1"/>
+            </wp:cNvGraphicFramePr>
+            <a:graphic xmlns:a="http://schemas.openxmlformats.org/drawingml/2006/main">
+              <a:graphicData uri="http://schemas.openxmlformats.org/drawingml/2006/picture">
+                <pic:pic xmlns:pic="http://schemas.openxmlformats.org/drawingml/2006/picture">
+                  <pic:nvPicPr>
+                    <pic:cNvPr id="0" name="bucket decoding - temporal.png"/>
+                    <pic:cNvPicPr/>
+                  </pic:nvPicPr>
+                  <pic:blipFill>
+                    <a:blip r:embed="rId13" cstate="print">
+                      <a:extLst>
+                        <a:ext uri="{28A0092B-C50C-407E-A947-70E740481C1C}">
+                          <a14:useLocalDpi xmlns:a14="http://schemas.microsoft.com/office/drawing/2010/main" val="0"/>
+                        </a:ext>
+                      </a:extLst>
+                    </a:blip>
+                    <a:stretch>
+                      <a:fillRect/>
+                    </a:stretch>
+                  </pic:blipFill>
+                  <pic:spPr>
+                    <a:xfrm>
+                      <a:off x="0" y="0"/>
+                      <a:ext cx="5486400" cy="4114800"/>
+                    </a:xfrm>
+                    <a:prstGeom prst="rect">
+                      <a:avLst/>
+                    </a:prstGeom>
+                  </pic:spPr>
+                </pic:pic>
+              </a:graphicData>
+            </a:graphic>
+          </wp:inline>
+        </w:drawing>
+      </w:r>
+    </w:p>
+    <w:p>
       <w:bookmarkStart w:id="0" w:name="_GoBack"/>
       <w:bookmarkEnd w:id="0"/>
-    </w:p>
-    <w:p>
-      <w:r>
-        <w:t xml:space="preserve"> </w:t>
-      </w:r>
     </w:p>
     <w:p/>
     <w:sectPr>

</xml_diff>

<commit_message>
add figures of decoded bins ib bucket and shuffle
</commit_message>
<xml_diff>
--- a/figures/Figures legend.docx
+++ b/figures/Figures legend.docx
@@ -42,8 +42,13 @@
         <w:t xml:space="preserve">matched t-test for </w:t>
       </w:r>
       <w:r>
-        <w:t>the conditional probabilities:</w:t>
-      </w:r>
+        <w:t>the conditional probabilities</w:t>
+      </w:r>
+      <w:proofErr w:type="gramStart"/>
+      <w:r>
+        <w:t>:</w:t>
+      </w:r>
+      <w:proofErr w:type="gramEnd"/>
       <w:r>
         <w:rPr>
           <w:position w:val="-14"/>
@@ -71,7 +76,7 @@
           <v:shape id="_x0000_i1025" type="#_x0000_t75" style="width:404.85pt;height:19.7pt" o:ole="">
             <v:imagedata r:id="rId6" o:title=""/>
           </v:shape>
-          <o:OLEObject Type="Embed" ProgID="Equation.DSMT4" ShapeID="_x0000_i1025" DrawAspect="Content" ObjectID="_1562152507" r:id="rId7"/>
+          <o:OLEObject Type="Embed" ProgID="Equation.DSMT4" ShapeID="_x0000_i1025" DrawAspect="Content" ObjectID="_1562323808" r:id="rId7"/>
         </w:object>
       </w:r>
       <w:r>
@@ -538,9 +543,103 @@
       </w:r>
     </w:p>
     <w:p>
+      <w:r>
+        <w:rPr>
+          <w:noProof/>
+        </w:rPr>
+        <w:lastRenderedPageBreak/>
+        <w:drawing>
+          <wp:inline distT="0" distB="0" distL="0" distR="0">
+            <wp:extent cx="5486400" cy="4114800"/>
+            <wp:effectExtent l="0" t="0" r="0" b="0"/>
+            <wp:docPr id="8" name="Picture 8"/>
+            <wp:cNvGraphicFramePr>
+              <a:graphicFrameLocks xmlns:a="http://schemas.openxmlformats.org/drawingml/2006/main" noChangeAspect="1"/>
+            </wp:cNvGraphicFramePr>
+            <a:graphic xmlns:a="http://schemas.openxmlformats.org/drawingml/2006/main">
+              <a:graphicData uri="http://schemas.openxmlformats.org/drawingml/2006/picture">
+                <pic:pic xmlns:pic="http://schemas.openxmlformats.org/drawingml/2006/picture">
+                  <pic:nvPicPr>
+                    <pic:cNvPr id="0" name="bucket decoding distribution.png"/>
+                    <pic:cNvPicPr/>
+                  </pic:nvPicPr>
+                  <pic:blipFill>
+                    <a:blip r:embed="rId14" cstate="print">
+                      <a:extLst>
+                        <a:ext uri="{28A0092B-C50C-407E-A947-70E740481C1C}">
+                          <a14:useLocalDpi xmlns:a14="http://schemas.microsoft.com/office/drawing/2010/main" val="0"/>
+                        </a:ext>
+                      </a:extLst>
+                    </a:blip>
+                    <a:stretch>
+                      <a:fillRect/>
+                    </a:stretch>
+                  </pic:blipFill>
+                  <pic:spPr>
+                    <a:xfrm>
+                      <a:off x="0" y="0"/>
+                      <a:ext cx="5486400" cy="4114800"/>
+                    </a:xfrm>
+                    <a:prstGeom prst="rect">
+                      <a:avLst/>
+                    </a:prstGeom>
+                  </pic:spPr>
+                </pic:pic>
+              </a:graphicData>
+            </a:graphic>
+          </wp:inline>
+        </w:drawing>
+      </w:r>
       <w:bookmarkStart w:id="0" w:name="_GoBack"/>
       <w:bookmarkEnd w:id="0"/>
-    </w:p>
+      <w:r>
+        <w:rPr>
+          <w:noProof/>
+        </w:rPr>
+        <w:drawing>
+          <wp:inline distT="0" distB="0" distL="0" distR="0">
+            <wp:extent cx="5486400" cy="4114800"/>
+            <wp:effectExtent l="0" t="0" r="0" b="0"/>
+            <wp:docPr id="9" name="Picture 9"/>
+            <wp:cNvGraphicFramePr>
+              <a:graphicFrameLocks xmlns:a="http://schemas.openxmlformats.org/drawingml/2006/main" noChangeAspect="1"/>
+            </wp:cNvGraphicFramePr>
+            <a:graphic xmlns:a="http://schemas.openxmlformats.org/drawingml/2006/main">
+              <a:graphicData uri="http://schemas.openxmlformats.org/drawingml/2006/picture">
+                <pic:pic xmlns:pic="http://schemas.openxmlformats.org/drawingml/2006/picture">
+                  <pic:nvPicPr>
+                    <pic:cNvPr id="0" name="shufle decoding distribution.png"/>
+                    <pic:cNvPicPr/>
+                  </pic:nvPicPr>
+                  <pic:blipFill>
+                    <a:blip r:embed="rId15" cstate="print">
+                      <a:extLst>
+                        <a:ext uri="{28A0092B-C50C-407E-A947-70E740481C1C}">
+                          <a14:useLocalDpi xmlns:a14="http://schemas.microsoft.com/office/drawing/2010/main" val="0"/>
+                        </a:ext>
+                      </a:extLst>
+                    </a:blip>
+                    <a:stretch>
+                      <a:fillRect/>
+                    </a:stretch>
+                  </pic:blipFill>
+                  <pic:spPr>
+                    <a:xfrm>
+                      <a:off x="0" y="0"/>
+                      <a:ext cx="5486400" cy="4114800"/>
+                    </a:xfrm>
+                    <a:prstGeom prst="rect">
+                      <a:avLst/>
+                    </a:prstGeom>
+                  </pic:spPr>
+                </pic:pic>
+              </a:graphicData>
+            </a:graphic>
+          </wp:inline>
+        </w:drawing>
+      </w:r>
+    </w:p>
+    <w:p/>
     <w:p/>
     <w:sectPr>
       <w:pgSz w:w="12240" w:h="15840"/>

</xml_diff>

<commit_message>
change to mvmt file with smoothed velocity and update the results
</commit_message>
<xml_diff>
--- a/figures/Figures legend.docx
+++ b/figures/Figures legend.docx
@@ -76,7 +76,7 @@
           <v:shape id="_x0000_i1025" type="#_x0000_t75" style="width:404.85pt;height:19.7pt" o:ole="">
             <v:imagedata r:id="rId6" o:title=""/>
           </v:shape>
-          <o:OLEObject Type="Embed" ProgID="Equation.DSMT4" ShapeID="_x0000_i1025" DrawAspect="Content" ObjectID="_1562323808" r:id="rId7"/>
+          <o:OLEObject Type="Embed" ProgID="Equation.DSMT4" ShapeID="_x0000_i1025" DrawAspect="Content" ObjectID="_1562487730" r:id="rId7"/>
         </w:object>
       </w:r>
       <w:r>
@@ -549,7 +549,7 @@
         </w:rPr>
         <w:lastRenderedPageBreak/>
         <w:drawing>
-          <wp:inline distT="0" distB="0" distL="0" distR="0">
+          <wp:inline distT="0" distB="0" distL="0" distR="0" wp14:anchorId="1AD4C8CC" wp14:editId="7027ED95">
             <wp:extent cx="5486400" cy="4114800"/>
             <wp:effectExtent l="0" t="0" r="0" b="0"/>
             <wp:docPr id="8" name="Picture 8"/>
@@ -590,14 +590,12 @@
           </wp:inline>
         </w:drawing>
       </w:r>
-      <w:bookmarkStart w:id="0" w:name="_GoBack"/>
-      <w:bookmarkEnd w:id="0"/>
       <w:r>
         <w:rPr>
           <w:noProof/>
         </w:rPr>
         <w:drawing>
-          <wp:inline distT="0" distB="0" distL="0" distR="0">
+          <wp:inline distT="0" distB="0" distL="0" distR="0" wp14:anchorId="46D2652A" wp14:editId="107FD5A7">
             <wp:extent cx="5486400" cy="4114800"/>
             <wp:effectExtent l="0" t="0" r="0" b="0"/>
             <wp:docPr id="9" name="Picture 9"/>
@@ -640,7 +638,244 @@
       </w:r>
     </w:p>
     <w:p/>
-    <w:p/>
+    <w:p>
+      <w:bookmarkStart w:id="0" w:name="_GoBack"/>
+      <w:r>
+        <w:rPr>
+          <w:noProof/>
+        </w:rPr>
+        <w:drawing>
+          <wp:inline distT="0" distB="0" distL="0" distR="0">
+            <wp:extent cx="5486400" cy="4114800"/>
+            <wp:effectExtent l="0" t="0" r="0" b="0"/>
+            <wp:docPr id="17" name="Picture 17"/>
+            <wp:cNvGraphicFramePr>
+              <a:graphicFrameLocks xmlns:a="http://schemas.openxmlformats.org/drawingml/2006/main" noChangeAspect="1"/>
+            </wp:cNvGraphicFramePr>
+            <a:graphic xmlns:a="http://schemas.openxmlformats.org/drawingml/2006/main">
+              <a:graphicData uri="http://schemas.openxmlformats.org/drawingml/2006/picture">
+                <pic:pic xmlns:pic="http://schemas.openxmlformats.org/drawingml/2006/picture">
+                  <pic:nvPicPr>
+                    <pic:cNvPr id="0" name="p_neuron_bin_speed_all_mice.png"/>
+                    <pic:cNvPicPr/>
+                  </pic:nvPicPr>
+                  <pic:blipFill>
+                    <a:blip r:embed="rId16" cstate="print">
+                      <a:extLst>
+                        <a:ext uri="{28A0092B-C50C-407E-A947-70E740481C1C}">
+                          <a14:useLocalDpi xmlns:a14="http://schemas.microsoft.com/office/drawing/2010/main" val="0"/>
+                        </a:ext>
+                      </a:extLst>
+                    </a:blip>
+                    <a:stretch>
+                      <a:fillRect/>
+                    </a:stretch>
+                  </pic:blipFill>
+                  <pic:spPr>
+                    <a:xfrm>
+                      <a:off x="0" y="0"/>
+                      <a:ext cx="5486400" cy="4114800"/>
+                    </a:xfrm>
+                    <a:prstGeom prst="rect">
+                      <a:avLst/>
+                    </a:prstGeom>
+                  </pic:spPr>
+                </pic:pic>
+              </a:graphicData>
+            </a:graphic>
+          </wp:inline>
+        </w:drawing>
+      </w:r>
+      <w:bookmarkEnd w:id="0"/>
+    </w:p>
+    <w:p>
+      <w:r>
+        <w:rPr>
+          <w:noProof/>
+        </w:rPr>
+        <w:lastRenderedPageBreak/>
+        <w:drawing>
+          <wp:inline distT="0" distB="0" distL="0" distR="0">
+            <wp:extent cx="5486400" cy="4093845"/>
+            <wp:effectExtent l="0" t="0" r="0" b="1905"/>
+            <wp:docPr id="11" name="Picture 11"/>
+            <wp:cNvGraphicFramePr>
+              <a:graphicFrameLocks xmlns:a="http://schemas.openxmlformats.org/drawingml/2006/main" noChangeAspect="1"/>
+            </wp:cNvGraphicFramePr>
+            <a:graphic xmlns:a="http://schemas.openxmlformats.org/drawingml/2006/main">
+              <a:graphicData uri="http://schemas.openxmlformats.org/drawingml/2006/picture">
+                <pic:pic xmlns:pic="http://schemas.openxmlformats.org/drawingml/2006/picture">
+                  <pic:nvPicPr>
+                    <pic:cNvPr id="0" name="speed c6m4.png"/>
+                    <pic:cNvPicPr/>
+                  </pic:nvPicPr>
+                  <pic:blipFill>
+                    <a:blip r:embed="rId17">
+                      <a:extLst>
+                        <a:ext uri="{28A0092B-C50C-407E-A947-70E740481C1C}">
+                          <a14:useLocalDpi xmlns:a14="http://schemas.microsoft.com/office/drawing/2010/main" val="0"/>
+                        </a:ext>
+                      </a:extLst>
+                    </a:blip>
+                    <a:stretch>
+                      <a:fillRect/>
+                    </a:stretch>
+                  </pic:blipFill>
+                  <pic:spPr>
+                    <a:xfrm>
+                      <a:off x="0" y="0"/>
+                      <a:ext cx="5486400" cy="4093845"/>
+                    </a:xfrm>
+                    <a:prstGeom prst="rect">
+                      <a:avLst/>
+                    </a:prstGeom>
+                  </pic:spPr>
+                </pic:pic>
+              </a:graphicData>
+            </a:graphic>
+          </wp:inline>
+        </w:drawing>
+      </w:r>
+      <w:r>
+        <w:rPr>
+          <w:noProof/>
+        </w:rPr>
+        <w:drawing>
+          <wp:inline distT="0" distB="0" distL="0" distR="0">
+            <wp:extent cx="5486400" cy="4093845"/>
+            <wp:effectExtent l="0" t="0" r="0" b="1905"/>
+            <wp:docPr id="12" name="Picture 12"/>
+            <wp:cNvGraphicFramePr>
+              <a:graphicFrameLocks xmlns:a="http://schemas.openxmlformats.org/drawingml/2006/main" noChangeAspect="1"/>
+            </wp:cNvGraphicFramePr>
+            <a:graphic xmlns:a="http://schemas.openxmlformats.org/drawingml/2006/main">
+              <a:graphicData uri="http://schemas.openxmlformats.org/drawingml/2006/picture">
+                <pic:pic xmlns:pic="http://schemas.openxmlformats.org/drawingml/2006/picture">
+                  <pic:nvPicPr>
+                    <pic:cNvPr id="0" name="speed c7m4.png"/>
+                    <pic:cNvPicPr/>
+                  </pic:nvPicPr>
+                  <pic:blipFill>
+                    <a:blip r:embed="rId18">
+                      <a:extLst>
+                        <a:ext uri="{28A0092B-C50C-407E-A947-70E740481C1C}">
+                          <a14:useLocalDpi xmlns:a14="http://schemas.microsoft.com/office/drawing/2010/main" val="0"/>
+                        </a:ext>
+                      </a:extLst>
+                    </a:blip>
+                    <a:stretch>
+                      <a:fillRect/>
+                    </a:stretch>
+                  </pic:blipFill>
+                  <pic:spPr>
+                    <a:xfrm>
+                      <a:off x="0" y="0"/>
+                      <a:ext cx="5486400" cy="4093845"/>
+                    </a:xfrm>
+                    <a:prstGeom prst="rect">
+                      <a:avLst/>
+                    </a:prstGeom>
+                  </pic:spPr>
+                </pic:pic>
+              </a:graphicData>
+            </a:graphic>
+          </wp:inline>
+        </w:drawing>
+      </w:r>
+      <w:r>
+        <w:rPr>
+          <w:noProof/>
+        </w:rPr>
+        <w:lastRenderedPageBreak/>
+        <w:drawing>
+          <wp:inline distT="0" distB="0" distL="0" distR="0">
+            <wp:extent cx="5486400" cy="4093845"/>
+            <wp:effectExtent l="0" t="0" r="0" b="1905"/>
+            <wp:docPr id="13" name="Picture 13"/>
+            <wp:cNvGraphicFramePr>
+              <a:graphicFrameLocks xmlns:a="http://schemas.openxmlformats.org/drawingml/2006/main" noChangeAspect="1"/>
+            </wp:cNvGraphicFramePr>
+            <a:graphic xmlns:a="http://schemas.openxmlformats.org/drawingml/2006/main">
+              <a:graphicData uri="http://schemas.openxmlformats.org/drawingml/2006/picture">
+                <pic:pic xmlns:pic="http://schemas.openxmlformats.org/drawingml/2006/picture">
+                  <pic:nvPicPr>
+                    <pic:cNvPr id="0" name="speed c11m1.png"/>
+                    <pic:cNvPicPr/>
+                  </pic:nvPicPr>
+                  <pic:blipFill>
+                    <a:blip r:embed="rId19">
+                      <a:extLst>
+                        <a:ext uri="{28A0092B-C50C-407E-A947-70E740481C1C}">
+                          <a14:useLocalDpi xmlns:a14="http://schemas.microsoft.com/office/drawing/2010/main" val="0"/>
+                        </a:ext>
+                      </a:extLst>
+                    </a:blip>
+                    <a:stretch>
+                      <a:fillRect/>
+                    </a:stretch>
+                  </pic:blipFill>
+                  <pic:spPr>
+                    <a:xfrm>
+                      <a:off x="0" y="0"/>
+                      <a:ext cx="5486400" cy="4093845"/>
+                    </a:xfrm>
+                    <a:prstGeom prst="rect">
+                      <a:avLst/>
+                    </a:prstGeom>
+                  </pic:spPr>
+                </pic:pic>
+              </a:graphicData>
+            </a:graphic>
+          </wp:inline>
+        </w:drawing>
+      </w:r>
+      <w:r>
+        <w:rPr>
+          <w:noProof/>
+        </w:rPr>
+        <w:drawing>
+          <wp:inline distT="0" distB="0" distL="0" distR="0">
+            <wp:extent cx="5486400" cy="4093845"/>
+            <wp:effectExtent l="0" t="0" r="0" b="1905"/>
+            <wp:docPr id="14" name="Picture 14"/>
+            <wp:cNvGraphicFramePr>
+              <a:graphicFrameLocks xmlns:a="http://schemas.openxmlformats.org/drawingml/2006/main" noChangeAspect="1"/>
+            </wp:cNvGraphicFramePr>
+            <a:graphic xmlns:a="http://schemas.openxmlformats.org/drawingml/2006/main">
+              <a:graphicData uri="http://schemas.openxmlformats.org/drawingml/2006/picture">
+                <pic:pic xmlns:pic="http://schemas.openxmlformats.org/drawingml/2006/picture">
+                  <pic:nvPicPr>
+                    <pic:cNvPr id="0" name="speed c13m1.png"/>
+                    <pic:cNvPicPr/>
+                  </pic:nvPicPr>
+                  <pic:blipFill>
+                    <a:blip r:embed="rId20">
+                      <a:extLst>
+                        <a:ext uri="{28A0092B-C50C-407E-A947-70E740481C1C}">
+                          <a14:useLocalDpi xmlns:a14="http://schemas.microsoft.com/office/drawing/2010/main" val="0"/>
+                        </a:ext>
+                      </a:extLst>
+                    </a:blip>
+                    <a:stretch>
+                      <a:fillRect/>
+                    </a:stretch>
+                  </pic:blipFill>
+                  <pic:spPr>
+                    <a:xfrm>
+                      <a:off x="0" y="0"/>
+                      <a:ext cx="5486400" cy="4093845"/>
+                    </a:xfrm>
+                    <a:prstGeom prst="rect">
+                      <a:avLst/>
+                    </a:prstGeom>
+                  </pic:spPr>
+                </pic:pic>
+              </a:graphicData>
+            </a:graphic>
+          </wp:inline>
+        </w:drawing>
+      </w:r>
+    </w:p>
     <w:sectPr>
       <w:pgSz w:w="12240" w:h="15840"/>
       <w:pgMar w:top="1440" w:right="1800" w:bottom="1440" w:left="1800" w:header="720" w:footer="720" w:gutter="0"/>

</xml_diff>

<commit_message>
change the way to present the resukts from bucket decoding
</commit_message>
<xml_diff>
--- a/figures/Figures legend.docx
+++ b/figures/Figures legend.docx
@@ -73,10 +73,10 @@
             <v:path o:extrusionok="f" gradientshapeok="t" o:connecttype="rect"/>
             <o:lock v:ext="edit" aspectratio="t"/>
           </v:shapetype>
-          <v:shape id="_x0000_i1025" type="#_x0000_t75" style="width:404.85pt;height:19.7pt" o:ole="">
+          <v:shape id="_x0000_i1025" type="#_x0000_t75" style="width:405.1pt;height:20.2pt" o:ole="">
             <v:imagedata r:id="rId6" o:title=""/>
           </v:shape>
-          <o:OLEObject Type="Embed" ProgID="Equation.DSMT4" ShapeID="_x0000_i1025" DrawAspect="Content" ObjectID="_1562487730" r:id="rId7"/>
+          <o:OLEObject Type="Embed" ProgID="Equation.DSMT4" ShapeID="_x0000_i1025" DrawAspect="Content" ObjectID="_1562574573" r:id="rId7"/>
         </w:object>
       </w:r>
       <w:r>
@@ -493,6 +493,7 @@
         <w:t>Fig 3: decoding bucket trials show no significant edge (reward?) representation</w:t>
       </w:r>
     </w:p>
+    <w:p/>
     <w:p>
       <w:r>
         <w:rPr>
@@ -501,9 +502,9 @@
         <w:lastRenderedPageBreak/>
         <w:drawing>
           <wp:inline distT="0" distB="0" distL="0" distR="0">
-            <wp:extent cx="5486400" cy="4114800"/>
-            <wp:effectExtent l="0" t="0" r="0" b="0"/>
-            <wp:docPr id="7" name="Picture 7"/>
+            <wp:extent cx="5486400" cy="4093845"/>
+            <wp:effectExtent l="0" t="0" r="0" b="1905"/>
+            <wp:docPr id="18" name="Picture 18"/>
             <wp:cNvGraphicFramePr>
               <a:graphicFrameLocks xmlns:a="http://schemas.openxmlformats.org/drawingml/2006/main" noChangeAspect="1"/>
             </wp:cNvGraphicFramePr>
@@ -511,11 +512,11 @@
               <a:graphicData uri="http://schemas.openxmlformats.org/drawingml/2006/picture">
                 <pic:pic xmlns:pic="http://schemas.openxmlformats.org/drawingml/2006/picture">
                   <pic:nvPicPr>
-                    <pic:cNvPr id="0" name="bucket decoding - temporal.png"/>
+                    <pic:cNvPr id="0" name="bucket decoding box plot.png"/>
                     <pic:cNvPicPr/>
                   </pic:nvPicPr>
                   <pic:blipFill>
-                    <a:blip r:embed="rId13" cstate="print">
+                    <a:blip r:embed="rId13">
                       <a:extLst>
                         <a:ext uri="{28A0092B-C50C-407E-A947-70E740481C1C}">
                           <a14:useLocalDpi xmlns:a14="http://schemas.microsoft.com/office/drawing/2010/main" val="0"/>
@@ -529,7 +530,7 @@
                   <pic:spPr>
                     <a:xfrm>
                       <a:off x="0" y="0"/>
-                      <a:ext cx="5486400" cy="4114800"/>
+                      <a:ext cx="5486400" cy="4093845"/>
                     </a:xfrm>
                     <a:prstGeom prst="rect">
                       <a:avLst/>
@@ -541,18 +542,16 @@
           </wp:inline>
         </w:drawing>
       </w:r>
-    </w:p>
-    <w:p>
       <w:r>
         <w:rPr>
           <w:noProof/>
         </w:rPr>
         <w:lastRenderedPageBreak/>
         <w:drawing>
-          <wp:inline distT="0" distB="0" distL="0" distR="0" wp14:anchorId="1AD4C8CC" wp14:editId="7027ED95">
-            <wp:extent cx="5486400" cy="4114800"/>
+          <wp:inline distT="0" distB="0" distL="0" distR="0">
+            <wp:extent cx="5486400" cy="4556125"/>
             <wp:effectExtent l="0" t="0" r="0" b="0"/>
-            <wp:docPr id="8" name="Picture 8"/>
+            <wp:docPr id="19" name="Picture 19"/>
             <wp:cNvGraphicFramePr>
               <a:graphicFrameLocks xmlns:a="http://schemas.openxmlformats.org/drawingml/2006/main" noChangeAspect="1"/>
             </wp:cNvGraphicFramePr>
@@ -578,7 +577,7 @@
                   <pic:spPr>
                     <a:xfrm>
                       <a:off x="0" y="0"/>
-                      <a:ext cx="5486400" cy="4114800"/>
+                      <a:ext cx="5486400" cy="4556125"/>
                     </a:xfrm>
                     <a:prstGeom prst="rect">
                       <a:avLst/>
@@ -590,291 +589,12 @@
           </wp:inline>
         </w:drawing>
       </w:r>
-      <w:r>
-        <w:rPr>
-          <w:noProof/>
-        </w:rPr>
-        <w:drawing>
-          <wp:inline distT="0" distB="0" distL="0" distR="0" wp14:anchorId="46D2652A" wp14:editId="107FD5A7">
-            <wp:extent cx="5486400" cy="4114800"/>
-            <wp:effectExtent l="0" t="0" r="0" b="0"/>
-            <wp:docPr id="9" name="Picture 9"/>
-            <wp:cNvGraphicFramePr>
-              <a:graphicFrameLocks xmlns:a="http://schemas.openxmlformats.org/drawingml/2006/main" noChangeAspect="1"/>
-            </wp:cNvGraphicFramePr>
-            <a:graphic xmlns:a="http://schemas.openxmlformats.org/drawingml/2006/main">
-              <a:graphicData uri="http://schemas.openxmlformats.org/drawingml/2006/picture">
-                <pic:pic xmlns:pic="http://schemas.openxmlformats.org/drawingml/2006/picture">
-                  <pic:nvPicPr>
-                    <pic:cNvPr id="0" name="shufle decoding distribution.png"/>
-                    <pic:cNvPicPr/>
-                  </pic:nvPicPr>
-                  <pic:blipFill>
-                    <a:blip r:embed="rId15" cstate="print">
-                      <a:extLst>
-                        <a:ext uri="{28A0092B-C50C-407E-A947-70E740481C1C}">
-                          <a14:useLocalDpi xmlns:a14="http://schemas.microsoft.com/office/drawing/2010/main" val="0"/>
-                        </a:ext>
-                      </a:extLst>
-                    </a:blip>
-                    <a:stretch>
-                      <a:fillRect/>
-                    </a:stretch>
-                  </pic:blipFill>
-                  <pic:spPr>
-                    <a:xfrm>
-                      <a:off x="0" y="0"/>
-                      <a:ext cx="5486400" cy="4114800"/>
-                    </a:xfrm>
-                    <a:prstGeom prst="rect">
-                      <a:avLst/>
-                    </a:prstGeom>
-                  </pic:spPr>
-                </pic:pic>
-              </a:graphicData>
-            </a:graphic>
-          </wp:inline>
-        </w:drawing>
-      </w:r>
     </w:p>
     <w:p/>
+    <w:p/>
     <w:p>
       <w:bookmarkStart w:id="0" w:name="_GoBack"/>
-      <w:r>
-        <w:rPr>
-          <w:noProof/>
-        </w:rPr>
-        <w:drawing>
-          <wp:inline distT="0" distB="0" distL="0" distR="0">
-            <wp:extent cx="5486400" cy="4114800"/>
-            <wp:effectExtent l="0" t="0" r="0" b="0"/>
-            <wp:docPr id="17" name="Picture 17"/>
-            <wp:cNvGraphicFramePr>
-              <a:graphicFrameLocks xmlns:a="http://schemas.openxmlformats.org/drawingml/2006/main" noChangeAspect="1"/>
-            </wp:cNvGraphicFramePr>
-            <a:graphic xmlns:a="http://schemas.openxmlformats.org/drawingml/2006/main">
-              <a:graphicData uri="http://schemas.openxmlformats.org/drawingml/2006/picture">
-                <pic:pic xmlns:pic="http://schemas.openxmlformats.org/drawingml/2006/picture">
-                  <pic:nvPicPr>
-                    <pic:cNvPr id="0" name="p_neuron_bin_speed_all_mice.png"/>
-                    <pic:cNvPicPr/>
-                  </pic:nvPicPr>
-                  <pic:blipFill>
-                    <a:blip r:embed="rId16" cstate="print">
-                      <a:extLst>
-                        <a:ext uri="{28A0092B-C50C-407E-A947-70E740481C1C}">
-                          <a14:useLocalDpi xmlns:a14="http://schemas.microsoft.com/office/drawing/2010/main" val="0"/>
-                        </a:ext>
-                      </a:extLst>
-                    </a:blip>
-                    <a:stretch>
-                      <a:fillRect/>
-                    </a:stretch>
-                  </pic:blipFill>
-                  <pic:spPr>
-                    <a:xfrm>
-                      <a:off x="0" y="0"/>
-                      <a:ext cx="5486400" cy="4114800"/>
-                    </a:xfrm>
-                    <a:prstGeom prst="rect">
-                      <a:avLst/>
-                    </a:prstGeom>
-                  </pic:spPr>
-                </pic:pic>
-              </a:graphicData>
-            </a:graphic>
-          </wp:inline>
-        </w:drawing>
-      </w:r>
       <w:bookmarkEnd w:id="0"/>
-    </w:p>
-    <w:p>
-      <w:r>
-        <w:rPr>
-          <w:noProof/>
-        </w:rPr>
-        <w:lastRenderedPageBreak/>
-        <w:drawing>
-          <wp:inline distT="0" distB="0" distL="0" distR="0">
-            <wp:extent cx="5486400" cy="4093845"/>
-            <wp:effectExtent l="0" t="0" r="0" b="1905"/>
-            <wp:docPr id="11" name="Picture 11"/>
-            <wp:cNvGraphicFramePr>
-              <a:graphicFrameLocks xmlns:a="http://schemas.openxmlformats.org/drawingml/2006/main" noChangeAspect="1"/>
-            </wp:cNvGraphicFramePr>
-            <a:graphic xmlns:a="http://schemas.openxmlformats.org/drawingml/2006/main">
-              <a:graphicData uri="http://schemas.openxmlformats.org/drawingml/2006/picture">
-                <pic:pic xmlns:pic="http://schemas.openxmlformats.org/drawingml/2006/picture">
-                  <pic:nvPicPr>
-                    <pic:cNvPr id="0" name="speed c6m4.png"/>
-                    <pic:cNvPicPr/>
-                  </pic:nvPicPr>
-                  <pic:blipFill>
-                    <a:blip r:embed="rId17">
-                      <a:extLst>
-                        <a:ext uri="{28A0092B-C50C-407E-A947-70E740481C1C}">
-                          <a14:useLocalDpi xmlns:a14="http://schemas.microsoft.com/office/drawing/2010/main" val="0"/>
-                        </a:ext>
-                      </a:extLst>
-                    </a:blip>
-                    <a:stretch>
-                      <a:fillRect/>
-                    </a:stretch>
-                  </pic:blipFill>
-                  <pic:spPr>
-                    <a:xfrm>
-                      <a:off x="0" y="0"/>
-                      <a:ext cx="5486400" cy="4093845"/>
-                    </a:xfrm>
-                    <a:prstGeom prst="rect">
-                      <a:avLst/>
-                    </a:prstGeom>
-                  </pic:spPr>
-                </pic:pic>
-              </a:graphicData>
-            </a:graphic>
-          </wp:inline>
-        </w:drawing>
-      </w:r>
-      <w:r>
-        <w:rPr>
-          <w:noProof/>
-        </w:rPr>
-        <w:drawing>
-          <wp:inline distT="0" distB="0" distL="0" distR="0">
-            <wp:extent cx="5486400" cy="4093845"/>
-            <wp:effectExtent l="0" t="0" r="0" b="1905"/>
-            <wp:docPr id="12" name="Picture 12"/>
-            <wp:cNvGraphicFramePr>
-              <a:graphicFrameLocks xmlns:a="http://schemas.openxmlformats.org/drawingml/2006/main" noChangeAspect="1"/>
-            </wp:cNvGraphicFramePr>
-            <a:graphic xmlns:a="http://schemas.openxmlformats.org/drawingml/2006/main">
-              <a:graphicData uri="http://schemas.openxmlformats.org/drawingml/2006/picture">
-                <pic:pic xmlns:pic="http://schemas.openxmlformats.org/drawingml/2006/picture">
-                  <pic:nvPicPr>
-                    <pic:cNvPr id="0" name="speed c7m4.png"/>
-                    <pic:cNvPicPr/>
-                  </pic:nvPicPr>
-                  <pic:blipFill>
-                    <a:blip r:embed="rId18">
-                      <a:extLst>
-                        <a:ext uri="{28A0092B-C50C-407E-A947-70E740481C1C}">
-                          <a14:useLocalDpi xmlns:a14="http://schemas.microsoft.com/office/drawing/2010/main" val="0"/>
-                        </a:ext>
-                      </a:extLst>
-                    </a:blip>
-                    <a:stretch>
-                      <a:fillRect/>
-                    </a:stretch>
-                  </pic:blipFill>
-                  <pic:spPr>
-                    <a:xfrm>
-                      <a:off x="0" y="0"/>
-                      <a:ext cx="5486400" cy="4093845"/>
-                    </a:xfrm>
-                    <a:prstGeom prst="rect">
-                      <a:avLst/>
-                    </a:prstGeom>
-                  </pic:spPr>
-                </pic:pic>
-              </a:graphicData>
-            </a:graphic>
-          </wp:inline>
-        </w:drawing>
-      </w:r>
-      <w:r>
-        <w:rPr>
-          <w:noProof/>
-        </w:rPr>
-        <w:lastRenderedPageBreak/>
-        <w:drawing>
-          <wp:inline distT="0" distB="0" distL="0" distR="0">
-            <wp:extent cx="5486400" cy="4093845"/>
-            <wp:effectExtent l="0" t="0" r="0" b="1905"/>
-            <wp:docPr id="13" name="Picture 13"/>
-            <wp:cNvGraphicFramePr>
-              <a:graphicFrameLocks xmlns:a="http://schemas.openxmlformats.org/drawingml/2006/main" noChangeAspect="1"/>
-            </wp:cNvGraphicFramePr>
-            <a:graphic xmlns:a="http://schemas.openxmlformats.org/drawingml/2006/main">
-              <a:graphicData uri="http://schemas.openxmlformats.org/drawingml/2006/picture">
-                <pic:pic xmlns:pic="http://schemas.openxmlformats.org/drawingml/2006/picture">
-                  <pic:nvPicPr>
-                    <pic:cNvPr id="0" name="speed c11m1.png"/>
-                    <pic:cNvPicPr/>
-                  </pic:nvPicPr>
-                  <pic:blipFill>
-                    <a:blip r:embed="rId19">
-                      <a:extLst>
-                        <a:ext uri="{28A0092B-C50C-407E-A947-70E740481C1C}">
-                          <a14:useLocalDpi xmlns:a14="http://schemas.microsoft.com/office/drawing/2010/main" val="0"/>
-                        </a:ext>
-                      </a:extLst>
-                    </a:blip>
-                    <a:stretch>
-                      <a:fillRect/>
-                    </a:stretch>
-                  </pic:blipFill>
-                  <pic:spPr>
-                    <a:xfrm>
-                      <a:off x="0" y="0"/>
-                      <a:ext cx="5486400" cy="4093845"/>
-                    </a:xfrm>
-                    <a:prstGeom prst="rect">
-                      <a:avLst/>
-                    </a:prstGeom>
-                  </pic:spPr>
-                </pic:pic>
-              </a:graphicData>
-            </a:graphic>
-          </wp:inline>
-        </w:drawing>
-      </w:r>
-      <w:r>
-        <w:rPr>
-          <w:noProof/>
-        </w:rPr>
-        <w:drawing>
-          <wp:inline distT="0" distB="0" distL="0" distR="0">
-            <wp:extent cx="5486400" cy="4093845"/>
-            <wp:effectExtent l="0" t="0" r="0" b="1905"/>
-            <wp:docPr id="14" name="Picture 14"/>
-            <wp:cNvGraphicFramePr>
-              <a:graphicFrameLocks xmlns:a="http://schemas.openxmlformats.org/drawingml/2006/main" noChangeAspect="1"/>
-            </wp:cNvGraphicFramePr>
-            <a:graphic xmlns:a="http://schemas.openxmlformats.org/drawingml/2006/main">
-              <a:graphicData uri="http://schemas.openxmlformats.org/drawingml/2006/picture">
-                <pic:pic xmlns:pic="http://schemas.openxmlformats.org/drawingml/2006/picture">
-                  <pic:nvPicPr>
-                    <pic:cNvPr id="0" name="speed c13m1.png"/>
-                    <pic:cNvPicPr/>
-                  </pic:nvPicPr>
-                  <pic:blipFill>
-                    <a:blip r:embed="rId20">
-                      <a:extLst>
-                        <a:ext uri="{28A0092B-C50C-407E-A947-70E740481C1C}">
-                          <a14:useLocalDpi xmlns:a14="http://schemas.microsoft.com/office/drawing/2010/main" val="0"/>
-                        </a:ext>
-                      </a:extLst>
-                    </a:blip>
-                    <a:stretch>
-                      <a:fillRect/>
-                    </a:stretch>
-                  </pic:blipFill>
-                  <pic:spPr>
-                    <a:xfrm>
-                      <a:off x="0" y="0"/>
-                      <a:ext cx="5486400" cy="4093845"/>
-                    </a:xfrm>
-                    <a:prstGeom prst="rect">
-                      <a:avLst/>
-                    </a:prstGeom>
-                  </pic:spPr>
-                </pic:pic>
-              </a:graphicData>
-            </a:graphic>
-          </wp:inline>
-        </w:drawing>
-      </w:r>
     </w:p>
     <w:sectPr>
       <w:pgSz w:w="12240" w:h="15840"/>

</xml_diff>

<commit_message>
remove plotting from time-place decoding, save the results and plot in another file
</commit_message>
<xml_diff>
--- a/figures/Figures legend.docx
+++ b/figures/Figures legend.docx
@@ -14,14 +14,7 @@
           <w:b/>
           <w:bCs/>
         </w:rPr>
-        <w:t>Fig 1:</w:t>
-      </w:r>
-      <w:r>
-        <w:rPr>
-          <w:b/>
-          <w:bCs/>
-        </w:rPr>
-        <w:t xml:space="preserve"> No significant activation in rest epochs given activation during run epochs</w:t>
+        <w:t>Fig 1: No significant activation in rest epochs given activation during run epochs</w:t>
       </w:r>
     </w:p>
     <w:p>
@@ -73,10 +66,10 @@
             <v:path o:extrusionok="f" gradientshapeok="t" o:connecttype="rect"/>
             <o:lock v:ext="edit" aspectratio="t"/>
           </v:shapetype>
-          <v:shape id="_x0000_i1025" type="#_x0000_t75" style="width:405.1pt;height:20.2pt" o:ole="">
+          <v:shape id="_x0000_i1025" type="#_x0000_t75" style="width:404.85pt;height:20.4pt" o:ole="">
             <v:imagedata r:id="rId6" o:title=""/>
           </v:shape>
-          <o:OLEObject Type="Embed" ProgID="Equation.DSMT4" ShapeID="_x0000_i1025" DrawAspect="Content" ObjectID="_1562574573" r:id="rId7"/>
+          <o:OLEObject Type="Embed" ProgID="Equation.DSMT4" ShapeID="_x0000_i1025" DrawAspect="Content" ObjectID="_1562663929" r:id="rId7"/>
         </w:object>
       </w:r>
       <w:r>
@@ -101,10 +94,7 @@
         </w:numPr>
       </w:pPr>
       <w:r>
-        <w:t xml:space="preserve">Scatter plot of </w:t>
-      </w:r>
-      <w:r>
-        <w:t xml:space="preserve"> e</w:t>
+        <w:t>Scatter plot of  e</w:t>
       </w:r>
       <w:r>
         <w:t>ffect size of the difference between t</w:t>
@@ -136,10 +126,10 @@
           <w:noProof/>
         </w:rPr>
         <w:drawing>
-          <wp:inline distT="0" distB="0" distL="0" distR="0" wp14:anchorId="4C827837" wp14:editId="444AA33B">
-            <wp:extent cx="4114800" cy="3086100"/>
+          <wp:inline distT="0" distB="0" distL="0" distR="0">
+            <wp:extent cx="5486400" cy="2066290"/>
             <wp:effectExtent l="0" t="0" r="0" b="0"/>
-            <wp:docPr id="4" name="Picture 4"/>
+            <wp:docPr id="5" name="Picture 5"/>
             <wp:cNvGraphicFramePr>
               <a:graphicFrameLocks xmlns:a="http://schemas.openxmlformats.org/drawingml/2006/main" noChangeAspect="1"/>
             </wp:cNvGraphicFramePr>
@@ -165,7 +155,7 @@
                   <pic:spPr>
                     <a:xfrm>
                       <a:off x="0" y="0"/>
-                      <a:ext cx="4111987" cy="3083990"/>
+                      <a:ext cx="5486400" cy="2066290"/>
                     </a:xfrm>
                     <a:prstGeom prst="rect">
                       <a:avLst/>
@@ -195,7 +185,6 @@
         <w:rPr>
           <w:noProof/>
         </w:rPr>
-        <w:lastRenderedPageBreak/>
         <w:drawing>
           <wp:inline distT="0" distB="0" distL="0" distR="0" wp14:anchorId="55684383" wp14:editId="1BF2D2A8">
             <wp:extent cx="3976577" cy="2982433"/>
@@ -303,7 +292,6 @@
         <w:rPr>
           <w:noProof/>
         </w:rPr>
-        <w:lastRenderedPageBreak/>
         <w:drawing>
           <wp:inline distT="0" distB="0" distL="0" distR="0" wp14:anchorId="7E26BE2B" wp14:editId="2F5A7AE6">
             <wp:extent cx="3208420" cy="2406315"/>
@@ -502,9 +490,9 @@
         <w:lastRenderedPageBreak/>
         <w:drawing>
           <wp:inline distT="0" distB="0" distL="0" distR="0">
-            <wp:extent cx="5486400" cy="4093845"/>
-            <wp:effectExtent l="0" t="0" r="0" b="1905"/>
-            <wp:docPr id="18" name="Picture 18"/>
+            <wp:extent cx="5486400" cy="4584065"/>
+            <wp:effectExtent l="0" t="0" r="0" b="6985"/>
+            <wp:docPr id="7" name="Picture 7"/>
             <wp:cNvGraphicFramePr>
               <a:graphicFrameLocks xmlns:a="http://schemas.openxmlformats.org/drawingml/2006/main" noChangeAspect="1"/>
             </wp:cNvGraphicFramePr>
@@ -530,7 +518,7 @@
                   <pic:spPr>
                     <a:xfrm>
                       <a:off x="0" y="0"/>
-                      <a:ext cx="5486400" cy="4093845"/>
+                      <a:ext cx="5486400" cy="4584065"/>
                     </a:xfrm>
                     <a:prstGeom prst="rect">
                       <a:avLst/>
@@ -542,6 +530,8 @@
           </wp:inline>
         </w:drawing>
       </w:r>
+      <w:bookmarkStart w:id="0" w:name="_GoBack"/>
+      <w:bookmarkEnd w:id="0"/>
       <w:r>
         <w:rPr>
           <w:noProof/>
@@ -592,10 +582,7 @@
     </w:p>
     <w:p/>
     <w:p/>
-    <w:p>
-      <w:bookmarkStart w:id="0" w:name="_GoBack"/>
-      <w:bookmarkEnd w:id="0"/>
-    </w:p>
+    <w:p/>
     <w:sectPr>
       <w:pgSz w:w="12240" w:h="15840"/>
       <w:pgMar w:top="1440" w:right="1800" w:bottom="1440" w:left="1800" w:header="720" w:footer="720" w:gutter="0"/>

</xml_diff>

<commit_message>
update results and figure legend to current figures
</commit_message>
<xml_diff>
--- a/figures/Figures legend.docx
+++ b/figures/Figures legend.docx
@@ -26,27 +26,13 @@
         </w:numPr>
       </w:pPr>
       <w:r>
-        <w:t xml:space="preserve">Scatter plot of </w:t>
-      </w:r>
-      <w:r>
-        <w:t xml:space="preserve">a </w:t>
-      </w:r>
-      <w:r>
-        <w:t xml:space="preserve">matched t-test for </w:t>
-      </w:r>
-      <w:r>
-        <w:t>the conditional probabilities</w:t>
-      </w:r>
-      <w:proofErr w:type="gramStart"/>
-      <w:r>
-        <w:t>:</w:t>
-      </w:r>
-      <w:proofErr w:type="gramEnd"/>
+        <w:t xml:space="preserve">Environment A density of </w:t>
+      </w:r>
       <w:r>
         <w:rPr>
           <w:position w:val="-14"/>
         </w:rPr>
-        <w:object w:dxaOrig="8100" w:dyaOrig="400">
+        <w:object w:dxaOrig="3780" w:dyaOrig="400">
           <v:shapetype id="_x0000_t75" coordsize="21600,21600" o:spt="75" o:preferrelative="t" path="m@4@5l@4@11@9@11@9@5xe" filled="f" stroked="f">
             <v:stroke joinstyle="miter"/>
             <v:formulas>
@@ -66,23 +52,37 @@
             <v:path o:extrusionok="f" gradientshapeok="t" o:connecttype="rect"/>
             <o:lock v:ext="edit" aspectratio="t"/>
           </v:shapetype>
-          <v:shape id="_x0000_i1025" type="#_x0000_t75" style="width:404.85pt;height:20.4pt" o:ole="">
+          <v:shape id="_x0000_i1026" type="#_x0000_t75" style="width:189.15pt;height:19.9pt" o:ole="">
             <v:imagedata r:id="rId6" o:title=""/>
           </v:shape>
-          <o:OLEObject Type="Embed" ProgID="Equation.DSMT4" ShapeID="_x0000_i1025" DrawAspect="Content" ObjectID="_1562663929" r:id="rId7"/>
+          <o:OLEObject Type="Embed" ProgID="Equation.DSMT4" ShapeID="_x0000_i1026" DrawAspect="Content" ObjectID="_1563005784" r:id="rId7"/>
         </w:object>
       </w:r>
       <w:r>
-        <w:t>when rest can be before run</w:t>
-      </w:r>
-      <w:r>
-        <w:t>(right) and after (left)</w:t>
-      </w:r>
-      <w:r>
-        <w:t xml:space="preserve"> in a linear track</w:t>
-      </w:r>
-      <w:r>
-        <w:t>. Dots are the different, sessions, color for each mice. Red line is p=0.025 for two tailed matched t-test.</w:t>
+        <w:t xml:space="preserve">(right) and </w:t>
+      </w:r>
+      <w:r>
+        <w:rPr>
+          <w:position w:val="-14"/>
+        </w:rPr>
+        <w:object w:dxaOrig="4180" w:dyaOrig="400">
+          <v:shape id="_x0000_i1027" type="#_x0000_t75" style="width:209pt;height:19.9pt" o:ole="">
+            <v:imagedata r:id="rId8" o:title=""/>
+          </v:shape>
+          <o:OLEObject Type="Embed" ProgID="Equation.DSMT4" ShapeID="_x0000_i1027" DrawAspect="Content" ObjectID="_1563005785" r:id="rId9"/>
+        </w:object>
+      </w:r>
+      <w:r>
+        <w:t xml:space="preserve"> (left) taken from </w:t>
+      </w:r>
+      <w:r>
+        <w:t>n=</w:t>
+      </w:r>
+      <w:r>
+        <w:t>48</w:t>
+      </w:r>
+      <w:r>
+        <w:t xml:space="preserve"> sessions, from 9 mice</w:t>
       </w:r>
     </w:p>
     <w:p>
@@ -94,13 +94,22 @@
         </w:numPr>
       </w:pPr>
       <w:r>
-        <w:t>Scatter plot of  e</w:t>
-      </w:r>
-      <w:r>
-        <w:t>ffect size of the difference between t</w:t>
-      </w:r>
-      <w:r>
-        <w:t>he conditional probabilities in A)</w:t>
+        <w:t xml:space="preserve">Same as A) for environment B taken from </w:t>
+      </w:r>
+      <w:r>
+        <w:t>n=</w:t>
+      </w:r>
+      <w:r>
+        <w:t>28</w:t>
+      </w:r>
+      <w:r>
+        <w:t xml:space="preserve"> </w:t>
+      </w:r>
+      <w:r>
+        <w:t xml:space="preserve">sessions, </w:t>
+      </w:r>
+      <w:r>
+        <w:t>from 4 mice</w:t>
       </w:r>
     </w:p>
     <w:p>
@@ -112,24 +121,175 @@
         </w:numPr>
       </w:pPr>
       <w:r>
-        <w:t>+ D) same as A)+ B) respectively, for L-shape track</w:t>
+        <w:t xml:space="preserve">Scatter plot of </w:t>
+      </w:r>
+      <w:r>
+        <w:t xml:space="preserve">a </w:t>
+      </w:r>
+      <w:r>
+        <w:t xml:space="preserve">matched t-test for </w:t>
+      </w:r>
+      <w:r>
+        <w:t>the conditional probabilities</w:t>
+      </w:r>
+      <w:proofErr w:type="gramStart"/>
+      <w:r>
+        <w:t>:</w:t>
+      </w:r>
+      <w:proofErr w:type="gramEnd"/>
+      <w:r>
+        <w:rPr>
+          <w:position w:val="-14"/>
+        </w:rPr>
+        <w:object w:dxaOrig="8100" w:dyaOrig="400">
+          <v:shape id="_x0000_i1025" type="#_x0000_t75" style="width:405.15pt;height:20.4pt" o:ole="">
+            <v:imagedata r:id="rId10" o:title=""/>
+          </v:shape>
+          <o:OLEObject Type="Embed" ProgID="Equation.DSMT4" ShapeID="_x0000_i1025" DrawAspect="Content" ObjectID="_1563005786" r:id="rId11"/>
+        </w:object>
+      </w:r>
+      <w:r>
+        <w:t>when rest can be before run</w:t>
+      </w:r>
+      <w:r>
+        <w:t>(right</w:t>
+      </w:r>
+      <w:r>
+        <w:t>),</w:t>
+      </w:r>
+      <w:r>
+        <w:t xml:space="preserve"> and after (left)</w:t>
+      </w:r>
+      <w:r>
+        <w:t xml:space="preserve"> in a linear track</w:t>
+      </w:r>
+      <w:r>
+        <w:t>. Dots are</w:t>
+      </w:r>
+      <w:r>
+        <w:t xml:space="preserve"> the </w:t>
+      </w:r>
+      <w:r>
+        <w:t>different</w:t>
+      </w:r>
+      <w:r>
+        <w:t xml:space="preserve"> color for each </w:t>
+      </w:r>
+      <w:r>
+        <w:t>mouse</w:t>
+      </w:r>
+      <w:r>
+        <w:t>. Red line is p=0.025 for two tailed matched t-test.</w:t>
+      </w:r>
+      <w:r>
+        <w:t xml:space="preserve"> Most sessions show no significant difference between the two conditional probabilities</w:t>
       </w:r>
     </w:p>
     <w:p>
-      <w:r>
-        <w:t>A</w:t>
+      <w:pPr>
+        <w:pStyle w:val="ListParagraph"/>
+        <w:numPr>
+          <w:ilvl w:val="0"/>
+          <w:numId w:val="1"/>
+        </w:numPr>
+      </w:pPr>
+      <w:r>
+        <w:t>Scatter plot of  e</w:t>
+      </w:r>
+      <w:r>
+        <w:t>ffect size of the difference between t</w:t>
+      </w:r>
+      <w:r>
+        <w:t xml:space="preserve">he conditional probabilities in </w:t>
+      </w:r>
+      <w:r>
+        <w:t>C</w:t>
+      </w:r>
+      <w:r>
+        <w:t>)</w:t>
+      </w:r>
+      <w:r>
+        <w:t xml:space="preserve"> axis X is for effect size of the difference: </w:t>
+      </w:r>
+      <w:r>
+        <w:rPr>
+          <w:position w:val="-14"/>
+        </w:rPr>
+        <w:object w:dxaOrig="10300" w:dyaOrig="400">
+          <v:shape id="_x0000_i1028" type="#_x0000_t75" style="width:514.75pt;height:20.4pt" o:ole="">
+            <v:imagedata r:id="rId12" o:title=""/>
+          </v:shape>
+          <o:OLEObject Type="Embed" ProgID="Equation.DSMT4" ShapeID="_x0000_i1028" DrawAspect="Content" ObjectID="_1563005787" r:id="rId13"/>
+        </w:object>
+      </w:r>
+      <w:r>
+        <w:t xml:space="preserve">axis Y is for </w:t>
+      </w:r>
+      <w:r>
+        <w:t>effect size of the difference:</w:t>
       </w:r>
     </w:p>
     <w:p>
+      <w:pPr>
+        <w:pStyle w:val="ListParagraph"/>
+      </w:pPr>
+      <w:r>
+        <w:rPr>
+          <w:position w:val="-14"/>
+        </w:rPr>
+        <w:object w:dxaOrig="9980" w:dyaOrig="400">
+          <v:shape id="_x0000_i1029" type="#_x0000_t75" style="width:499.15pt;height:20.4pt" o:ole="">
+            <v:imagedata r:id="rId14" o:title=""/>
+          </v:shape>
+          <o:OLEObject Type="Embed" ProgID="Equation.DSMT4" ShapeID="_x0000_i1029" DrawAspect="Content" ObjectID="_1563005788" r:id="rId15"/>
+        </w:object>
+      </w:r>
+      <w:r>
+        <w:t>E</w:t>
+      </w:r>
+      <w:r>
+        <w:t xml:space="preserve">+ </w:t>
+      </w:r>
+      <w:r>
+        <w:t>F</w:t>
+      </w:r>
+      <w:r>
+        <w:t xml:space="preserve">) same as </w:t>
+      </w:r>
+      <w:r>
+        <w:t>C</w:t>
+      </w:r>
+      <w:proofErr w:type="gramStart"/>
+      <w:r>
+        <w:t>)+</w:t>
+      </w:r>
+      <w:proofErr w:type="gramEnd"/>
+      <w:r>
+        <w:t xml:space="preserve"> </w:t>
+      </w:r>
+      <w:r>
+        <w:t>D</w:t>
+      </w:r>
+      <w:r>
+        <w:t>) respectively, for L-shape track</w:t>
+      </w:r>
+      <w:r>
+        <w:t>. Most significant sessions show higher probability for activation in edge given lack of activation in run epoch.</w:t>
+      </w:r>
+    </w:p>
+    <w:p>
+      <w:pPr>
+        <w:pStyle w:val="ListParagraph"/>
+      </w:pPr>
       <w:r>
         <w:rPr>
           <w:noProof/>
         </w:rPr>
         <w:drawing>
-          <wp:inline distT="0" distB="0" distL="0" distR="0">
-            <wp:extent cx="5486400" cy="2066290"/>
+          <wp:inline distT="0" distB="0" distL="0" distR="0" wp14:anchorId="6B45DBCF" wp14:editId="720E8723">
+            <wp:extent cx="3657600" cy="3657600"/>
             <wp:effectExtent l="0" t="0" r="0" b="0"/>
-            <wp:docPr id="5" name="Picture 5"/>
+            <wp:docPr id="9" name="Picture 9"/>
             <wp:cNvGraphicFramePr>
               <a:graphicFrameLocks xmlns:a="http://schemas.openxmlformats.org/drawingml/2006/main" noChangeAspect="1"/>
             </wp:cNvGraphicFramePr>
@@ -137,11 +297,11 @@
               <a:graphicData uri="http://schemas.openxmlformats.org/drawingml/2006/picture">
                 <pic:pic xmlns:pic="http://schemas.openxmlformats.org/drawingml/2006/picture">
                   <pic:nvPicPr>
-                    <pic:cNvPr id="0" name="linear track.png"/>
+                    <pic:cNvPr id="0" name="density of probability.png"/>
                     <pic:cNvPicPr/>
                   </pic:nvPicPr>
                   <pic:blipFill>
-                    <a:blip r:embed="rId8" cstate="print">
+                    <a:blip r:embed="rId16" cstate="print">
                       <a:extLst>
                         <a:ext uri="{28A0092B-C50C-407E-A947-70E740481C1C}">
                           <a14:useLocalDpi xmlns:a14="http://schemas.microsoft.com/office/drawing/2010/main" val="0"/>
@@ -155,7 +315,7 @@
                   <pic:spPr>
                     <a:xfrm>
                       <a:off x="0" y="0"/>
-                      <a:ext cx="5486400" cy="2066290"/>
+                      <a:ext cx="3657600" cy="3657600"/>
                     </a:xfrm>
                     <a:prstGeom prst="rect">
                       <a:avLst/>
@@ -170,26 +330,23 @@
     </w:p>
     <w:p>
       <w:r>
-        <w:t xml:space="preserve">B </w:t>
-      </w:r>
-    </w:p>
-    <w:p>
-      <w:pPr>
         <w:rPr>
           <w:noProof/>
         </w:rPr>
-      </w:pPr>
-    </w:p>
-    <w:p>
-      <w:r>
-        <w:rPr>
-          <w:noProof/>
-        </w:rPr>
+        <w:lastRenderedPageBreak/>
         <w:drawing>
-          <wp:inline distT="0" distB="0" distL="0" distR="0" wp14:anchorId="55684383" wp14:editId="1BF2D2A8">
-            <wp:extent cx="3976577" cy="2982433"/>
-            <wp:effectExtent l="0" t="0" r="5080" b="8890"/>
-            <wp:docPr id="1" name="Picture 1"/>
+          <wp:anchor distT="0" distB="0" distL="114300" distR="114300" simplePos="0" relativeHeight="251659264" behindDoc="1" locked="0" layoutInCell="1" allowOverlap="1" wp14:anchorId="7D36345D" wp14:editId="2383C335">
+            <wp:simplePos x="0" y="0"/>
+            <wp:positionH relativeFrom="column">
+              <wp:posOffset>-772160</wp:posOffset>
+            </wp:positionH>
+            <wp:positionV relativeFrom="paragraph">
+              <wp:posOffset>-721995</wp:posOffset>
+            </wp:positionV>
+            <wp:extent cx="6866255" cy="3432810"/>
+            <wp:effectExtent l="0" t="0" r="0" b="0"/>
+            <wp:wrapTopAndBottom/>
+            <wp:docPr id="4" name="Picture 4"/>
             <wp:cNvGraphicFramePr>
               <a:graphicFrameLocks xmlns:a="http://schemas.openxmlformats.org/drawingml/2006/main" noChangeAspect="1"/>
             </wp:cNvGraphicFramePr>
@@ -197,11 +354,11 @@
               <a:graphicData uri="http://schemas.openxmlformats.org/drawingml/2006/picture">
                 <pic:pic xmlns:pic="http://schemas.openxmlformats.org/drawingml/2006/picture">
                   <pic:nvPicPr>
-                    <pic:cNvPr id="0" name="linear_track.png"/>
+                    <pic:cNvPr id="0" name="final.png"/>
                     <pic:cNvPicPr/>
                   </pic:nvPicPr>
                   <pic:blipFill>
-                    <a:blip r:embed="rId9" cstate="print">
+                    <a:blip r:embed="rId17" cstate="print">
                       <a:extLst>
                         <a:ext uri="{28A0092B-C50C-407E-A947-70E740481C1C}">
                           <a14:useLocalDpi xmlns:a14="http://schemas.microsoft.com/office/drawing/2010/main" val="0"/>
@@ -215,7 +372,7 @@
                   <pic:spPr>
                     <a:xfrm>
                       <a:off x="0" y="0"/>
-                      <a:ext cx="3972805" cy="2979604"/>
+                      <a:ext cx="6866255" cy="3432810"/>
                     </a:xfrm>
                     <a:prstGeom prst="rect">
                       <a:avLst/>
@@ -224,26 +381,135 @@
                 </pic:pic>
               </a:graphicData>
             </a:graphic>
-          </wp:inline>
+            <wp14:sizeRelH relativeFrom="page">
+              <wp14:pctWidth>0</wp14:pctWidth>
+            </wp14:sizeRelH>
+            <wp14:sizeRelV relativeFrom="page">
+              <wp14:pctHeight>0</wp14:pctHeight>
+            </wp14:sizeRelV>
+          </wp:anchor>
         </w:drawing>
-      </w:r>
-    </w:p>
-    <w:p/>
-    <w:p>
-      <w:r>
-        <w:t>C</w:t>
       </w:r>
     </w:p>
     <w:p>
+      <w:pPr>
+        <w:rPr>
+          <w:b/>
+          <w:bCs/>
+        </w:rPr>
+      </w:pPr>
+      <w:r>
+        <w:rPr>
+          <w:b/>
+          <w:bCs/>
+        </w:rPr>
+        <w:t xml:space="preserve">Fig 2: </w:t>
+      </w:r>
+      <w:r>
+        <w:rPr>
+          <w:b/>
+          <w:bCs/>
+        </w:rPr>
+        <w:t>Neurons that participate in s</w:t>
+      </w:r>
+      <w:r>
+        <w:rPr>
+          <w:b/>
+          <w:bCs/>
+        </w:rPr>
+        <w:t xml:space="preserve">ynchronous calcium events </w:t>
+      </w:r>
+      <w:r>
+        <w:rPr>
+          <w:b/>
+          <w:bCs/>
+        </w:rPr>
+        <w:t xml:space="preserve">before running are unlikely to be activated </w:t>
+      </w:r>
+      <w:del w:id="0" w:author="Yaniv Ziv" w:date="2017-07-23T14:37:00Z">
+        <w:r>
+          <w:rPr>
+            <w:b/>
+            <w:bCs/>
+          </w:rPr>
+          <w:delText xml:space="preserve"> </w:delText>
+        </w:r>
+      </w:del>
+      <w:r>
+        <w:rPr>
+          <w:b/>
+          <w:bCs/>
+        </w:rPr>
+        <w:t>in upcoming run epoch</w:t>
+      </w:r>
+      <w:ins w:id="1" w:author="Yaniv Ziv" w:date="2017-07-23T14:37:00Z">
+        <w:r>
+          <w:rPr>
+            <w:b/>
+            <w:bCs/>
+          </w:rPr>
+          <w:t>.</w:t>
+        </w:r>
+      </w:ins>
+    </w:p>
+    <w:p>
+      <w:pPr>
+        <w:pStyle w:val="ListParagraph"/>
+        <w:numPr>
+          <w:ilvl w:val="0"/>
+          <w:numId w:val="2"/>
+        </w:numPr>
+      </w:pPr>
+      <w:r>
+        <w:t>Distribution of number of neurons per s</w:t>
+      </w:r>
+      <w:r>
+        <w:t>ynchronous</w:t>
+      </w:r>
+      <w:r>
+        <w:t xml:space="preserve"> calcium event (SCE), calculated for all neurons (not only place cells). Data pooled from n=9 mice running on a linear track. </w:t>
+      </w:r>
+    </w:p>
+    <w:p>
+      <w:pPr>
+        <w:pStyle w:val="ListParagraph"/>
+        <w:numPr>
+          <w:ilvl w:val="0"/>
+          <w:numId w:val="2"/>
+        </w:numPr>
+      </w:pPr>
+      <w:r>
+        <w:t>Distribution of number of neurons that participated in SCE and in the following run.</w:t>
+      </w:r>
+    </w:p>
+    <w:p>
+      <w:pPr>
+        <w:pStyle w:val="ListParagraph"/>
+        <w:numPr>
+          <w:ilvl w:val="0"/>
+          <w:numId w:val="2"/>
+        </w:numPr>
+      </w:pPr>
+      <w:r>
+        <w:t xml:space="preserve">Box plot of the number of neurons that were active in SCE and in the run epoch that followed. </w:t>
+      </w:r>
+    </w:p>
+    <w:p>
+      <w:r>
+        <w:lastRenderedPageBreak/>
+        <w:t xml:space="preserve">A </w:t>
+      </w:r>
+      <w:bookmarkStart w:id="2" w:name="_GoBack"/>
+      <w:bookmarkEnd w:id="2"/>
       <w:r>
         <w:rPr>
           <w:noProof/>
         </w:rPr>
         <w:drawing>
-          <wp:inline distT="0" distB="0" distL="0" distR="0" wp14:anchorId="4135D141" wp14:editId="48A97817">
-            <wp:extent cx="3976778" cy="2982583"/>
-            <wp:effectExtent l="0" t="0" r="5080" b="8890"/>
-            <wp:docPr id="3" name="Picture 3"/>
+          <wp:inline distT="0" distB="0" distL="0" distR="0">
+            <wp:extent cx="5486400" cy="4114800"/>
+            <wp:effectExtent l="0" t="0" r="0" b="0"/>
+            <wp:docPr id="10" name="Picture 10"/>
             <wp:cNvGraphicFramePr>
               <a:graphicFrameLocks xmlns:a="http://schemas.openxmlformats.org/drawingml/2006/main" noChangeAspect="1"/>
             </wp:cNvGraphicFramePr>
@@ -251,11 +517,11 @@
               <a:graphicData uri="http://schemas.openxmlformats.org/drawingml/2006/picture">
                 <pic:pic xmlns:pic="http://schemas.openxmlformats.org/drawingml/2006/picture">
                   <pic:nvPicPr>
-                    <pic:cNvPr id="0" name="l shape.png"/>
+                    <pic:cNvPr id="0" name="summary.png"/>
                     <pic:cNvPicPr/>
                   </pic:nvPicPr>
                   <pic:blipFill>
-                    <a:blip r:embed="rId10" cstate="print">
+                    <a:blip r:embed="rId18" cstate="print">
                       <a:extLst>
                         <a:ext uri="{28A0092B-C50C-407E-A947-70E740481C1C}">
                           <a14:useLocalDpi xmlns:a14="http://schemas.microsoft.com/office/drawing/2010/main" val="0"/>
@@ -269,180 +535,7 @@
                   <pic:spPr>
                     <a:xfrm>
                       <a:off x="0" y="0"/>
-                      <a:ext cx="3979870" cy="2984902"/>
-                    </a:xfrm>
-                    <a:prstGeom prst="rect">
-                      <a:avLst/>
-                    </a:prstGeom>
-                  </pic:spPr>
-                </pic:pic>
-              </a:graphicData>
-            </a:graphic>
-          </wp:inline>
-        </w:drawing>
-      </w:r>
-    </w:p>
-    <w:p>
-      <w:r>
-        <w:t>D</w:t>
-      </w:r>
-    </w:p>
-    <w:p>
-      <w:r>
-        <w:rPr>
-          <w:noProof/>
-        </w:rPr>
-        <w:drawing>
-          <wp:inline distT="0" distB="0" distL="0" distR="0" wp14:anchorId="7E26BE2B" wp14:editId="2F5A7AE6">
-            <wp:extent cx="3208420" cy="2406315"/>
-            <wp:effectExtent l="0" t="0" r="0" b="0"/>
-            <wp:docPr id="2" name="Picture 2"/>
-            <wp:cNvGraphicFramePr>
-              <a:graphicFrameLocks xmlns:a="http://schemas.openxmlformats.org/drawingml/2006/main" noChangeAspect="1"/>
-            </wp:cNvGraphicFramePr>
-            <a:graphic xmlns:a="http://schemas.openxmlformats.org/drawingml/2006/main">
-              <a:graphicData uri="http://schemas.openxmlformats.org/drawingml/2006/picture">
-                <pic:pic xmlns:pic="http://schemas.openxmlformats.org/drawingml/2006/picture">
-                  <pic:nvPicPr>
-                    <pic:cNvPr id="0" name="L-shape.png"/>
-                    <pic:cNvPicPr/>
-                  </pic:nvPicPr>
-                  <pic:blipFill>
-                    <a:blip r:embed="rId11" cstate="print">
-                      <a:extLst>
-                        <a:ext uri="{28A0092B-C50C-407E-A947-70E740481C1C}">
-                          <a14:useLocalDpi xmlns:a14="http://schemas.microsoft.com/office/drawing/2010/main" val="0"/>
-                        </a:ext>
-                      </a:extLst>
-                    </a:blip>
-                    <a:stretch>
-                      <a:fillRect/>
-                    </a:stretch>
-                  </pic:blipFill>
-                  <pic:spPr>
-                    <a:xfrm>
-                      <a:off x="0" y="0"/>
-                      <a:ext cx="3208420" cy="2406315"/>
-                    </a:xfrm>
-                    <a:prstGeom prst="rect">
-                      <a:avLst/>
-                    </a:prstGeom>
-                  </pic:spPr>
-                </pic:pic>
-              </a:graphicData>
-            </a:graphic>
-          </wp:inline>
-        </w:drawing>
-      </w:r>
-    </w:p>
-    <w:p>
-      <w:pPr>
-        <w:rPr>
-          <w:b/>
-          <w:bCs/>
-        </w:rPr>
-      </w:pPr>
-      <w:r>
-        <w:rPr>
-          <w:b/>
-          <w:bCs/>
-        </w:rPr>
-        <w:t>Fig 2: Synchronous calcium events don’t show recurrent activation in upcoming run epoch</w:t>
-      </w:r>
-    </w:p>
-    <w:p>
-      <w:pPr>
-        <w:pStyle w:val="ListParagraph"/>
-        <w:numPr>
-          <w:ilvl w:val="0"/>
-          <w:numId w:val="2"/>
-        </w:numPr>
-      </w:pPr>
-      <w:r>
-        <w:t>Distribution</w:t>
-      </w:r>
-      <w:r>
-        <w:t xml:space="preserve"> of number of neurons per s</w:t>
-      </w:r>
-      <w:r>
-        <w:t>ynchronous</w:t>
-      </w:r>
-      <w:r>
-        <w:t xml:space="preserve"> calcium event (SCE). Pull </w:t>
-      </w:r>
-      <w:r>
-        <w:t>taken from n=9 mice running on a linear track. SCE’s took all cells into account (not only place cells)</w:t>
-      </w:r>
-    </w:p>
-    <w:p>
-      <w:pPr>
-        <w:pStyle w:val="ListParagraph"/>
-        <w:numPr>
-          <w:ilvl w:val="0"/>
-          <w:numId w:val="2"/>
-        </w:numPr>
-      </w:pPr>
-      <w:r>
-        <w:t xml:space="preserve">Distribution </w:t>
-      </w:r>
-      <w:r>
-        <w:t>of number of neurons that participated in SCE and in the following run.</w:t>
-      </w:r>
-    </w:p>
-    <w:p>
-      <w:pPr>
-        <w:pStyle w:val="ListParagraph"/>
-        <w:numPr>
-          <w:ilvl w:val="0"/>
-          <w:numId w:val="2"/>
-        </w:numPr>
-      </w:pPr>
-      <w:r>
-        <w:t xml:space="preserve">Box plot of the number of neurons that were active SCE and in the run following. </w:t>
-      </w:r>
-    </w:p>
-    <w:p>
-      <w:r>
-        <w:lastRenderedPageBreak/>
-        <w:t xml:space="preserve">A </w:t>
-      </w:r>
-      <w:r>
-        <w:rPr>
-          <w:b/>
-          <w:bCs/>
-          <w:noProof/>
-        </w:rPr>
-        <w:drawing>
-          <wp:inline distT="0" distB="0" distL="0" distR="0" wp14:anchorId="7040B435" wp14:editId="7D4E4B1D">
-            <wp:extent cx="5796951" cy="4347713"/>
-            <wp:effectExtent l="0" t="0" r="0" b="0"/>
-            <wp:docPr id="6" name="Picture 6"/>
-            <wp:cNvGraphicFramePr>
-              <a:graphicFrameLocks xmlns:a="http://schemas.openxmlformats.org/drawingml/2006/main" noChangeAspect="1"/>
-            </wp:cNvGraphicFramePr>
-            <a:graphic xmlns:a="http://schemas.openxmlformats.org/drawingml/2006/main">
-              <a:graphicData uri="http://schemas.openxmlformats.org/drawingml/2006/picture">
-                <pic:pic xmlns:pic="http://schemas.openxmlformats.org/drawingml/2006/picture">
-                  <pic:nvPicPr>
-                    <pic:cNvPr id="0" name="summary.png"/>
-                    <pic:cNvPicPr/>
-                  </pic:nvPicPr>
-                  <pic:blipFill>
-                    <a:blip r:embed="rId12" cstate="print">
-                      <a:extLst>
-                        <a:ext uri="{28A0092B-C50C-407E-A947-70E740481C1C}">
-                          <a14:useLocalDpi xmlns:a14="http://schemas.microsoft.com/office/drawing/2010/main" val="0"/>
-                        </a:ext>
-                      </a:extLst>
-                    </a:blip>
-                    <a:stretch>
-                      <a:fillRect/>
-                    </a:stretch>
-                  </pic:blipFill>
-                  <pic:spPr>
-                    <a:xfrm>
-                      <a:off x="0" y="0"/>
-                      <a:ext cx="5796951" cy="4347713"/>
+                      <a:ext cx="5486400" cy="4114800"/>
                     </a:xfrm>
                     <a:prstGeom prst="rect">
                       <a:avLst/>
@@ -504,7 +597,7 @@
                     <pic:cNvPicPr/>
                   </pic:nvPicPr>
                   <pic:blipFill>
-                    <a:blip r:embed="rId13">
+                    <a:blip r:embed="rId19">
                       <a:extLst>
                         <a:ext uri="{28A0092B-C50C-407E-A947-70E740481C1C}">
                           <a14:useLocalDpi xmlns:a14="http://schemas.microsoft.com/office/drawing/2010/main" val="0"/>
@@ -530,8 +623,6 @@
           </wp:inline>
         </w:drawing>
       </w:r>
-      <w:bookmarkStart w:id="0" w:name="_GoBack"/>
-      <w:bookmarkEnd w:id="0"/>
       <w:r>
         <w:rPr>
           <w:noProof/>
@@ -553,7 +644,7 @@
                     <pic:cNvPicPr/>
                   </pic:nvPicPr>
                   <pic:blipFill>
-                    <a:blip r:embed="rId14" cstate="print">
+                    <a:blip r:embed="rId20" cstate="print">
                       <a:extLst>
                         <a:ext uri="{28A0092B-C50C-407E-A947-70E740481C1C}">
                           <a14:useLocalDpi xmlns:a14="http://schemas.microsoft.com/office/drawing/2010/main" val="0"/>

</xml_diff>

<commit_message>
update figures as combined for the text
</commit_message>
<xml_diff>
--- a/figures/Figures legend.docx
+++ b/figures/Figures legend.docx
@@ -32,7 +32,7 @@
         <w:rPr>
           <w:position w:val="-14"/>
         </w:rPr>
-        <w:object w:dxaOrig="3780" w:dyaOrig="400">
+        <w:object w:dxaOrig="3780" w:dyaOrig="400" w14:anchorId="204E3836">
           <v:shapetype id="_x0000_t75" coordsize="21600,21600" o:spt="75" o:preferrelative="t" path="m@4@5l@4@11@9@11@9@5xe" filled="f" stroked="f">
             <v:stroke joinstyle="miter"/>
             <v:formulas>
@@ -52,10 +52,10 @@
             <v:path o:extrusionok="f" gradientshapeok="t" o:connecttype="rect"/>
             <o:lock v:ext="edit" aspectratio="t"/>
           </v:shapetype>
-          <v:shape id="_x0000_i1026" type="#_x0000_t75" style="width:189.15pt;height:19.9pt" o:ole="">
-            <v:imagedata r:id="rId6" o:title=""/>
+          <v:shape id="_x0000_i1025" type="#_x0000_t75" style="width:189.5pt;height:19.85pt" o:ole="">
+            <v:imagedata r:id="rId7" o:title=""/>
           </v:shape>
-          <o:OLEObject Type="Embed" ProgID="Equation.DSMT4" ShapeID="_x0000_i1026" DrawAspect="Content" ObjectID="_1563005784" r:id="rId7"/>
+          <o:OLEObject Type="Embed" ProgID="Equation.DSMT4" ShapeID="_x0000_i1025" DrawAspect="Content" ObjectID="_1563087311" r:id="rId8"/>
         </w:object>
       </w:r>
       <w:r>
@@ -65,11 +65,11 @@
         <w:rPr>
           <w:position w:val="-14"/>
         </w:rPr>
-        <w:object w:dxaOrig="4180" w:dyaOrig="400">
-          <v:shape id="_x0000_i1027" type="#_x0000_t75" style="width:209pt;height:19.9pt" o:ole="">
-            <v:imagedata r:id="rId8" o:title=""/>
+        <w:object w:dxaOrig="4180" w:dyaOrig="400" w14:anchorId="73CF3167">
+          <v:shape id="_x0000_i1026" type="#_x0000_t75" style="width:209.4pt;height:19.85pt" o:ole="">
+            <v:imagedata r:id="rId9" o:title=""/>
           </v:shape>
-          <o:OLEObject Type="Embed" ProgID="Equation.DSMT4" ShapeID="_x0000_i1027" DrawAspect="Content" ObjectID="_1563005785" r:id="rId9"/>
+          <o:OLEObject Type="Embed" ProgID="Equation.DSMT4" ShapeID="_x0000_i1026" DrawAspect="Content" ObjectID="_1563087312" r:id="rId10"/>
         </w:object>
       </w:r>
       <w:r>
@@ -141,11 +141,11 @@
         <w:rPr>
           <w:position w:val="-14"/>
         </w:rPr>
-        <w:object w:dxaOrig="8100" w:dyaOrig="400">
-          <v:shape id="_x0000_i1025" type="#_x0000_t75" style="width:405.15pt;height:20.4pt" o:ole="">
-            <v:imagedata r:id="rId10" o:title=""/>
+        <w:object w:dxaOrig="8100" w:dyaOrig="400" w14:anchorId="6EA728B0">
+          <v:shape id="_x0000_i1027" type="#_x0000_t75" style="width:404.7pt;height:20.7pt" o:ole="">
+            <v:imagedata r:id="rId11" o:title=""/>
           </v:shape>
-          <o:OLEObject Type="Embed" ProgID="Equation.DSMT4" ShapeID="_x0000_i1025" DrawAspect="Content" ObjectID="_1563005786" r:id="rId11"/>
+          <o:OLEObject Type="Embed" ProgID="Equation.DSMT4" ShapeID="_x0000_i1027" DrawAspect="Content" ObjectID="_1563087313" r:id="rId12"/>
         </w:object>
       </w:r>
       <w:r>
@@ -215,18 +215,15 @@
         <w:rPr>
           <w:position w:val="-14"/>
         </w:rPr>
-        <w:object w:dxaOrig="10300" w:dyaOrig="400">
-          <v:shape id="_x0000_i1028" type="#_x0000_t75" style="width:514.75pt;height:20.4pt" o:ole="">
-            <v:imagedata r:id="rId12" o:title=""/>
+        <w:object w:dxaOrig="10300" w:dyaOrig="400" w14:anchorId="1DD0D3E9">
+          <v:shape id="_x0000_i1028" type="#_x0000_t75" style="width:514.75pt;height:20.7pt" o:ole="">
+            <v:imagedata r:id="rId13" o:title=""/>
           </v:shape>
-          <o:OLEObject Type="Embed" ProgID="Equation.DSMT4" ShapeID="_x0000_i1028" DrawAspect="Content" ObjectID="_1563005787" r:id="rId13"/>
+          <o:OLEObject Type="Embed" ProgID="Equation.DSMT4" ShapeID="_x0000_i1028" DrawAspect="Content" ObjectID="_1563087314" r:id="rId14"/>
         </w:object>
       </w:r>
       <w:r>
-        <w:t xml:space="preserve">axis Y is for </w:t>
-      </w:r>
-      <w:r>
-        <w:t>effect size of the difference:</w:t>
+        <w:t>axis Y is for effect size of the difference:</w:t>
       </w:r>
     </w:p>
     <w:p>
@@ -237,11 +234,11 @@
         <w:rPr>
           <w:position w:val="-14"/>
         </w:rPr>
-        <w:object w:dxaOrig="9980" w:dyaOrig="400">
-          <v:shape id="_x0000_i1029" type="#_x0000_t75" style="width:499.15pt;height:20.4pt" o:ole="">
-            <v:imagedata r:id="rId14" o:title=""/>
+        <w:object w:dxaOrig="9980" w:dyaOrig="400" w14:anchorId="6F5E61BE">
+          <v:shape id="_x0000_i1029" type="#_x0000_t75" style="width:499.05pt;height:20.7pt" o:ole="">
+            <v:imagedata r:id="rId15" o:title=""/>
           </v:shape>
-          <o:OLEObject Type="Embed" ProgID="Equation.DSMT4" ShapeID="_x0000_i1029" DrawAspect="Content" ObjectID="_1563005788" r:id="rId15"/>
+          <o:OLEObject Type="Embed" ProgID="Equation.DSMT4" ShapeID="_x0000_i1029" DrawAspect="Content" ObjectID="_1563087315" r:id="rId16"/>
         </w:object>
       </w:r>
       <w:r>
@@ -286,7 +283,7 @@
           <w:noProof/>
         </w:rPr>
         <w:drawing>
-          <wp:inline distT="0" distB="0" distL="0" distR="0" wp14:anchorId="6B45DBCF" wp14:editId="720E8723">
+          <wp:inline distT="0" distB="0" distL="0" distR="0" wp14:anchorId="12D89689" wp14:editId="1A13B773">
             <wp:extent cx="3657600" cy="3657600"/>
             <wp:effectExtent l="0" t="0" r="0" b="0"/>
             <wp:docPr id="9" name="Picture 9"/>
@@ -301,7 +298,7 @@
                     <pic:cNvPicPr/>
                   </pic:nvPicPr>
                   <pic:blipFill>
-                    <a:blip r:embed="rId16" cstate="print">
+                    <a:blip r:embed="rId17" cstate="print">
                       <a:extLst>
                         <a:ext uri="{28A0092B-C50C-407E-A947-70E740481C1C}">
                           <a14:useLocalDpi xmlns:a14="http://schemas.microsoft.com/office/drawing/2010/main" val="0"/>
@@ -329,19 +326,34 @@
       </w:r>
     </w:p>
     <w:p>
+      <w:pPr>
+        <w:pStyle w:val="ListParagraph"/>
+      </w:pPr>
+    </w:p>
+    <w:p>
+      <w:pPr>
+        <w:pStyle w:val="ListParagraph"/>
+      </w:pPr>
+    </w:p>
+    <w:p>
+      <w:pPr>
+        <w:pStyle w:val="ListParagraph"/>
+      </w:pPr>
+    </w:p>
+    <w:p>
       <w:r>
         <w:rPr>
           <w:noProof/>
         </w:rPr>
         <w:lastRenderedPageBreak/>
         <w:drawing>
-          <wp:anchor distT="0" distB="0" distL="114300" distR="114300" simplePos="0" relativeHeight="251659264" behindDoc="1" locked="0" layoutInCell="1" allowOverlap="1" wp14:anchorId="7D36345D" wp14:editId="2383C335">
+          <wp:anchor distT="0" distB="0" distL="114300" distR="114300" simplePos="0" relativeHeight="251659264" behindDoc="1" locked="0" layoutInCell="1" allowOverlap="1" wp14:anchorId="4CDB9FA2" wp14:editId="2087F873">
             <wp:simplePos x="0" y="0"/>
             <wp:positionH relativeFrom="column">
               <wp:posOffset>-772160</wp:posOffset>
             </wp:positionH>
             <wp:positionV relativeFrom="paragraph">
-              <wp:posOffset>-721995</wp:posOffset>
+              <wp:posOffset>-716915</wp:posOffset>
             </wp:positionV>
             <wp:extent cx="6866255" cy="3432810"/>
             <wp:effectExtent l="0" t="0" r="0" b="0"/>
@@ -358,7 +370,7 @@
                     <pic:cNvPicPr/>
                   </pic:nvPicPr>
                   <pic:blipFill>
-                    <a:blip r:embed="rId17" cstate="print">
+                    <a:blip r:embed="rId18" cstate="print">
                       <a:extLst>
                         <a:ext uri="{28A0092B-C50C-407E-A947-70E740481C1C}">
                           <a14:useLocalDpi xmlns:a14="http://schemas.microsoft.com/office/drawing/2010/main" val="0"/>
@@ -424,9 +436,18 @@
           <w:b/>
           <w:bCs/>
         </w:rPr>
-        <w:t xml:space="preserve">before running are unlikely to be activated </w:t>
-      </w:r>
-      <w:del w:id="0" w:author="Yaniv Ziv" w:date="2017-07-23T14:37:00Z">
+        <w:t xml:space="preserve">before running are unlikely to </w:t>
+      </w:r>
+      <w:bookmarkStart w:id="0" w:name="_GoBack"/>
+      <w:bookmarkEnd w:id="0"/>
+      <w:r>
+        <w:rPr>
+          <w:b/>
+          <w:bCs/>
+        </w:rPr>
+        <w:t xml:space="preserve">be activated </w:t>
+      </w:r>
+      <w:del w:id="1" w:author="Yaniv Ziv" w:date="2017-07-23T14:37:00Z">
         <w:r>
           <w:rPr>
             <w:b/>
@@ -442,7 +463,7 @@
         </w:rPr>
         <w:t>in upcoming run epoch</w:t>
       </w:r>
-      <w:ins w:id="1" w:author="Yaniv Ziv" w:date="2017-07-23T14:37:00Z">
+      <w:ins w:id="2" w:author="Yaniv Ziv" w:date="2017-07-23T14:37:00Z">
         <w:r>
           <w:rPr>
             <w:b/>
@@ -469,6 +490,9 @@
       <w:r>
         <w:t xml:space="preserve"> calcium event (SCE), calculated for all neurons (not only place cells). Data pooled from n=9 mice running on a linear track. </w:t>
       </w:r>
+      <w:r>
+        <w:t>Inset show the same in log scale on y axis.</w:t>
+      </w:r>
     </w:p>
     <w:p>
       <w:pPr>
@@ -481,6 +505,15 @@
       <w:r>
         <w:t>Distribution of number of neurons that participated in SCE and in the following run.</w:t>
       </w:r>
+      <w:r>
+        <w:t xml:space="preserve"> </w:t>
+      </w:r>
+      <w:r>
+        <w:t>Inset show the same in log scale on y axis</w:t>
+      </w:r>
+      <w:r>
+        <w:t>.</w:t>
+      </w:r>
     </w:p>
     <w:p>
       <w:pPr>
@@ -499,17 +532,15 @@
         <w:lastRenderedPageBreak/>
         <w:t xml:space="preserve">A </w:t>
       </w:r>
-      <w:bookmarkStart w:id="2" w:name="_GoBack"/>
-      <w:bookmarkEnd w:id="2"/>
       <w:r>
         <w:rPr>
           <w:noProof/>
         </w:rPr>
         <w:drawing>
           <wp:inline distT="0" distB="0" distL="0" distR="0">
-            <wp:extent cx="5486400" cy="4114800"/>
+            <wp:extent cx="4010027" cy="4996753"/>
             <wp:effectExtent l="0" t="0" r="0" b="0"/>
-            <wp:docPr id="10" name="Picture 10"/>
+            <wp:docPr id="2" name="Picture 2"/>
             <wp:cNvGraphicFramePr>
               <a:graphicFrameLocks xmlns:a="http://schemas.openxmlformats.org/drawingml/2006/main" noChangeAspect="1"/>
             </wp:cNvGraphicFramePr>
@@ -518,82 +549,6 @@
                 <pic:pic xmlns:pic="http://schemas.openxmlformats.org/drawingml/2006/picture">
                   <pic:nvPicPr>
                     <pic:cNvPr id="0" name="summary.png"/>
-                    <pic:cNvPicPr/>
-                  </pic:nvPicPr>
-                  <pic:blipFill>
-                    <a:blip r:embed="rId18" cstate="print">
-                      <a:extLst>
-                        <a:ext uri="{28A0092B-C50C-407E-A947-70E740481C1C}">
-                          <a14:useLocalDpi xmlns:a14="http://schemas.microsoft.com/office/drawing/2010/main" val="0"/>
-                        </a:ext>
-                      </a:extLst>
-                    </a:blip>
-                    <a:stretch>
-                      <a:fillRect/>
-                    </a:stretch>
-                  </pic:blipFill>
-                  <pic:spPr>
-                    <a:xfrm>
-                      <a:off x="0" y="0"/>
-                      <a:ext cx="5486400" cy="4114800"/>
-                    </a:xfrm>
-                    <a:prstGeom prst="rect">
-                      <a:avLst/>
-                    </a:prstGeom>
-                  </pic:spPr>
-                </pic:pic>
-              </a:graphicData>
-            </a:graphic>
-          </wp:inline>
-        </w:drawing>
-      </w:r>
-    </w:p>
-    <w:p>
-      <w:r>
-        <w:t xml:space="preserve">(Commit: </w:t>
-      </w:r>
-      <w:r>
-        <w:t>f63e698</w:t>
-      </w:r>
-      <w:r>
-        <w:t>)</w:t>
-      </w:r>
-    </w:p>
-    <w:p>
-      <w:pPr>
-        <w:rPr>
-          <w:b/>
-          <w:bCs/>
-        </w:rPr>
-      </w:pPr>
-      <w:r>
-        <w:rPr>
-          <w:b/>
-          <w:bCs/>
-        </w:rPr>
-        <w:t>Fig 3: decoding bucket trials show no significant edge (reward?) representation</w:t>
-      </w:r>
-    </w:p>
-    <w:p/>
-    <w:p>
-      <w:r>
-        <w:rPr>
-          <w:noProof/>
-        </w:rPr>
-        <w:lastRenderedPageBreak/>
-        <w:drawing>
-          <wp:inline distT="0" distB="0" distL="0" distR="0">
-            <wp:extent cx="5486400" cy="4584065"/>
-            <wp:effectExtent l="0" t="0" r="0" b="6985"/>
-            <wp:docPr id="7" name="Picture 7"/>
-            <wp:cNvGraphicFramePr>
-              <a:graphicFrameLocks xmlns:a="http://schemas.openxmlformats.org/drawingml/2006/main" noChangeAspect="1"/>
-            </wp:cNvGraphicFramePr>
-            <a:graphic xmlns:a="http://schemas.openxmlformats.org/drawingml/2006/main">
-              <a:graphicData uri="http://schemas.openxmlformats.org/drawingml/2006/picture">
-                <pic:pic xmlns:pic="http://schemas.openxmlformats.org/drawingml/2006/picture">
-                  <pic:nvPicPr>
-                    <pic:cNvPr id="0" name="bucket decoding box plot.png"/>
                     <pic:cNvPicPr/>
                   </pic:nvPicPr>
                   <pic:blipFill>
@@ -611,7 +566,7 @@
                   <pic:spPr>
                     <a:xfrm>
                       <a:off x="0" y="0"/>
-                      <a:ext cx="5486400" cy="4584065"/>
+                      <a:ext cx="4010027" cy="4996753"/>
                     </a:xfrm>
                     <a:prstGeom prst="rect">
                       <a:avLst/>
@@ -623,16 +578,134 @@
           </wp:inline>
         </w:drawing>
       </w:r>
+    </w:p>
+    <w:p>
+      <w:r>
+        <w:t xml:space="preserve">(Commit: </w:t>
+      </w:r>
+      <w:r>
+        <w:t>f63e698</w:t>
+      </w:r>
+      <w:r>
+        <w:t>)</w:t>
+      </w:r>
+    </w:p>
+    <w:p>
+      <w:pPr>
+        <w:rPr>
+          <w:b/>
+          <w:bCs/>
+        </w:rPr>
+      </w:pPr>
+      <w:r>
+        <w:rPr>
+          <w:b/>
+          <w:bCs/>
+        </w:rPr>
+        <w:t>Fig 3: decoding bucket trials show no significant edge (reward?) representation</w:t>
+      </w:r>
+    </w:p>
+    <w:p>
+      <w:pPr>
+        <w:pStyle w:val="ListParagraph"/>
+        <w:numPr>
+          <w:ilvl w:val="0"/>
+          <w:numId w:val="3"/>
+        </w:numPr>
+      </w:pPr>
+      <w:r>
+        <w:t>Maximum likelihood estimation decoder performance on the linear track, for each mouse separately.</w:t>
+      </w:r>
+      <w:r>
+        <w:t xml:space="preserve"> </w:t>
+      </w:r>
+      <w:r>
+        <w:t>Absolute mean error units in cm.</w:t>
+      </w:r>
+    </w:p>
+    <w:p>
+      <w:pPr>
+        <w:pStyle w:val="ListParagraph"/>
+        <w:numPr>
+          <w:ilvl w:val="0"/>
+          <w:numId w:val="3"/>
+        </w:numPr>
+      </w:pPr>
+      <w:r>
+        <w:t>Fraction of</w:t>
+      </w:r>
+      <w:r>
+        <w:t xml:space="preserve"> frames</w:t>
+      </w:r>
+      <w:r>
+        <w:t xml:space="preserve"> decoding the proximate environment </w:t>
+      </w:r>
+      <w:r>
+        <w:t xml:space="preserve">in time </w:t>
+      </w:r>
+      <w:r>
+        <w:t xml:space="preserve">to the bucket trial. </w:t>
+      </w:r>
+      <w:r>
+        <w:t xml:space="preserve">Pooled </w:t>
+      </w:r>
+      <w:r>
+        <w:t>from</w:t>
+      </w:r>
+      <w:r>
+        <w:t xml:space="preserve"> </w:t>
+      </w:r>
+      <w:r>
+        <w:t>n=</w:t>
+      </w:r>
+      <w:r>
+        <w:t>56 bucket trials from 4 mice in</w:t>
+      </w:r>
+      <w:r>
+        <w:t xml:space="preserve"> each environment. The decoding fraction of frames was significant in both bucket trial’s types</w:t>
+      </w:r>
+    </w:p>
+    <w:p>
+      <w:pPr>
+        <w:pStyle w:val="ListParagraph"/>
+        <w:numPr>
+          <w:ilvl w:val="0"/>
+          <w:numId w:val="3"/>
+        </w:numPr>
+      </w:pPr>
+      <w:r>
+        <w:t>Box plot of the number of events in frame for each decoded bin, when the proximate environment was decoded (in inset is when the other environment was decoded)</w:t>
+      </w:r>
+    </w:p>
+    <w:p>
+      <w:pPr>
+        <w:pStyle w:val="ListParagraph"/>
+        <w:numPr>
+          <w:ilvl w:val="0"/>
+          <w:numId w:val="3"/>
+        </w:numPr>
+      </w:pPr>
+      <w:r>
+        <w:t>Density of the decoded bins in the matched\non matched environment and the natural occupation</w:t>
+      </w:r>
+      <w:r>
+        <w:t>. The estimation is significantly different then the natural occupation by Kolmogorov-Smirnov test (p~0).</w:t>
+      </w:r>
+    </w:p>
+    <w:p>
+      <w:pPr>
+        <w:jc w:val="right"/>
+      </w:pPr>
       <w:r>
         <w:rPr>
           <w:noProof/>
         </w:rPr>
         <w:lastRenderedPageBreak/>
         <w:drawing>
-          <wp:inline distT="0" distB="0" distL="0" distR="0">
-            <wp:extent cx="5486400" cy="4556125"/>
-            <wp:effectExtent l="0" t="0" r="0" b="0"/>
-            <wp:docPr id="19" name="Picture 19"/>
+          <wp:inline distT="0" distB="0" distL="0" distR="0" wp14:anchorId="1D9F1EA9" wp14:editId="7C67FEDA">
+            <wp:extent cx="2570056" cy="2147365"/>
+            <wp:effectExtent l="0" t="0" r="1905" b="5715"/>
+            <wp:docPr id="7" name="Picture 7"/>
             <wp:cNvGraphicFramePr>
               <a:graphicFrameLocks xmlns:a="http://schemas.openxmlformats.org/drawingml/2006/main" noChangeAspect="1"/>
             </wp:cNvGraphicFramePr>
@@ -640,7 +713,7 @@
               <a:graphicData uri="http://schemas.openxmlformats.org/drawingml/2006/picture">
                 <pic:pic xmlns:pic="http://schemas.openxmlformats.org/drawingml/2006/picture">
                   <pic:nvPicPr>
-                    <pic:cNvPr id="0" name="bucket decoding distribution.png"/>
+                    <pic:cNvPr id="0" name="bucket decoding box plot.png"/>
                     <pic:cNvPicPr/>
                   </pic:nvPicPr>
                   <pic:blipFill>
@@ -658,11 +731,64 @@
                   <pic:spPr>
                     <a:xfrm>
                       <a:off x="0" y="0"/>
-                      <a:ext cx="5486400" cy="4556125"/>
+                      <a:ext cx="2571750" cy="2148780"/>
                     </a:xfrm>
                     <a:prstGeom prst="rect">
                       <a:avLst/>
                     </a:prstGeom>
+                  </pic:spPr>
+                </pic:pic>
+              </a:graphicData>
+            </a:graphic>
+          </wp:inline>
+        </w:drawing>
+      </w:r>
+      <w:r>
+        <w:rPr>
+          <w:noProof/>
+        </w:rPr>
+        <w:drawing>
+          <wp:inline distT="0" distB="0" distL="0" distR="0">
+            <wp:extent cx="5840361" cy="4156096"/>
+            <wp:effectExtent l="0" t="0" r="8255" b="0"/>
+            <wp:docPr id="1" name="Picture 1"/>
+            <wp:cNvGraphicFramePr>
+              <a:graphicFrameLocks xmlns:a="http://schemas.openxmlformats.org/drawingml/2006/main" noChangeAspect="1"/>
+            </wp:cNvGraphicFramePr>
+            <a:graphic xmlns:a="http://schemas.openxmlformats.org/drawingml/2006/main">
+              <a:graphicData uri="http://schemas.openxmlformats.org/drawingml/2006/picture">
+                <pic:pic xmlns:pic="http://schemas.openxmlformats.org/drawingml/2006/picture">
+                  <pic:nvPicPr>
+                    <pic:cNvPr id="0" name="bucket decoding distribution.png"/>
+                    <pic:cNvPicPr/>
+                  </pic:nvPicPr>
+                  <pic:blipFill rotWithShape="1">
+                    <a:blip r:embed="rId21" cstate="print">
+                      <a:extLst>
+                        <a:ext uri="{28A0092B-C50C-407E-A947-70E740481C1C}">
+                          <a14:useLocalDpi xmlns:a14="http://schemas.microsoft.com/office/drawing/2010/main" val="0"/>
+                        </a:ext>
+                      </a:extLst>
+                    </a:blip>
+                    <a:srcRect t="5118"/>
+                    <a:stretch/>
+                  </pic:blipFill>
+                  <pic:spPr bwMode="auto">
+                    <a:xfrm>
+                      <a:off x="0" y="0"/>
+                      <a:ext cx="5840361" cy="4156096"/>
+                    </a:xfrm>
+                    <a:prstGeom prst="rect">
+                      <a:avLst/>
+                    </a:prstGeom>
+                    <a:ln>
+                      <a:noFill/>
+                    </a:ln>
+                    <a:extLst>
+                      <a:ext uri="{53640926-AAD7-44D8-BBD7-CCE9431645EC}">
+                        <a14:shadowObscured xmlns:a14="http://schemas.microsoft.com/office/drawing/2010/main"/>
+                      </a:ext>
+                    </a:extLst>
                   </pic:spPr>
                 </pic:pic>
               </a:graphicData>
@@ -776,6 +902,95 @@
     </w:lvl>
   </w:abstractNum>
   <w:abstractNum w:abstractNumId="1">
+    <w:nsid w:val="2ED60974"/>
+    <w:multiLevelType w:val="hybridMultilevel"/>
+    <w:tmpl w:val="EBBE6134"/>
+    <w:lvl w:ilvl="0" w:tplc="04090015">
+      <w:start w:val="1"/>
+      <w:numFmt w:val="upperLetter"/>
+      <w:lvlText w:val="%1."/>
+      <w:lvlJc w:val="left"/>
+      <w:pPr>
+        <w:ind w:left="720" w:hanging="360"/>
+      </w:pPr>
+      <w:rPr>
+        <w:rFonts w:hint="default"/>
+      </w:rPr>
+    </w:lvl>
+    <w:lvl w:ilvl="1" w:tplc="04090019" w:tentative="1">
+      <w:start w:val="1"/>
+      <w:numFmt w:val="lowerLetter"/>
+      <w:lvlText w:val="%2."/>
+      <w:lvlJc w:val="left"/>
+      <w:pPr>
+        <w:ind w:left="1440" w:hanging="360"/>
+      </w:pPr>
+    </w:lvl>
+    <w:lvl w:ilvl="2" w:tplc="0409001B" w:tentative="1">
+      <w:start w:val="1"/>
+      <w:numFmt w:val="lowerRoman"/>
+      <w:lvlText w:val="%3."/>
+      <w:lvlJc w:val="right"/>
+      <w:pPr>
+        <w:ind w:left="2160" w:hanging="180"/>
+      </w:pPr>
+    </w:lvl>
+    <w:lvl w:ilvl="3" w:tplc="0409000F" w:tentative="1">
+      <w:start w:val="1"/>
+      <w:numFmt w:val="decimal"/>
+      <w:lvlText w:val="%4."/>
+      <w:lvlJc w:val="left"/>
+      <w:pPr>
+        <w:ind w:left="2880" w:hanging="360"/>
+      </w:pPr>
+    </w:lvl>
+    <w:lvl w:ilvl="4" w:tplc="04090019" w:tentative="1">
+      <w:start w:val="1"/>
+      <w:numFmt w:val="lowerLetter"/>
+      <w:lvlText w:val="%5."/>
+      <w:lvlJc w:val="left"/>
+      <w:pPr>
+        <w:ind w:left="3600" w:hanging="360"/>
+      </w:pPr>
+    </w:lvl>
+    <w:lvl w:ilvl="5" w:tplc="0409001B" w:tentative="1">
+      <w:start w:val="1"/>
+      <w:numFmt w:val="lowerRoman"/>
+      <w:lvlText w:val="%6."/>
+      <w:lvlJc w:val="right"/>
+      <w:pPr>
+        <w:ind w:left="4320" w:hanging="180"/>
+      </w:pPr>
+    </w:lvl>
+    <w:lvl w:ilvl="6" w:tplc="0409000F" w:tentative="1">
+      <w:start w:val="1"/>
+      <w:numFmt w:val="decimal"/>
+      <w:lvlText w:val="%7."/>
+      <w:lvlJc w:val="left"/>
+      <w:pPr>
+        <w:ind w:left="5040" w:hanging="360"/>
+      </w:pPr>
+    </w:lvl>
+    <w:lvl w:ilvl="7" w:tplc="04090019" w:tentative="1">
+      <w:start w:val="1"/>
+      <w:numFmt w:val="lowerLetter"/>
+      <w:lvlText w:val="%8."/>
+      <w:lvlJc w:val="left"/>
+      <w:pPr>
+        <w:ind w:left="5760" w:hanging="360"/>
+      </w:pPr>
+    </w:lvl>
+    <w:lvl w:ilvl="8" w:tplc="0409001B" w:tentative="1">
+      <w:start w:val="1"/>
+      <w:numFmt w:val="lowerRoman"/>
+      <w:lvlText w:val="%9."/>
+      <w:lvlJc w:val="right"/>
+      <w:pPr>
+        <w:ind w:left="6480" w:hanging="180"/>
+      </w:pPr>
+    </w:lvl>
+  </w:abstractNum>
+  <w:abstractNum w:abstractNumId="2">
     <w:nsid w:val="586A2171"/>
     <w:multiLevelType w:val="hybridMultilevel"/>
     <w:tmpl w:val="736A4C26"/>
@@ -868,6 +1083,9 @@
     <w:abstractNumId w:val="0"/>
   </w:num>
   <w:num w:numId="2">
+    <w:abstractNumId w:val="2"/>
+  </w:num>
+  <w:num w:numId="3">
     <w:abstractNumId w:val="1"/>
   </w:num>
 </w:numbering>
@@ -1101,6 +1319,95 @@
       <w:contextualSpacing/>
     </w:pPr>
   </w:style>
+  <w:style w:type="character" w:styleId="CommentReference">
+    <w:name w:val="annotation reference"/>
+    <w:basedOn w:val="DefaultParagraphFont"/>
+    <w:uiPriority w:val="99"/>
+    <w:semiHidden/>
+    <w:unhideWhenUsed/>
+    <w:rsid w:val="00910979"/>
+    <w:rPr>
+      <w:sz w:val="18"/>
+      <w:szCs w:val="18"/>
+    </w:rPr>
+  </w:style>
+  <w:style w:type="paragraph" w:styleId="CommentText">
+    <w:name w:val="annotation text"/>
+    <w:basedOn w:val="Normal"/>
+    <w:link w:val="CommentTextChar"/>
+    <w:uiPriority w:val="99"/>
+    <w:semiHidden/>
+    <w:unhideWhenUsed/>
+    <w:rsid w:val="00910979"/>
+    <w:pPr>
+      <w:spacing w:line="240" w:lineRule="auto"/>
+    </w:pPr>
+    <w:rPr>
+      <w:sz w:val="24"/>
+      <w:szCs w:val="24"/>
+    </w:rPr>
+  </w:style>
+  <w:style w:type="character" w:customStyle="1" w:styleId="CommentTextChar">
+    <w:name w:val="Comment Text Char"/>
+    <w:basedOn w:val="DefaultParagraphFont"/>
+    <w:link w:val="CommentText"/>
+    <w:uiPriority w:val="99"/>
+    <w:semiHidden/>
+    <w:rsid w:val="00910979"/>
+    <w:rPr>
+      <w:sz w:val="24"/>
+      <w:szCs w:val="24"/>
+    </w:rPr>
+  </w:style>
+  <w:style w:type="paragraph" w:styleId="CommentSubject">
+    <w:name w:val="annotation subject"/>
+    <w:basedOn w:val="CommentText"/>
+    <w:next w:val="CommentText"/>
+    <w:link w:val="CommentSubjectChar"/>
+    <w:uiPriority w:val="99"/>
+    <w:semiHidden/>
+    <w:unhideWhenUsed/>
+    <w:rsid w:val="00910979"/>
+    <w:rPr>
+      <w:b/>
+      <w:bCs/>
+      <w:sz w:val="20"/>
+      <w:szCs w:val="20"/>
+    </w:rPr>
+  </w:style>
+  <w:style w:type="character" w:customStyle="1" w:styleId="CommentSubjectChar">
+    <w:name w:val="Comment Subject Char"/>
+    <w:basedOn w:val="CommentTextChar"/>
+    <w:link w:val="CommentSubject"/>
+    <w:uiPriority w:val="99"/>
+    <w:semiHidden/>
+    <w:rsid w:val="00910979"/>
+    <w:rPr>
+      <w:b/>
+      <w:bCs/>
+      <w:sz w:val="20"/>
+      <w:szCs w:val="20"/>
+    </w:rPr>
+  </w:style>
+  <w:style w:type="paragraph" w:styleId="Caption">
+    <w:name w:val="caption"/>
+    <w:basedOn w:val="Normal"/>
+    <w:next w:val="Normal"/>
+    <w:uiPriority w:val="35"/>
+    <w:unhideWhenUsed/>
+    <w:qFormat/>
+    <w:rsid w:val="008177AB"/>
+    <w:pPr>
+      <w:spacing w:line="240" w:lineRule="auto"/>
+    </w:pPr>
+    <w:rPr>
+      <w:b/>
+      <w:bCs/>
+      <w:color w:val="4F81BD" w:themeColor="accent1"/>
+      <w:sz w:val="18"/>
+      <w:szCs w:val="18"/>
+    </w:rPr>
+  </w:style>
 </w:styles>
 </file>
 
@@ -1331,6 +1638,95 @@
       <w:ind w:left="720"/>
       <w:contextualSpacing/>
     </w:pPr>
+  </w:style>
+  <w:style w:type="character" w:styleId="CommentReference">
+    <w:name w:val="annotation reference"/>
+    <w:basedOn w:val="DefaultParagraphFont"/>
+    <w:uiPriority w:val="99"/>
+    <w:semiHidden/>
+    <w:unhideWhenUsed/>
+    <w:rsid w:val="00910979"/>
+    <w:rPr>
+      <w:sz w:val="18"/>
+      <w:szCs w:val="18"/>
+    </w:rPr>
+  </w:style>
+  <w:style w:type="paragraph" w:styleId="CommentText">
+    <w:name w:val="annotation text"/>
+    <w:basedOn w:val="Normal"/>
+    <w:link w:val="CommentTextChar"/>
+    <w:uiPriority w:val="99"/>
+    <w:semiHidden/>
+    <w:unhideWhenUsed/>
+    <w:rsid w:val="00910979"/>
+    <w:pPr>
+      <w:spacing w:line="240" w:lineRule="auto"/>
+    </w:pPr>
+    <w:rPr>
+      <w:sz w:val="24"/>
+      <w:szCs w:val="24"/>
+    </w:rPr>
+  </w:style>
+  <w:style w:type="character" w:customStyle="1" w:styleId="CommentTextChar">
+    <w:name w:val="Comment Text Char"/>
+    <w:basedOn w:val="DefaultParagraphFont"/>
+    <w:link w:val="CommentText"/>
+    <w:uiPriority w:val="99"/>
+    <w:semiHidden/>
+    <w:rsid w:val="00910979"/>
+    <w:rPr>
+      <w:sz w:val="24"/>
+      <w:szCs w:val="24"/>
+    </w:rPr>
+  </w:style>
+  <w:style w:type="paragraph" w:styleId="CommentSubject">
+    <w:name w:val="annotation subject"/>
+    <w:basedOn w:val="CommentText"/>
+    <w:next w:val="CommentText"/>
+    <w:link w:val="CommentSubjectChar"/>
+    <w:uiPriority w:val="99"/>
+    <w:semiHidden/>
+    <w:unhideWhenUsed/>
+    <w:rsid w:val="00910979"/>
+    <w:rPr>
+      <w:b/>
+      <w:bCs/>
+      <w:sz w:val="20"/>
+      <w:szCs w:val="20"/>
+    </w:rPr>
+  </w:style>
+  <w:style w:type="character" w:customStyle="1" w:styleId="CommentSubjectChar">
+    <w:name w:val="Comment Subject Char"/>
+    <w:basedOn w:val="CommentTextChar"/>
+    <w:link w:val="CommentSubject"/>
+    <w:uiPriority w:val="99"/>
+    <w:semiHidden/>
+    <w:rsid w:val="00910979"/>
+    <w:rPr>
+      <w:b/>
+      <w:bCs/>
+      <w:sz w:val="20"/>
+      <w:szCs w:val="20"/>
+    </w:rPr>
+  </w:style>
+  <w:style w:type="paragraph" w:styleId="Caption">
+    <w:name w:val="caption"/>
+    <w:basedOn w:val="Normal"/>
+    <w:next w:val="Normal"/>
+    <w:uiPriority w:val="35"/>
+    <w:unhideWhenUsed/>
+    <w:qFormat/>
+    <w:rsid w:val="008177AB"/>
+    <w:pPr>
+      <w:spacing w:line="240" w:lineRule="auto"/>
+    </w:pPr>
+    <w:rPr>
+      <w:b/>
+      <w:bCs/>
+      <w:color w:val="4F81BD" w:themeColor="accent1"/>
+      <w:sz w:val="18"/>
+      <w:szCs w:val="18"/>
+    </w:rPr>
   </w:style>
 </w:styles>
 </file>
@@ -1618,4 +2014,16 @@
   <a:objectDefaults/>
   <a:extraClrSchemeLst/>
 </a:theme>
+</file>
+
+<file path=customXml/item1.xml><?xml version="1.0" encoding="utf-8"?>
+<b:Sources xmlns:b="http://schemas.openxmlformats.org/officeDocument/2006/bibliography" xmlns="http://schemas.openxmlformats.org/officeDocument/2006/bibliography" SelectedStyle="\APA.XSL" StyleName="APA"/>
+</file>
+
+<file path=customXml/itemProps1.xml><?xml version="1.0" encoding="utf-8"?>
+<ds:datastoreItem xmlns:ds="http://schemas.openxmlformats.org/officeDocument/2006/customXml" ds:itemID="{D1096657-2F19-45E1-9206-14A58F02266C}">
+  <ds:schemaRefs>
+    <ds:schemaRef ds:uri="http://schemas.openxmlformats.org/officeDocument/2006/bibliography"/>
+  </ds:schemaRefs>
+</ds:datastoreItem>
 </file>
</xml_diff>

<commit_message>
update the figures and their legend in text
</commit_message>
<xml_diff>
--- a/figures/Figures legend.docx
+++ b/figures/Figures legend.docx
@@ -14,7 +14,14 @@
           <w:b/>
           <w:bCs/>
         </w:rPr>
-        <w:t>Fig 1: No significant activation in rest epochs given activation during run epochs</w:t>
+        <w:t xml:space="preserve">Fig 1: No significant </w:t>
+      </w:r>
+      <w:r>
+        <w:rPr>
+          <w:b/>
+          <w:bCs/>
+        </w:rPr>
+        <w:t>activation in rest epochs given activation during run epochs</w:t>
       </w:r>
     </w:p>
     <w:p>
@@ -26,51 +33,53 @@
         </w:numPr>
       </w:pPr>
       <w:r>
-        <w:t xml:space="preserve">Environment A density of </w:t>
-      </w:r>
-      <w:r>
-        <w:rPr>
-          <w:position w:val="-14"/>
-        </w:rPr>
-        <w:object w:dxaOrig="3780" w:dyaOrig="400" w14:anchorId="204E3836">
-          <v:shapetype id="_x0000_t75" coordsize="21600,21600" o:spt="75" o:preferrelative="t" path="m@4@5l@4@11@9@11@9@5xe" filled="f" stroked="f">
-            <v:stroke joinstyle="miter"/>
-            <v:formulas>
-              <v:f eqn="if lineDrawn pixelLineWidth 0"/>
-              <v:f eqn="sum @0 1 0"/>
-              <v:f eqn="sum 0 0 @1"/>
-              <v:f eqn="prod @2 1 2"/>
-              <v:f eqn="prod @3 21600 pixelWidth"/>
-              <v:f eqn="prod @3 21600 pixelHeight"/>
-              <v:f eqn="sum @0 0 1"/>
-              <v:f eqn="prod @6 1 2"/>
-              <v:f eqn="prod @7 21600 pixelWidth"/>
-              <v:f eqn="sum @8 21600 0"/>
-              <v:f eqn="prod @7 21600 pixelHeight"/>
-              <v:f eqn="sum @10 21600 0"/>
-            </v:formulas>
-            <v:path o:extrusionok="f" gradientshapeok="t" o:connecttype="rect"/>
-            <o:lock v:ext="edit" aspectratio="t"/>
-          </v:shapetype>
-          <v:shape id="_x0000_i1025" type="#_x0000_t75" style="width:189.5pt;height:19.85pt" o:ole="">
-            <v:imagedata r:id="rId7" o:title=""/>
-          </v:shape>
-          <o:OLEObject Type="Embed" ProgID="Equation.DSMT4" ShapeID="_x0000_i1025" DrawAspect="Content" ObjectID="_1563087311" r:id="rId8"/>
-        </w:object>
-      </w:r>
-      <w:r>
-        <w:t xml:space="preserve">(right) and </w:t>
-      </w:r>
-      <w:r>
-        <w:rPr>
-          <w:position w:val="-14"/>
-        </w:rPr>
-        <w:object w:dxaOrig="4180" w:dyaOrig="400" w14:anchorId="73CF3167">
-          <v:shape id="_x0000_i1026" type="#_x0000_t75" style="width:209.4pt;height:19.85pt" o:ole="">
-            <v:imagedata r:id="rId9" o:title=""/>
-          </v:shape>
-          <o:OLEObject Type="Embed" ProgID="Equation.DSMT4" ShapeID="_x0000_i1026" DrawAspect="Content" ObjectID="_1563087312" r:id="rId10"/>
-        </w:object>
+        <w:t>Environment A density of</w:t>
+      </w:r>
+      <w:r>
+        <w:t xml:space="preserve"> </w:t>
+      </w:r>
+      <w:r>
+        <w:rPr>
+          <w:i/>
+          <w:iCs/>
+        </w:rPr>
+        <w:t>P(cell active in rest | cell active in run)</w:t>
+      </w:r>
+      <w:r>
+        <w:t xml:space="preserve"> (right) and </w:t>
+      </w:r>
+      <w:r>
+        <w:rPr>
+          <w:i/>
+          <w:iCs/>
+        </w:rPr>
+        <w:t xml:space="preserve">P(cell active in rest | cell </w:t>
+      </w:r>
+      <w:r>
+        <w:rPr>
+          <w:b/>
+          <w:bCs/>
+          <w:i/>
+          <w:iCs/>
+        </w:rPr>
+        <w:t>not</w:t>
+      </w:r>
+      <w:r>
+        <w:rPr>
+          <w:i/>
+          <w:iCs/>
+        </w:rPr>
+        <w:t xml:space="preserve"> </w:t>
+      </w:r>
+      <w:r>
+        <w:rPr>
+          <w:i/>
+          <w:iCs/>
+        </w:rPr>
+        <w:t>active in run)</w:t>
+      </w:r>
+      <w:r>
+        <w:t xml:space="preserve"> </w:t>
       </w:r>
       <w:r>
         <w:t xml:space="preserve"> (left) taken from </w:t>
@@ -130,59 +139,91 @@
         <w:t xml:space="preserve">matched t-test for </w:t>
       </w:r>
       <w:r>
-        <w:t>the conditional probabilities</w:t>
-      </w:r>
+        <w:t>the conditional probabilities:</w:t>
+      </w:r>
+    </w:p>
+    <w:p>
+      <w:pPr>
+        <w:pStyle w:val="ListParagraph"/>
+        <w:rPr>
+          <w:i/>
+          <w:iCs/>
+        </w:rPr>
+      </w:pPr>
       <w:proofErr w:type="gramStart"/>
       <w:r>
-        <w:t>:</w:t>
+        <w:rPr>
+          <w:i/>
+          <w:iCs/>
+        </w:rPr>
+        <w:t>P(</w:t>
       </w:r>
       <w:proofErr w:type="gramEnd"/>
       <w:r>
         <w:rPr>
-          <w:position w:val="-14"/>
-        </w:rPr>
-        <w:object w:dxaOrig="8100" w:dyaOrig="400" w14:anchorId="6EA728B0">
-          <v:shape id="_x0000_i1027" type="#_x0000_t75" style="width:404.7pt;height:20.7pt" o:ole="">
-            <v:imagedata r:id="rId11" o:title=""/>
-          </v:shape>
-          <o:OLEObject Type="Embed" ProgID="Equation.DSMT4" ShapeID="_x0000_i1027" DrawAspect="Content" ObjectID="_1563087313" r:id="rId12"/>
-        </w:object>
-      </w:r>
-      <w:r>
-        <w:t>when rest can be before run</w:t>
-      </w:r>
-      <w:r>
-        <w:t>(right</w:t>
-      </w:r>
-      <w:r>
-        <w:t>),</w:t>
-      </w:r>
-      <w:r>
-        <w:t xml:space="preserve"> and after (left)</w:t>
-      </w:r>
-      <w:r>
-        <w:t xml:space="preserve"> in a linear track</w:t>
-      </w:r>
-      <w:r>
-        <w:t>. Dots are</w:t>
-      </w:r>
-      <w:r>
-        <w:t xml:space="preserve"> the </w:t>
-      </w:r>
-      <w:r>
-        <w:t>different</w:t>
-      </w:r>
-      <w:r>
-        <w:t xml:space="preserve"> color for each </w:t>
-      </w:r>
-      <w:r>
-        <w:t>mouse</w:t>
-      </w:r>
-      <w:r>
-        <w:t>. Red line is p=0.025 for two tailed matched t-test.</w:t>
-      </w:r>
-      <w:r>
-        <w:t xml:space="preserve"> Most sessions show no significant difference between the two conditional probabilities</w:t>
+          <w:i/>
+          <w:iCs/>
+        </w:rPr>
+        <w:t>cell active in rest | cell active in run)</w:t>
+      </w:r>
+      <w:r>
+        <w:t xml:space="preserve"> </w:t>
+      </w:r>
+      <w:r>
+        <w:t xml:space="preserve">- </w:t>
+      </w:r>
+      <w:r>
+        <w:rPr>
+          <w:i/>
+          <w:iCs/>
+        </w:rPr>
+        <w:t xml:space="preserve">P(cell active in rest | cell </w:t>
+      </w:r>
+      <w:r>
+        <w:rPr>
+          <w:b/>
+          <w:bCs/>
+          <w:i/>
+          <w:iCs/>
+        </w:rPr>
+        <w:t>not</w:t>
+      </w:r>
+      <w:r>
+        <w:rPr>
+          <w:i/>
+          <w:iCs/>
+        </w:rPr>
+        <w:t xml:space="preserve"> </w:t>
+      </w:r>
+      <w:r>
+        <w:rPr>
+          <w:i/>
+          <w:iCs/>
+        </w:rPr>
+        <w:t>active in run</w:t>
+      </w:r>
+      <w:r>
+        <w:rPr>
+          <w:i/>
+          <w:iCs/>
+        </w:rPr>
+        <w:t>)</w:t>
+      </w:r>
+    </w:p>
+    <w:p>
+      <w:pPr>
+        <w:pStyle w:val="ListParagraph"/>
+      </w:pPr>
+      <w:r>
+        <w:t xml:space="preserve"> </w:t>
+      </w:r>
+      <w:proofErr w:type="gramStart"/>
+      <w:r>
+        <w:t>when</w:t>
+      </w:r>
+      <w:proofErr w:type="gramEnd"/>
+      <w:r>
+        <w:t xml:space="preserve"> rest can be before run(right), and after (left) in a linear track. Dots are the different color for each mouse. Red line is p=0.025 for two tailed matched t-test. Most sessions show no significant difference between the two conditional probabilities</w:t>
       </w:r>
     </w:p>
     <w:p>
@@ -211,58 +252,305 @@
       <w:r>
         <w:t xml:space="preserve"> axis X is for effect size of the difference: </w:t>
       </w:r>
-      <w:r>
-        <w:rPr>
-          <w:position w:val="-14"/>
-        </w:rPr>
-        <w:object w:dxaOrig="10300" w:dyaOrig="400" w14:anchorId="1DD0D3E9">
-          <v:shape id="_x0000_i1028" type="#_x0000_t75" style="width:514.75pt;height:20.7pt" o:ole="">
-            <v:imagedata r:id="rId13" o:title=""/>
-          </v:shape>
-          <o:OLEObject Type="Embed" ProgID="Equation.DSMT4" ShapeID="_x0000_i1028" DrawAspect="Content" ObjectID="_1563087314" r:id="rId14"/>
-        </w:object>
-      </w:r>
-      <w:r>
-        <w:t>axis Y is for effect size of the difference:</w:t>
-      </w:r>
     </w:p>
     <w:p>
       <w:pPr>
         <w:pStyle w:val="ListParagraph"/>
-      </w:pPr>
-      <w:r>
-        <w:rPr>
-          <w:position w:val="-14"/>
-        </w:rPr>
-        <w:object w:dxaOrig="9980" w:dyaOrig="400" w14:anchorId="6F5E61BE">
-          <v:shape id="_x0000_i1029" type="#_x0000_t75" style="width:499.05pt;height:20.7pt" o:ole="">
-            <v:imagedata r:id="rId15" o:title=""/>
-          </v:shape>
-          <o:OLEObject Type="Embed" ProgID="Equation.DSMT4" ShapeID="_x0000_i1029" DrawAspect="Content" ObjectID="_1563087315" r:id="rId16"/>
-        </w:object>
-      </w:r>
-      <w:r>
-        <w:t>E</w:t>
-      </w:r>
-      <w:r>
+        <w:rPr>
+          <w:i/>
+          <w:iCs/>
+        </w:rPr>
+      </w:pPr>
+      <w:proofErr w:type="gramStart"/>
+      <w:r>
+        <w:rPr>
+          <w:i/>
+          <w:iCs/>
+        </w:rPr>
+        <w:t>P(</w:t>
+      </w:r>
+      <w:proofErr w:type="gramEnd"/>
+      <w:r>
+        <w:rPr>
+          <w:i/>
+          <w:iCs/>
+        </w:rPr>
+        <w:t xml:space="preserve">cell active </w:t>
+      </w:r>
+      <w:r>
+        <w:rPr>
+          <w:i/>
+          <w:iCs/>
+        </w:rPr>
+        <w:t>rest</w:t>
+      </w:r>
+      <w:r>
+        <w:rPr>
+          <w:i/>
+          <w:iCs/>
+        </w:rPr>
+        <w:t xml:space="preserve"> </w:t>
+      </w:r>
+      <w:r>
+        <w:rPr>
+          <w:b/>
+          <w:bCs/>
+          <w:i/>
+          <w:iCs/>
+        </w:rPr>
+        <w:t>before</w:t>
+      </w:r>
+      <w:r>
+        <w:rPr>
+          <w:i/>
+          <w:iCs/>
+        </w:rPr>
+        <w:t xml:space="preserve"> run</w:t>
+      </w:r>
+      <w:r>
+        <w:rPr>
+          <w:i/>
+          <w:iCs/>
+        </w:rPr>
+        <w:t xml:space="preserve"> | cell active in run)</w:t>
+      </w:r>
+      <w:r>
+        <w:t xml:space="preserve"> - </w:t>
+      </w:r>
+      <w:r>
+        <w:rPr>
+          <w:i/>
+          <w:iCs/>
+        </w:rPr>
+        <w:t xml:space="preserve">P(cell active in rest </w:t>
+      </w:r>
+      <w:r>
+        <w:rPr>
+          <w:b/>
+          <w:bCs/>
+          <w:i/>
+          <w:iCs/>
+        </w:rPr>
+        <w:t>before</w:t>
+      </w:r>
+      <w:r>
+        <w:rPr>
+          <w:i/>
+          <w:iCs/>
+        </w:rPr>
+        <w:t xml:space="preserve"> run</w:t>
+      </w:r>
+      <w:r>
+        <w:rPr>
+          <w:i/>
+          <w:iCs/>
+        </w:rPr>
+        <w:t xml:space="preserve"> | cell </w:t>
+      </w:r>
+      <w:r>
+        <w:rPr>
+          <w:b/>
+          <w:bCs/>
+          <w:i/>
+          <w:iCs/>
+        </w:rPr>
+        <w:t>not</w:t>
+      </w:r>
+      <w:r>
+        <w:rPr>
+          <w:i/>
+          <w:iCs/>
+        </w:rPr>
+        <w:t xml:space="preserve"> </w:t>
+      </w:r>
+      <w:r>
+        <w:rPr>
+          <w:i/>
+          <w:iCs/>
+        </w:rPr>
+        <w:t>active in run</w:t>
+      </w:r>
+      <w:r>
+        <w:rPr>
+          <w:i/>
+          <w:iCs/>
+        </w:rPr>
+        <w:t>)</w:t>
+      </w:r>
+    </w:p>
+    <w:p>
+      <w:pPr>
+        <w:pStyle w:val="ListParagraph"/>
+      </w:pPr>
+      <w:proofErr w:type="gramStart"/>
+      <w:r>
+        <w:t>axis</w:t>
+      </w:r>
+      <w:proofErr w:type="gramEnd"/>
+      <w:r>
+        <w:t xml:space="preserve"> Y is for effect size of the difference:</w:t>
+      </w:r>
+    </w:p>
+    <w:p>
+      <w:pPr>
+        <w:pStyle w:val="ListParagraph"/>
+        <w:rPr>
+          <w:i/>
+          <w:iCs/>
+        </w:rPr>
+      </w:pPr>
+      <w:proofErr w:type="gramStart"/>
+      <w:r>
+        <w:rPr>
+          <w:i/>
+          <w:iCs/>
+        </w:rPr>
+        <w:t>P(</w:t>
+      </w:r>
+      <w:proofErr w:type="gramEnd"/>
+      <w:r>
+        <w:rPr>
+          <w:i/>
+          <w:iCs/>
+        </w:rPr>
+        <w:t xml:space="preserve">cell active </w:t>
+      </w:r>
+      <w:r>
+        <w:rPr>
+          <w:i/>
+          <w:iCs/>
+        </w:rPr>
+        <w:t>rest</w:t>
+      </w:r>
+      <w:r>
+        <w:rPr>
+          <w:i/>
+          <w:iCs/>
+        </w:rPr>
+        <w:t xml:space="preserve"> </w:t>
+      </w:r>
+      <w:r>
+        <w:rPr>
+          <w:b/>
+          <w:bCs/>
+          <w:i/>
+          <w:iCs/>
+        </w:rPr>
+        <w:t>after</w:t>
+      </w:r>
+      <w:r>
+        <w:rPr>
+          <w:i/>
+          <w:iCs/>
+        </w:rPr>
+        <w:t xml:space="preserve"> run</w:t>
+      </w:r>
+      <w:r>
+        <w:rPr>
+          <w:i/>
+          <w:iCs/>
+        </w:rPr>
+        <w:t xml:space="preserve"> | cell active in run)</w:t>
+      </w:r>
+      <w:r>
+        <w:t xml:space="preserve"> - </w:t>
+      </w:r>
+      <w:r>
+        <w:rPr>
+          <w:i/>
+          <w:iCs/>
+        </w:rPr>
+        <w:t xml:space="preserve">P(cell active in rest </w:t>
+      </w:r>
+      <w:r>
+        <w:rPr>
+          <w:b/>
+          <w:bCs/>
+          <w:i/>
+          <w:iCs/>
+        </w:rPr>
+        <w:t>after</w:t>
+      </w:r>
+      <w:r>
+        <w:rPr>
+          <w:i/>
+          <w:iCs/>
+        </w:rPr>
+        <w:t xml:space="preserve"> run</w:t>
+      </w:r>
+      <w:r>
+        <w:rPr>
+          <w:i/>
+          <w:iCs/>
+        </w:rPr>
+        <w:t xml:space="preserve"> | cell </w:t>
+      </w:r>
+      <w:r>
+        <w:rPr>
+          <w:b/>
+          <w:bCs/>
+          <w:i/>
+          <w:iCs/>
+        </w:rPr>
+        <w:t>not</w:t>
+      </w:r>
+      <w:r>
+        <w:rPr>
+          <w:i/>
+          <w:iCs/>
+        </w:rPr>
+        <w:t xml:space="preserve"> </w:t>
+      </w:r>
+      <w:r>
+        <w:rPr>
+          <w:i/>
+          <w:iCs/>
+        </w:rPr>
+        <w:t>active in run</w:t>
+      </w:r>
+      <w:r>
+        <w:rPr>
+          <w:i/>
+          <w:iCs/>
+        </w:rPr>
+        <w:t>)</w:t>
+      </w:r>
+    </w:p>
+    <w:p>
+      <w:pPr>
+        <w:pStyle w:val="ListParagraph"/>
+        <w:numPr>
+          <w:ilvl w:val="0"/>
+          <w:numId w:val="1"/>
+        </w:numPr>
+        <w:rPr>
+          <w:i/>
+          <w:iCs/>
+        </w:rPr>
+      </w:pPr>
+      <w:proofErr w:type="gramStart"/>
+      <w:r>
+        <w:rPr>
+          <w:i/>
+          <w:iCs/>
+        </w:rPr>
         <w:t xml:space="preserve">+ </w:t>
       </w:r>
       <w:r>
+        <w:t xml:space="preserve"> </w:t>
+      </w:r>
+      <w:r>
         <w:t>F</w:t>
       </w:r>
+      <w:proofErr w:type="gramEnd"/>
       <w:r>
         <w:t xml:space="preserve">) same as </w:t>
       </w:r>
       <w:r>
         <w:t>C</w:t>
       </w:r>
-      <w:proofErr w:type="gramStart"/>
-      <w:r>
-        <w:t>)+</w:t>
-      </w:r>
-      <w:proofErr w:type="gramEnd"/>
-      <w:r>
-        <w:t xml:space="preserve"> </w:t>
+      <w:r>
+        <w:t xml:space="preserve">)+ </w:t>
       </w:r>
       <w:r>
         <w:t>D</w:t>
@@ -283,7 +571,7 @@
           <w:noProof/>
         </w:rPr>
         <w:drawing>
-          <wp:inline distT="0" distB="0" distL="0" distR="0" wp14:anchorId="12D89689" wp14:editId="1A13B773">
+          <wp:inline distT="0" distB="0" distL="0" distR="0" wp14:anchorId="4A2EC180" wp14:editId="7EC2264F">
             <wp:extent cx="3657600" cy="3657600"/>
             <wp:effectExtent l="0" t="0" r="0" b="0"/>
             <wp:docPr id="9" name="Picture 9"/>
@@ -298,7 +586,7 @@
                     <pic:cNvPicPr/>
                   </pic:nvPicPr>
                   <pic:blipFill>
-                    <a:blip r:embed="rId17" cstate="print">
+                    <a:blip r:embed="rId7" cstate="print">
                       <a:extLst>
                         <a:ext uri="{28A0092B-C50C-407E-A947-70E740481C1C}">
                           <a14:useLocalDpi xmlns:a14="http://schemas.microsoft.com/office/drawing/2010/main" val="0"/>
@@ -370,7 +658,7 @@
                     <pic:cNvPicPr/>
                   </pic:nvPicPr>
                   <pic:blipFill>
-                    <a:blip r:embed="rId18" cstate="print">
+                    <a:blip r:embed="rId8" cstate="print">
                       <a:extLst>
                         <a:ext uri="{28A0092B-C50C-407E-A947-70E740481C1C}">
                           <a14:useLocalDpi xmlns:a14="http://schemas.microsoft.com/office/drawing/2010/main" val="0"/>
@@ -436,18 +724,9 @@
           <w:b/>
           <w:bCs/>
         </w:rPr>
-        <w:t xml:space="preserve">before running are unlikely to </w:t>
-      </w:r>
-      <w:bookmarkStart w:id="0" w:name="_GoBack"/>
-      <w:bookmarkEnd w:id="0"/>
-      <w:r>
-        <w:rPr>
-          <w:b/>
-          <w:bCs/>
-        </w:rPr>
-        <w:t xml:space="preserve">be activated </w:t>
-      </w:r>
-      <w:del w:id="1" w:author="Yaniv Ziv" w:date="2017-07-23T14:37:00Z">
+        <w:t xml:space="preserve">before running are unlikely to be activated </w:t>
+      </w:r>
+      <w:del w:id="0" w:author="Yaniv Ziv" w:date="2017-07-23T14:37:00Z">
         <w:r>
           <w:rPr>
             <w:b/>
@@ -463,7 +742,7 @@
         </w:rPr>
         <w:t>in upcoming run epoch</w:t>
       </w:r>
-      <w:ins w:id="2" w:author="Yaniv Ziv" w:date="2017-07-23T14:37:00Z">
+      <w:ins w:id="1" w:author="Yaniv Ziv" w:date="2017-07-23T14:37:00Z">
         <w:r>
           <w:rPr>
             <w:b/>
@@ -552,7 +831,7 @@
                     <pic:cNvPicPr/>
                   </pic:nvPicPr>
                   <pic:blipFill>
-                    <a:blip r:embed="rId19">
+                    <a:blip r:embed="rId9">
                       <a:extLst>
                         <a:ext uri="{28A0092B-C50C-407E-A947-70E740481C1C}">
                           <a14:useLocalDpi xmlns:a14="http://schemas.microsoft.com/office/drawing/2010/main" val="0"/>
@@ -717,7 +996,7 @@
                     <pic:cNvPicPr/>
                   </pic:nvPicPr>
                   <pic:blipFill>
-                    <a:blip r:embed="rId20" cstate="print">
+                    <a:blip r:embed="rId10" cstate="print">
                       <a:extLst>
                         <a:ext uri="{28A0092B-C50C-407E-A947-70E740481C1C}">
                           <a14:useLocalDpi xmlns:a14="http://schemas.microsoft.com/office/drawing/2010/main" val="0"/>
@@ -763,7 +1042,7 @@
                     <pic:cNvPicPr/>
                   </pic:nvPicPr>
                   <pic:blipFill rotWithShape="1">
-                    <a:blip r:embed="rId21" cstate="print">
+                    <a:blip r:embed="rId11" cstate="print">
                       <a:extLst>
                         <a:ext uri="{28A0092B-C50C-407E-A947-70E740481C1C}">
                           <a14:useLocalDpi xmlns:a14="http://schemas.microsoft.com/office/drawing/2010/main" val="0"/>
@@ -797,7 +1076,10 @@
         </w:drawing>
       </w:r>
     </w:p>
-    <w:p/>
+    <w:p>
+      <w:bookmarkStart w:id="2" w:name="_GoBack"/>
+      <w:bookmarkEnd w:id="2"/>
+    </w:p>
     <w:p/>
     <w:p/>
     <w:sectPr>
@@ -815,8 +1097,8 @@
   <w:abstractNum w:abstractNumId="0">
     <w:nsid w:val="23FD46F4"/>
     <w:multiLevelType w:val="hybridMultilevel"/>
-    <w:tmpl w:val="D47AF09A"/>
-    <w:lvl w:ilvl="0" w:tplc="7632F9D4">
+    <w:tmpl w:val="5DF84D46"/>
+    <w:lvl w:ilvl="0" w:tplc="03B6B9FA">
       <w:start w:val="1"/>
       <w:numFmt w:val="upperLetter"/>
       <w:lvlText w:val="%1)"/>
@@ -826,6 +1108,8 @@
       </w:pPr>
       <w:rPr>
         <w:rFonts w:hint="default"/>
+        <w:b w:val="0"/>
+        <w:bCs w:val="0"/>
       </w:rPr>
     </w:lvl>
     <w:lvl w:ilvl="1" w:tplc="04090019" w:tentative="1">
@@ -2021,7 +2305,7 @@
 </file>
 
 <file path=customXml/itemProps1.xml><?xml version="1.0" encoding="utf-8"?>
-<ds:datastoreItem xmlns:ds="http://schemas.openxmlformats.org/officeDocument/2006/customXml" ds:itemID="{D1096657-2F19-45E1-9206-14A58F02266C}">
+<ds:datastoreItem xmlns:ds="http://schemas.openxmlformats.org/officeDocument/2006/customXml" ds:itemID="{930B940F-39BC-4476-BE71-5B909C1CBE16}">
   <ds:schemaRefs>
     <ds:schemaRef ds:uri="http://schemas.openxmlformats.org/officeDocument/2006/bibliography"/>
   </ds:schemaRefs>

</xml_diff>

<commit_message>
updta eresults and figure legend
</commit_message>
<xml_diff>
--- a/figures/Figures legend.docx
+++ b/figures/Figures legend.docx
@@ -167,10 +167,7 @@
         <w:t>cell active in rest | cell active in run)</w:t>
       </w:r>
       <w:r>
-        <w:t xml:space="preserve"> </w:t>
-      </w:r>
-      <w:r>
-        <w:t xml:space="preserve">- </w:t>
+        <w:t xml:space="preserve"> - </w:t>
       </w:r>
       <w:r>
         <w:rPr>
@@ -571,10 +568,10 @@
           <w:noProof/>
         </w:rPr>
         <w:drawing>
-          <wp:inline distT="0" distB="0" distL="0" distR="0" wp14:anchorId="4A2EC180" wp14:editId="7EC2264F">
-            <wp:extent cx="3657600" cy="3657600"/>
+          <wp:inline distT="0" distB="0" distL="0" distR="0">
+            <wp:extent cx="5486400" cy="4271645"/>
             <wp:effectExtent l="0" t="0" r="0" b="0"/>
-            <wp:docPr id="9" name="Picture 9"/>
+            <wp:docPr id="10" name="Picture 10"/>
             <wp:cNvGraphicFramePr>
               <a:graphicFrameLocks xmlns:a="http://schemas.openxmlformats.org/drawingml/2006/main" noChangeAspect="1"/>
             </wp:cNvGraphicFramePr>
@@ -582,7 +579,7 @@
               <a:graphicData uri="http://schemas.openxmlformats.org/drawingml/2006/picture">
                 <pic:pic xmlns:pic="http://schemas.openxmlformats.org/drawingml/2006/picture">
                   <pic:nvPicPr>
-                    <pic:cNvPr id="0" name="density of probability.png"/>
+                    <pic:cNvPr id="0" name="FIG2.png"/>
                     <pic:cNvPicPr/>
                   </pic:nvPicPr>
                   <pic:blipFill>
@@ -600,7 +597,7 @@
                   <pic:spPr>
                     <a:xfrm>
                       <a:off x="0" y="0"/>
-                      <a:ext cx="3657600" cy="3657600"/>
+                      <a:ext cx="5486400" cy="4271645"/>
                     </a:xfrm>
                     <a:prstGeom prst="rect">
                       <a:avLst/>
@@ -613,40 +610,231 @@
         </w:drawing>
       </w:r>
     </w:p>
+    <w:p/>
+    <w:p>
+      <w:pPr>
+        <w:pStyle w:val="Caption"/>
+      </w:pPr>
+      <w:bookmarkStart w:id="0" w:name="_Ref489366637"/>
+      <w:r>
+        <w:t xml:space="preserve">Figure </w:t>
+      </w:r>
+      <w:r>
+        <w:fldChar w:fldCharType="begin"/>
+      </w:r>
+      <w:r>
+        <w:instrText xml:space="preserve"> SEQ Figure \* ARABIC </w:instrText>
+      </w:r>
+      <w:r>
+        <w:fldChar w:fldCharType="separate"/>
+      </w:r>
+      <w:r>
+        <w:rPr>
+          <w:noProof/>
+        </w:rPr>
+        <w:t>3</w:t>
+      </w:r>
+      <w:r>
+        <w:fldChar w:fldCharType="end"/>
+      </w:r>
+      <w:bookmarkEnd w:id="0"/>
+      <w:r>
+        <w:t xml:space="preserve">: </w:t>
+      </w:r>
+      <w:r>
+        <w:t>Neurons that participate in synchronous calcium events before runnin</w:t>
+      </w:r>
+      <w:r>
+        <w:t xml:space="preserve">g are unlikely to be activated </w:t>
+      </w:r>
+      <w:r>
+        <w:t>in upcoming run epoch</w:t>
+      </w:r>
+    </w:p>
     <w:p>
       <w:pPr>
         <w:pStyle w:val="ListParagraph"/>
-      </w:pPr>
+        <w:numPr>
+          <w:ilvl w:val="0"/>
+          <w:numId w:val="2"/>
+        </w:numPr>
+        <w:ind w:left="360"/>
+        <w:rPr>
+          <w:sz w:val="16"/>
+          <w:szCs w:val="16"/>
+        </w:rPr>
+      </w:pPr>
+      <w:r>
+        <w:rPr>
+          <w:sz w:val="16"/>
+          <w:szCs w:val="16"/>
+        </w:rPr>
+        <w:t>Distribution of number of neurons per synchronous calcium event (SCE)</w:t>
+      </w:r>
+      <w:r>
+        <w:rPr>
+          <w:sz w:val="16"/>
+          <w:szCs w:val="16"/>
+        </w:rPr>
+        <w:t xml:space="preserve"> in environment A</w:t>
+      </w:r>
+      <w:r>
+        <w:rPr>
+          <w:sz w:val="16"/>
+          <w:szCs w:val="16"/>
+        </w:rPr>
+        <w:t>, calculated for all neurons (not only place cells). Data pooled from n=9 mice running on a linear track. Inset show the same in log scale on y axis.</w:t>
+      </w:r>
     </w:p>
     <w:p>
       <w:pPr>
         <w:pStyle w:val="ListParagraph"/>
-      </w:pPr>
+        <w:numPr>
+          <w:ilvl w:val="0"/>
+          <w:numId w:val="2"/>
+        </w:numPr>
+        <w:ind w:left="360"/>
+        <w:rPr>
+          <w:sz w:val="16"/>
+          <w:szCs w:val="16"/>
+        </w:rPr>
+      </w:pPr>
+      <w:r>
+        <w:rPr>
+          <w:sz w:val="16"/>
+          <w:szCs w:val="16"/>
+        </w:rPr>
+        <w:t>Distribution of number of neurons that participated in SCE and in the following run. Inset show the same in log scale on y axis.</w:t>
+      </w:r>
     </w:p>
     <w:p>
       <w:pPr>
         <w:pStyle w:val="ListParagraph"/>
-      </w:pPr>
+        <w:numPr>
+          <w:ilvl w:val="0"/>
+          <w:numId w:val="2"/>
+        </w:numPr>
+        <w:ind w:left="360"/>
+        <w:rPr>
+          <w:sz w:val="16"/>
+          <w:szCs w:val="16"/>
+        </w:rPr>
+      </w:pPr>
+      <w:bookmarkStart w:id="1" w:name="_Ref489367884"/>
+      <w:r>
+        <w:rPr>
+          <w:sz w:val="16"/>
+          <w:szCs w:val="16"/>
+        </w:rPr>
+        <w:t>Box plot of the number of neurons that were active in SCE and in the run epoch that followed.</w:t>
+      </w:r>
+      <w:bookmarkEnd w:id="1"/>
+      <w:r>
+        <w:rPr>
+          <w:sz w:val="16"/>
+          <w:szCs w:val="16"/>
+        </w:rPr>
+        <w:t xml:space="preserve"> </w:t>
+      </w:r>
+    </w:p>
+    <w:p>
+      <w:pPr>
+        <w:pStyle w:val="ListParagraph"/>
+        <w:numPr>
+          <w:ilvl w:val="0"/>
+          <w:numId w:val="2"/>
+        </w:numPr>
+        <w:ind w:left="360"/>
+        <w:rPr>
+          <w:sz w:val="16"/>
+          <w:szCs w:val="16"/>
+        </w:rPr>
+      </w:pPr>
+      <w:r>
+        <w:rPr>
+          <w:sz w:val="16"/>
+          <w:szCs w:val="16"/>
+        </w:rPr>
+        <w:t>Same as A) for environment B</w:t>
+      </w:r>
+    </w:p>
+    <w:p>
+      <w:pPr>
+        <w:pStyle w:val="ListParagraph"/>
+        <w:numPr>
+          <w:ilvl w:val="0"/>
+          <w:numId w:val="2"/>
+        </w:numPr>
+        <w:ind w:left="360"/>
+        <w:rPr>
+          <w:sz w:val="16"/>
+          <w:szCs w:val="16"/>
+        </w:rPr>
+      </w:pPr>
+      <w:r>
+        <w:rPr>
+          <w:sz w:val="16"/>
+          <w:szCs w:val="16"/>
+        </w:rPr>
+        <w:t>Same as B) for environment B</w:t>
+      </w:r>
+    </w:p>
+    <w:p>
+      <w:pPr>
+        <w:pStyle w:val="ListParagraph"/>
+        <w:numPr>
+          <w:ilvl w:val="0"/>
+          <w:numId w:val="2"/>
+        </w:numPr>
+        <w:ind w:left="360"/>
+        <w:rPr>
+          <w:sz w:val="16"/>
+          <w:szCs w:val="16"/>
+        </w:rPr>
+      </w:pPr>
+      <w:bookmarkStart w:id="2" w:name="_Ref489792226"/>
+      <w:r>
+        <w:rPr>
+          <w:sz w:val="16"/>
+          <w:szCs w:val="16"/>
+        </w:rPr>
+        <w:t>Same as C) for environment B</w:t>
+      </w:r>
+      <w:bookmarkEnd w:id="2"/>
+    </w:p>
+    <w:p>
+      <w:pPr>
+        <w:pStyle w:val="ListParagraph"/>
+        <w:numPr>
+          <w:ilvl w:val="0"/>
+          <w:numId w:val="2"/>
+        </w:numPr>
+        <w:ind w:left="360"/>
+        <w:rPr>
+          <w:sz w:val="16"/>
+          <w:szCs w:val="16"/>
+        </w:rPr>
+      </w:pPr>
+      <w:bookmarkStart w:id="3" w:name="_Ref489367802"/>
+      <w:r>
+        <w:rPr>
+          <w:sz w:val="16"/>
+          <w:szCs w:val="16"/>
+        </w:rPr>
+        <w:t>+H) Examples of SCE and the following run activity. Color is the amplitude of the peak of the calcium event. In both examples, some of the neurons active in the SCE participate in the following run epoch</w:t>
+      </w:r>
+      <w:bookmarkEnd w:id="3"/>
     </w:p>
     <w:p>
       <w:r>
         <w:rPr>
           <w:noProof/>
         </w:rPr>
-        <w:lastRenderedPageBreak/>
         <w:drawing>
-          <wp:anchor distT="0" distB="0" distL="114300" distR="114300" simplePos="0" relativeHeight="251659264" behindDoc="1" locked="0" layoutInCell="1" allowOverlap="1" wp14:anchorId="4CDB9FA2" wp14:editId="2087F873">
-            <wp:simplePos x="0" y="0"/>
-            <wp:positionH relativeFrom="column">
-              <wp:posOffset>-772160</wp:posOffset>
-            </wp:positionH>
-            <wp:positionV relativeFrom="paragraph">
-              <wp:posOffset>-716915</wp:posOffset>
-            </wp:positionV>
-            <wp:extent cx="6866255" cy="3432810"/>
+          <wp:inline distT="0" distB="0" distL="0" distR="0" wp14:anchorId="6D21A1B3" wp14:editId="3E454464">
+            <wp:extent cx="5486400" cy="4800600"/>
             <wp:effectExtent l="0" t="0" r="0" b="0"/>
-            <wp:wrapTopAndBottom/>
-            <wp:docPr id="4" name="Picture 4"/>
+            <wp:docPr id="8" name="Picture 8"/>
             <wp:cNvGraphicFramePr>
               <a:graphicFrameLocks xmlns:a="http://schemas.openxmlformats.org/drawingml/2006/main" noChangeAspect="1"/>
             </wp:cNvGraphicFramePr>
@@ -654,7 +842,7 @@
               <a:graphicData uri="http://schemas.openxmlformats.org/drawingml/2006/picture">
                 <pic:pic xmlns:pic="http://schemas.openxmlformats.org/drawingml/2006/picture">
                   <pic:nvPicPr>
-                    <pic:cNvPr id="0" name="final.png"/>
+                    <pic:cNvPr id="0" name="FIG 3.png"/>
                     <pic:cNvPicPr/>
                   </pic:nvPicPr>
                   <pic:blipFill>
@@ -672,7 +860,7 @@
                   <pic:spPr>
                     <a:xfrm>
                       <a:off x="0" y="0"/>
-                      <a:ext cx="6866255" cy="3432810"/>
+                      <a:ext cx="5486400" cy="4800600"/>
                     </a:xfrm>
                     <a:prstGeom prst="rect">
                       <a:avLst/>
@@ -681,13 +869,7 @@
                 </pic:pic>
               </a:graphicData>
             </a:graphic>
-            <wp14:sizeRelH relativeFrom="page">
-              <wp14:pctWidth>0</wp14:pctWidth>
-            </wp14:sizeRelH>
-            <wp14:sizeRelV relativeFrom="page">
-              <wp14:pctHeight>0</wp14:pctHeight>
-            </wp14:sizeRelV>
-          </wp:anchor>
+          </wp:inline>
         </w:drawing>
       </w:r>
     </w:p>
@@ -703,74 +885,68 @@
           <w:b/>
           <w:bCs/>
         </w:rPr>
-        <w:t xml:space="preserve">Fig 2: </w:t>
-      </w:r>
+        <w:t xml:space="preserve">Fig </w:t>
+      </w:r>
+      <w:proofErr w:type="gramStart"/>
       <w:r>
         <w:rPr>
           <w:b/>
           <w:bCs/>
         </w:rPr>
-        <w:t>Neurons that participate in s</w:t>
+        <w:t xml:space="preserve">4 </w:t>
       </w:r>
       <w:r>
         <w:rPr>
           <w:b/>
           <w:bCs/>
         </w:rPr>
-        <w:t xml:space="preserve">ynchronous calcium events </w:t>
-      </w:r>
+        <w:t>:</w:t>
+      </w:r>
+      <w:proofErr w:type="gramEnd"/>
       <w:r>
         <w:rPr>
           <w:b/>
           <w:bCs/>
         </w:rPr>
-        <w:t xml:space="preserve">before running are unlikely to be activated </w:t>
-      </w:r>
-      <w:del w:id="0" w:author="Yaniv Ziv" w:date="2017-07-23T14:37:00Z">
-        <w:r>
-          <w:rPr>
-            <w:b/>
-            <w:bCs/>
-          </w:rPr>
-          <w:delText xml:space="preserve"> </w:delText>
-        </w:r>
-      </w:del>
-      <w:r>
-        <w:rPr>
-          <w:b/>
-          <w:bCs/>
-        </w:rPr>
-        <w:t>in upcoming run epoch</w:t>
-      </w:r>
-      <w:ins w:id="1" w:author="Yaniv Ziv" w:date="2017-07-23T14:37:00Z">
-        <w:r>
-          <w:rPr>
-            <w:b/>
-            <w:bCs/>
-          </w:rPr>
-          <w:t>.</w:t>
-        </w:r>
-      </w:ins>
+        <w:t xml:space="preserve"> decoding bucket trials show no significant edge (reward?) representation</w:t>
+      </w:r>
     </w:p>
     <w:p>
       <w:pPr>
         <w:pStyle w:val="ListParagraph"/>
         <w:numPr>
           <w:ilvl w:val="0"/>
-          <w:numId w:val="2"/>
+          <w:numId w:val="3"/>
         </w:numPr>
       </w:pPr>
       <w:r>
-        <w:t>Distribution of number of neurons per s</w:t>
-      </w:r>
-      <w:r>
-        <w:t>ynchronous</w:t>
-      </w:r>
-      <w:r>
-        <w:t xml:space="preserve"> calcium event (SCE), calculated for all neurons (not only place cells). Data pooled from n=9 mice running on a linear track. </w:t>
-      </w:r>
-      <w:r>
-        <w:t>Inset show the same in log scale on y axis.</w:t>
+        <w:t>Maximum likelihood estimation</w:t>
+      </w:r>
+      <w:r>
+        <w:t xml:space="preserve"> decoder on</w:t>
+      </w:r>
+      <w:r>
+        <w:t xml:space="preserve"> track, for each mouse separately.</w:t>
+      </w:r>
+      <w:r>
+        <w:t xml:space="preserve"> </w:t>
+      </w:r>
+      <w:proofErr w:type="gramStart"/>
+      <w:r>
+        <w:t>Absolute mea</w:t>
+      </w:r>
+      <w:r>
+        <w:t>n error units in bins, each bin</w:t>
+      </w:r>
+      <w:r>
+        <w:t xml:space="preserve"> is</w:t>
+      </w:r>
+      <w:proofErr w:type="gramEnd"/>
+      <w:r>
+        <w:t xml:space="preserve"> 8 cm long. </w:t>
+      </w:r>
+      <w:r>
+        <w:t>.</w:t>
       </w:r>
     </w:p>
     <w:p>
@@ -778,20 +954,20 @@
         <w:pStyle w:val="ListParagraph"/>
         <w:numPr>
           <w:ilvl w:val="0"/>
-          <w:numId w:val="2"/>
+          <w:numId w:val="3"/>
         </w:numPr>
       </w:pPr>
       <w:r>
-        <w:t>Distribution of number of neurons that participated in SCE and in the following run.</w:t>
+        <w:t>Examples of decoder performance</w:t>
       </w:r>
       <w:r>
         <w:t xml:space="preserve"> </w:t>
       </w:r>
       <w:r>
-        <w:t>Inset show the same in log scale on y axis</w:t>
-      </w:r>
-      <w:r>
-        <w:t>.</w:t>
+        <w:rPr>
+          <w:color w:val="FF0000"/>
+        </w:rPr>
+        <w:t>(to add)</w:t>
       </w:r>
     </w:p>
     <w:p>
@@ -799,27 +975,84 @@
         <w:pStyle w:val="ListParagraph"/>
         <w:numPr>
           <w:ilvl w:val="0"/>
-          <w:numId w:val="2"/>
+          <w:numId w:val="3"/>
         </w:numPr>
       </w:pPr>
       <w:r>
-        <w:t xml:space="preserve">Box plot of the number of neurons that were active in SCE and in the run epoch that followed. </w:t>
-      </w:r>
-    </w:p>
-    <w:p>
-      <w:r>
         <w:lastRenderedPageBreak/>
-        <w:t xml:space="preserve">A </w:t>
-      </w:r>
+        <w:t>Fraction of</w:t>
+      </w:r>
+      <w:r>
+        <w:t xml:space="preserve"> frames</w:t>
+      </w:r>
+      <w:r>
+        <w:t xml:space="preserve"> decoding the proximate environment </w:t>
+      </w:r>
+      <w:r>
+        <w:t xml:space="preserve">in time </w:t>
+      </w:r>
+      <w:r>
+        <w:t xml:space="preserve">to the bucket trial. </w:t>
+      </w:r>
+      <w:r>
+        <w:t xml:space="preserve">Pooled </w:t>
+      </w:r>
+      <w:r>
+        <w:t>from</w:t>
+      </w:r>
+      <w:r>
+        <w:t xml:space="preserve"> </w:t>
+      </w:r>
+      <w:r>
+        <w:t>n=</w:t>
+      </w:r>
+      <w:r>
+        <w:t>56 bucket trials from 4 mice in</w:t>
+      </w:r>
+      <w:r>
+        <w:t xml:space="preserve"> each environment. The decoding fraction of frames was significant in both bucket trial’s types</w:t>
+      </w:r>
+    </w:p>
+    <w:p>
+      <w:pPr>
+        <w:pStyle w:val="ListParagraph"/>
+        <w:numPr>
+          <w:ilvl w:val="0"/>
+          <w:numId w:val="3"/>
+        </w:numPr>
+      </w:pPr>
+      <w:r>
+        <w:t>Box plot of the number of events in frame for each decoded bin, when the proximate environment was decoded (in inset is when the other environment was decoded)</w:t>
+      </w:r>
+    </w:p>
+    <w:p>
+      <w:pPr>
+        <w:pStyle w:val="ListParagraph"/>
+        <w:numPr>
+          <w:ilvl w:val="0"/>
+          <w:numId w:val="3"/>
+        </w:numPr>
+      </w:pPr>
+      <w:r>
+        <w:t>Density of the decoded bins in the matched\non matched environment and the natural occupation</w:t>
+      </w:r>
+      <w:r>
+        <w:t>.</w:t>
+      </w:r>
+    </w:p>
+    <w:p>
+      <w:pPr>
+        <w:jc w:val="right"/>
+      </w:pPr>
       <w:r>
         <w:rPr>
           <w:noProof/>
         </w:rPr>
         <w:drawing>
           <wp:inline distT="0" distB="0" distL="0" distR="0">
-            <wp:extent cx="4010027" cy="4996753"/>
+            <wp:extent cx="5486400" cy="2877820"/>
             <wp:effectExtent l="0" t="0" r="0" b="0"/>
-            <wp:docPr id="2" name="Picture 2"/>
+            <wp:docPr id="3" name="Picture 3"/>
             <wp:cNvGraphicFramePr>
               <a:graphicFrameLocks xmlns:a="http://schemas.openxmlformats.org/drawingml/2006/main" noChangeAspect="1"/>
             </wp:cNvGraphicFramePr>
@@ -827,11 +1060,11 @@
               <a:graphicData uri="http://schemas.openxmlformats.org/drawingml/2006/picture">
                 <pic:pic xmlns:pic="http://schemas.openxmlformats.org/drawingml/2006/picture">
                   <pic:nvPicPr>
-                    <pic:cNvPr id="0" name="summary.png"/>
+                    <pic:cNvPr id="0" name="figure_3.png"/>
                     <pic:cNvPicPr/>
                   </pic:nvPicPr>
                   <pic:blipFill>
-                    <a:blip r:embed="rId9">
+                    <a:blip r:embed="rId9" cstate="print">
                       <a:extLst>
                         <a:ext uri="{28A0092B-C50C-407E-A947-70E740481C1C}">
                           <a14:useLocalDpi xmlns:a14="http://schemas.microsoft.com/office/drawing/2010/main" val="0"/>
@@ -845,7 +1078,7 @@
                   <pic:spPr>
                     <a:xfrm>
                       <a:off x="0" y="0"/>
-                      <a:ext cx="4010027" cy="4996753"/>
+                      <a:ext cx="5486400" cy="2877820"/>
                     </a:xfrm>
                     <a:prstGeom prst="rect">
                       <a:avLst/>
@@ -859,119 +1092,6 @@
       </w:r>
     </w:p>
     <w:p>
-      <w:r>
-        <w:t xml:space="preserve">(Commit: </w:t>
-      </w:r>
-      <w:r>
-        <w:t>f63e698</w:t>
-      </w:r>
-      <w:r>
-        <w:t>)</w:t>
-      </w:r>
-    </w:p>
-    <w:p>
-      <w:pPr>
-        <w:rPr>
-          <w:b/>
-          <w:bCs/>
-        </w:rPr>
-      </w:pPr>
-      <w:r>
-        <w:rPr>
-          <w:b/>
-          <w:bCs/>
-        </w:rPr>
-        <w:t>Fig 3: decoding bucket trials show no significant edge (reward?) representation</w:t>
-      </w:r>
-    </w:p>
-    <w:p>
-      <w:pPr>
-        <w:pStyle w:val="ListParagraph"/>
-        <w:numPr>
-          <w:ilvl w:val="0"/>
-          <w:numId w:val="3"/>
-        </w:numPr>
-      </w:pPr>
-      <w:r>
-        <w:t>Maximum likelihood estimation decoder performance on the linear track, for each mouse separately.</w:t>
-      </w:r>
-      <w:r>
-        <w:t xml:space="preserve"> </w:t>
-      </w:r>
-      <w:r>
-        <w:t>Absolute mean error units in cm.</w:t>
-      </w:r>
-    </w:p>
-    <w:p>
-      <w:pPr>
-        <w:pStyle w:val="ListParagraph"/>
-        <w:numPr>
-          <w:ilvl w:val="0"/>
-          <w:numId w:val="3"/>
-        </w:numPr>
-      </w:pPr>
-      <w:r>
-        <w:t>Fraction of</w:t>
-      </w:r>
-      <w:r>
-        <w:t xml:space="preserve"> frames</w:t>
-      </w:r>
-      <w:r>
-        <w:t xml:space="preserve"> decoding the proximate environment </w:t>
-      </w:r>
-      <w:r>
-        <w:t xml:space="preserve">in time </w:t>
-      </w:r>
-      <w:r>
-        <w:t xml:space="preserve">to the bucket trial. </w:t>
-      </w:r>
-      <w:r>
-        <w:t xml:space="preserve">Pooled </w:t>
-      </w:r>
-      <w:r>
-        <w:t>from</w:t>
-      </w:r>
-      <w:r>
-        <w:t xml:space="preserve"> </w:t>
-      </w:r>
-      <w:r>
-        <w:t>n=</w:t>
-      </w:r>
-      <w:r>
-        <w:t>56 bucket trials from 4 mice in</w:t>
-      </w:r>
-      <w:r>
-        <w:t xml:space="preserve"> each environment. The decoding fraction of frames was significant in both bucket trial’s types</w:t>
-      </w:r>
-    </w:p>
-    <w:p>
-      <w:pPr>
-        <w:pStyle w:val="ListParagraph"/>
-        <w:numPr>
-          <w:ilvl w:val="0"/>
-          <w:numId w:val="3"/>
-        </w:numPr>
-      </w:pPr>
-      <w:r>
-        <w:t>Box plot of the number of events in frame for each decoded bin, when the proximate environment was decoded (in inset is when the other environment was decoded)</w:t>
-      </w:r>
-    </w:p>
-    <w:p>
-      <w:pPr>
-        <w:pStyle w:val="ListParagraph"/>
-        <w:numPr>
-          <w:ilvl w:val="0"/>
-          <w:numId w:val="3"/>
-        </w:numPr>
-      </w:pPr>
-      <w:r>
-        <w:t>Density of the decoded bins in the matched\non matched environment and the natural occupation</w:t>
-      </w:r>
-      <w:r>
-        <w:t>. The estimation is significantly different then the natural occupation by Kolmogorov-Smirnov test (p~0).</w:t>
-      </w:r>
-    </w:p>
-    <w:p>
       <w:pPr>
         <w:jc w:val="right"/>
       </w:pPr>
@@ -981,10 +1101,10 @@
         </w:rPr>
         <w:lastRenderedPageBreak/>
         <w:drawing>
-          <wp:inline distT="0" distB="0" distL="0" distR="0" wp14:anchorId="1D9F1EA9" wp14:editId="7C67FEDA">
-            <wp:extent cx="2570056" cy="2147365"/>
-            <wp:effectExtent l="0" t="0" r="1905" b="5715"/>
-            <wp:docPr id="7" name="Picture 7"/>
+          <wp:inline distT="0" distB="0" distL="0" distR="0">
+            <wp:extent cx="5486400" cy="4093845"/>
+            <wp:effectExtent l="0" t="0" r="0" b="1905"/>
+            <wp:docPr id="5" name="Picture 5"/>
             <wp:cNvGraphicFramePr>
               <a:graphicFrameLocks xmlns:a="http://schemas.openxmlformats.org/drawingml/2006/main" noChangeAspect="1"/>
             </wp:cNvGraphicFramePr>
@@ -992,11 +1112,11 @@
               <a:graphicData uri="http://schemas.openxmlformats.org/drawingml/2006/picture">
                 <pic:pic xmlns:pic="http://schemas.openxmlformats.org/drawingml/2006/picture">
                   <pic:nvPicPr>
-                    <pic:cNvPr id="0" name="bucket decoding box plot.png"/>
+                    <pic:cNvPr id="0" name="figure_1.png"/>
                     <pic:cNvPicPr/>
                   </pic:nvPicPr>
                   <pic:blipFill>
-                    <a:blip r:embed="rId10" cstate="print">
+                    <a:blip r:embed="rId10">
                       <a:extLst>
                         <a:ext uri="{28A0092B-C50C-407E-A947-70E740481C1C}">
                           <a14:useLocalDpi xmlns:a14="http://schemas.microsoft.com/office/drawing/2010/main" val="0"/>
@@ -1010,7 +1130,7 @@
                   <pic:spPr>
                     <a:xfrm>
                       <a:off x="0" y="0"/>
-                      <a:ext cx="2571750" cy="2148780"/>
+                      <a:ext cx="5486400" cy="4093845"/>
                     </a:xfrm>
                     <a:prstGeom prst="rect">
                       <a:avLst/>
@@ -1022,15 +1142,21 @@
           </wp:inline>
         </w:drawing>
       </w:r>
+    </w:p>
+    <w:p>
+      <w:pPr>
+        <w:jc w:val="right"/>
+      </w:pPr>
       <w:r>
         <w:rPr>
           <w:noProof/>
         </w:rPr>
+        <w:lastRenderedPageBreak/>
         <w:drawing>
           <wp:inline distT="0" distB="0" distL="0" distR="0">
-            <wp:extent cx="5840361" cy="4156096"/>
-            <wp:effectExtent l="0" t="0" r="8255" b="0"/>
-            <wp:docPr id="1" name="Picture 1"/>
+            <wp:extent cx="5486400" cy="4114800"/>
+            <wp:effectExtent l="0" t="0" r="0" b="0"/>
+            <wp:docPr id="6" name="Picture 6"/>
             <wp:cNvGraphicFramePr>
               <a:graphicFrameLocks xmlns:a="http://schemas.openxmlformats.org/drawingml/2006/main" noChangeAspect="1"/>
             </wp:cNvGraphicFramePr>
@@ -1038,10 +1164,10 @@
               <a:graphicData uri="http://schemas.openxmlformats.org/drawingml/2006/picture">
                 <pic:pic xmlns:pic="http://schemas.openxmlformats.org/drawingml/2006/picture">
                   <pic:nvPicPr>
-                    <pic:cNvPr id="0" name="bucket decoding distribution.png"/>
+                    <pic:cNvPr id="0" name="figure_2.png"/>
                     <pic:cNvPicPr/>
                   </pic:nvPicPr>
-                  <pic:blipFill rotWithShape="1">
+                  <pic:blipFill>
                     <a:blip r:embed="rId11" cstate="print">
                       <a:extLst>
                         <a:ext uri="{28A0092B-C50C-407E-A947-70E740481C1C}">
@@ -1049,25 +1175,18 @@
                         </a:ext>
                       </a:extLst>
                     </a:blip>
-                    <a:srcRect t="5118"/>
-                    <a:stretch/>
+                    <a:stretch>
+                      <a:fillRect/>
+                    </a:stretch>
                   </pic:blipFill>
-                  <pic:spPr bwMode="auto">
+                  <pic:spPr>
                     <a:xfrm>
                       <a:off x="0" y="0"/>
-                      <a:ext cx="5840361" cy="4156096"/>
+                      <a:ext cx="5486400" cy="4114800"/>
                     </a:xfrm>
                     <a:prstGeom prst="rect">
                       <a:avLst/>
                     </a:prstGeom>
-                    <a:ln>
-                      <a:noFill/>
-                    </a:ln>
-                    <a:extLst>
-                      <a:ext uri="{53640926-AAD7-44D8-BBD7-CCE9431645EC}">
-                        <a14:shadowObscured xmlns:a14="http://schemas.microsoft.com/office/drawing/2010/main"/>
-                      </a:ext>
-                    </a:extLst>
                   </pic:spPr>
                 </pic:pic>
               </a:graphicData>
@@ -1076,12 +1195,454 @@
         </w:drawing>
       </w:r>
     </w:p>
-    <w:p>
-      <w:bookmarkStart w:id="2" w:name="_GoBack"/>
-      <w:bookmarkEnd w:id="2"/>
-    </w:p>
     <w:p/>
+    <w:p>
+      <w:r>
+        <w:t>Figures for BAMBI results:</w:t>
+      </w:r>
+    </w:p>
+    <w:p>
+      <w:r>
+        <w:t>(</w:t>
+      </w:r>
+      <w:proofErr w:type="gramStart"/>
+      <w:r>
+        <w:t>not</w:t>
+      </w:r>
+      <w:proofErr w:type="gramEnd"/>
+      <w:r>
+        <w:t xml:space="preserve"> yet organized in order so each will have its description beneath</w:t>
+      </w:r>
+    </w:p>
+    <w:p>
+      <w:r>
+        <w:rPr>
+          <w:noProof/>
+        </w:rPr>
+        <w:lastRenderedPageBreak/>
+        <w:drawing>
+          <wp:inline distT="0" distB="0" distL="0" distR="0">
+            <wp:extent cx="4911493" cy="3682584"/>
+            <wp:effectExtent l="0" t="0" r="3810" b="0"/>
+            <wp:docPr id="12" name="Picture 12" descr="D:\dev\real_time_imaging_experiment_analysis\analysis_figures\water_c40m3.tif"/>
+            <wp:cNvGraphicFramePr>
+              <a:graphicFrameLocks xmlns:a="http://schemas.openxmlformats.org/drawingml/2006/main" noChangeAspect="1"/>
+            </wp:cNvGraphicFramePr>
+            <a:graphic xmlns:a="http://schemas.openxmlformats.org/drawingml/2006/main">
+              <a:graphicData uri="http://schemas.openxmlformats.org/drawingml/2006/picture">
+                <pic:pic xmlns:pic="http://schemas.openxmlformats.org/drawingml/2006/picture">
+                  <pic:nvPicPr>
+                    <pic:cNvPr id="0" name="Picture 2" descr="D:\dev\real_time_imaging_experiment_analysis\analysis_figures\water_c40m3.tif"/>
+                    <pic:cNvPicPr>
+                      <a:picLocks noChangeAspect="1" noChangeArrowheads="1"/>
+                    </pic:cNvPicPr>
+                  </pic:nvPicPr>
+                  <pic:blipFill>
+                    <a:blip r:embed="rId12" cstate="print">
+                      <a:extLst>
+                        <a:ext uri="{28A0092B-C50C-407E-A947-70E740481C1C}">
+                          <a14:useLocalDpi xmlns:a14="http://schemas.microsoft.com/office/drawing/2010/main" val="0"/>
+                        </a:ext>
+                      </a:extLst>
+                    </a:blip>
+                    <a:srcRect/>
+                    <a:stretch>
+                      <a:fillRect/>
+                    </a:stretch>
+                  </pic:blipFill>
+                  <pic:spPr bwMode="auto">
+                    <a:xfrm>
+                      <a:off x="0" y="0"/>
+                      <a:ext cx="4911509" cy="3682596"/>
+                    </a:xfrm>
+                    <a:prstGeom prst="rect">
+                      <a:avLst/>
+                    </a:prstGeom>
+                    <a:noFill/>
+                    <a:ln>
+                      <a:noFill/>
+                    </a:ln>
+                  </pic:spPr>
+                </pic:pic>
+              </a:graphicData>
+            </a:graphic>
+          </wp:inline>
+        </w:drawing>
+      </w:r>
+    </w:p>
+    <w:p>
+      <w:r>
+        <w:t>Number of activations (two cells that are active on the same window of time put of chosen edge cells) and dispensing of water reward for mouse 3. No significant increase.</w:t>
+      </w:r>
+    </w:p>
+    <w:p>
+      <w:r>
+        <w:rPr>
+          <w:noProof/>
+        </w:rPr>
+        <w:drawing>
+          <wp:inline distT="0" distB="0" distL="0" distR="0">
+            <wp:extent cx="4579507" cy="3433665"/>
+            <wp:effectExtent l="0" t="0" r="0" b="0"/>
+            <wp:docPr id="11" name="Picture 11" descr="D:\dev\real_time_imaging_experiment_analysis\analysis_figures\water_c40m6.tif"/>
+            <wp:cNvGraphicFramePr>
+              <a:graphicFrameLocks xmlns:a="http://schemas.openxmlformats.org/drawingml/2006/main" noChangeAspect="1"/>
+            </wp:cNvGraphicFramePr>
+            <a:graphic xmlns:a="http://schemas.openxmlformats.org/drawingml/2006/main">
+              <a:graphicData uri="http://schemas.openxmlformats.org/drawingml/2006/picture">
+                <pic:pic xmlns:pic="http://schemas.openxmlformats.org/drawingml/2006/picture">
+                  <pic:nvPicPr>
+                    <pic:cNvPr id="0" name="Picture 1" descr="D:\dev\real_time_imaging_experiment_analysis\analysis_figures\water_c40m6.tif"/>
+                    <pic:cNvPicPr>
+                      <a:picLocks noChangeAspect="1" noChangeArrowheads="1"/>
+                    </pic:cNvPicPr>
+                  </pic:nvPicPr>
+                  <pic:blipFill>
+                    <a:blip r:embed="rId13" cstate="print">
+                      <a:extLst>
+                        <a:ext uri="{28A0092B-C50C-407E-A947-70E740481C1C}">
+                          <a14:useLocalDpi xmlns:a14="http://schemas.microsoft.com/office/drawing/2010/main" val="0"/>
+                        </a:ext>
+                      </a:extLst>
+                    </a:blip>
+                    <a:srcRect/>
+                    <a:stretch>
+                      <a:fillRect/>
+                    </a:stretch>
+                  </pic:blipFill>
+                  <pic:spPr bwMode="auto">
+                    <a:xfrm>
+                      <a:off x="0" y="0"/>
+                      <a:ext cx="4581921" cy="3435475"/>
+                    </a:xfrm>
+                    <a:prstGeom prst="rect">
+                      <a:avLst/>
+                    </a:prstGeom>
+                    <a:noFill/>
+                    <a:ln>
+                      <a:noFill/>
+                    </a:ln>
+                  </pic:spPr>
+                </pic:pic>
+              </a:graphicData>
+            </a:graphic>
+          </wp:inline>
+        </w:drawing>
+      </w:r>
+    </w:p>
+    <w:p>
+      <w:r>
+        <w:t>Same as before for mouse 6</w:t>
+      </w:r>
+    </w:p>
     <w:p/>
+    <w:p>
+      <w:r>
+        <w:t>Bucket dynamics:</w:t>
+      </w:r>
+    </w:p>
+    <w:p>
+      <w:r>
+        <w:rPr>
+          <w:noProof/>
+        </w:rPr>
+        <w:drawing>
+          <wp:inline distT="0" distB="0" distL="0" distR="0">
+            <wp:extent cx="5486400" cy="5038090"/>
+            <wp:effectExtent l="0" t="0" r="0" b="0"/>
+            <wp:docPr id="13" name="Picture 13"/>
+            <wp:cNvGraphicFramePr>
+              <a:graphicFrameLocks xmlns:a="http://schemas.openxmlformats.org/drawingml/2006/main" noChangeAspect="1"/>
+            </wp:cNvGraphicFramePr>
+            <a:graphic xmlns:a="http://schemas.openxmlformats.org/drawingml/2006/main">
+              <a:graphicData uri="http://schemas.openxmlformats.org/drawingml/2006/picture">
+                <pic:pic xmlns:pic="http://schemas.openxmlformats.org/drawingml/2006/picture">
+                  <pic:nvPicPr>
+                    <pic:cNvPr id="0" name="all bucket dynamics.png"/>
+                    <pic:cNvPicPr/>
+                  </pic:nvPicPr>
+                  <pic:blipFill>
+                    <a:blip r:embed="rId14">
+                      <a:extLst>
+                        <a:ext uri="{28A0092B-C50C-407E-A947-70E740481C1C}">
+                          <a14:useLocalDpi xmlns:a14="http://schemas.microsoft.com/office/drawing/2010/main" val="0"/>
+                        </a:ext>
+                      </a:extLst>
+                    </a:blip>
+                    <a:stretch>
+                      <a:fillRect/>
+                    </a:stretch>
+                  </pic:blipFill>
+                  <pic:spPr>
+                    <a:xfrm>
+                      <a:off x="0" y="0"/>
+                      <a:ext cx="5486400" cy="5038090"/>
+                    </a:xfrm>
+                    <a:prstGeom prst="rect">
+                      <a:avLst/>
+                    </a:prstGeom>
+                  </pic:spPr>
+                </pic:pic>
+              </a:graphicData>
+            </a:graphic>
+          </wp:inline>
+        </w:drawing>
+      </w:r>
+    </w:p>
+    <w:p>
+      <w:r>
+        <w:t>Dynamics tests for the bucket trials</w:t>
+      </w:r>
+      <w:r>
+        <w:t xml:space="preserve"> of mouse 3</w:t>
+      </w:r>
+      <w:r>
+        <w:t xml:space="preserve">. The edge cells were chosen by parameters from the linear track, and the tests were done on the bucket trials for each session separately, </w:t>
+      </w:r>
+      <w:r>
+        <w:t>and then</w:t>
+      </w:r>
+      <w:r>
+        <w:t xml:space="preserve"> averaged. </w:t>
+      </w:r>
+    </w:p>
+    <w:p>
+      <w:r>
+        <w:rPr>
+          <w:noProof/>
+        </w:rPr>
+        <w:lastRenderedPageBreak/>
+        <w:drawing>
+          <wp:inline distT="0" distB="0" distL="0" distR="0">
+            <wp:extent cx="5486400" cy="5175250"/>
+            <wp:effectExtent l="0" t="0" r="0" b="6350"/>
+            <wp:docPr id="14" name="Picture 14"/>
+            <wp:cNvGraphicFramePr>
+              <a:graphicFrameLocks xmlns:a="http://schemas.openxmlformats.org/drawingml/2006/main" noChangeAspect="1"/>
+            </wp:cNvGraphicFramePr>
+            <a:graphic xmlns:a="http://schemas.openxmlformats.org/drawingml/2006/main">
+              <a:graphicData uri="http://schemas.openxmlformats.org/drawingml/2006/picture">
+                <pic:pic xmlns:pic="http://schemas.openxmlformats.org/drawingml/2006/picture">
+                  <pic:nvPicPr>
+                    <pic:cNvPr id="0" name="all bucket dynamics.png"/>
+                    <pic:cNvPicPr/>
+                  </pic:nvPicPr>
+                  <pic:blipFill>
+                    <a:blip r:embed="rId15">
+                      <a:extLst>
+                        <a:ext uri="{28A0092B-C50C-407E-A947-70E740481C1C}">
+                          <a14:useLocalDpi xmlns:a14="http://schemas.microsoft.com/office/drawing/2010/main" val="0"/>
+                        </a:ext>
+                      </a:extLst>
+                    </a:blip>
+                    <a:stretch>
+                      <a:fillRect/>
+                    </a:stretch>
+                  </pic:blipFill>
+                  <pic:spPr>
+                    <a:xfrm>
+                      <a:off x="0" y="0"/>
+                      <a:ext cx="5486400" cy="5175250"/>
+                    </a:xfrm>
+                    <a:prstGeom prst="rect">
+                      <a:avLst/>
+                    </a:prstGeom>
+                  </pic:spPr>
+                </pic:pic>
+              </a:graphicData>
+            </a:graphic>
+          </wp:inline>
+        </w:drawing>
+      </w:r>
+    </w:p>
+    <w:p>
+      <w:r>
+        <w:t>Same as before for mouse 6</w:t>
+      </w:r>
+    </w:p>
+    <w:p>
+      <w:r>
+        <w:t xml:space="preserve">Linear </w:t>
+      </w:r>
+      <w:r>
+        <w:t>track dynamics</w:t>
+      </w:r>
+      <w:r>
+        <w:t>:</w:t>
+      </w:r>
+    </w:p>
+    <w:p>
+      <w:r>
+        <w:rPr>
+          <w:noProof/>
+        </w:rPr>
+        <w:lastRenderedPageBreak/>
+        <w:drawing>
+          <wp:inline distT="0" distB="0" distL="0" distR="0">
+            <wp:extent cx="5486400" cy="5105400"/>
+            <wp:effectExtent l="0" t="0" r="0" b="0"/>
+            <wp:docPr id="15" name="Picture 15"/>
+            <wp:cNvGraphicFramePr>
+              <a:graphicFrameLocks xmlns:a="http://schemas.openxmlformats.org/drawingml/2006/main" noChangeAspect="1"/>
+            </wp:cNvGraphicFramePr>
+            <a:graphic xmlns:a="http://schemas.openxmlformats.org/drawingml/2006/main">
+              <a:graphicData uri="http://schemas.openxmlformats.org/drawingml/2006/picture">
+                <pic:pic xmlns:pic="http://schemas.openxmlformats.org/drawingml/2006/picture">
+                  <pic:nvPicPr>
+                    <pic:cNvPr id="0" name="all track dynamics.png"/>
+                    <pic:cNvPicPr/>
+                  </pic:nvPicPr>
+                  <pic:blipFill>
+                    <a:blip r:embed="rId16">
+                      <a:extLst>
+                        <a:ext uri="{28A0092B-C50C-407E-A947-70E740481C1C}">
+                          <a14:useLocalDpi xmlns:a14="http://schemas.microsoft.com/office/drawing/2010/main" val="0"/>
+                        </a:ext>
+                      </a:extLst>
+                    </a:blip>
+                    <a:stretch>
+                      <a:fillRect/>
+                    </a:stretch>
+                  </pic:blipFill>
+                  <pic:spPr>
+                    <a:xfrm>
+                      <a:off x="0" y="0"/>
+                      <a:ext cx="5486400" cy="5105400"/>
+                    </a:xfrm>
+                    <a:prstGeom prst="rect">
+                      <a:avLst/>
+                    </a:prstGeom>
+                  </pic:spPr>
+                </pic:pic>
+              </a:graphicData>
+            </a:graphic>
+          </wp:inline>
+        </w:drawing>
+      </w:r>
+    </w:p>
+    <w:p>
+      <w:r>
+        <w:rPr>
+          <w:noProof/>
+        </w:rPr>
+        <w:lastRenderedPageBreak/>
+        <w:drawing>
+          <wp:inline distT="0" distB="0" distL="0" distR="0">
+            <wp:extent cx="5486400" cy="5187315"/>
+            <wp:effectExtent l="0" t="0" r="0" b="0"/>
+            <wp:docPr id="17" name="Picture 17"/>
+            <wp:cNvGraphicFramePr>
+              <a:graphicFrameLocks xmlns:a="http://schemas.openxmlformats.org/drawingml/2006/main" noChangeAspect="1"/>
+            </wp:cNvGraphicFramePr>
+            <a:graphic xmlns:a="http://schemas.openxmlformats.org/drawingml/2006/main">
+              <a:graphicData uri="http://schemas.openxmlformats.org/drawingml/2006/picture">
+                <pic:pic xmlns:pic="http://schemas.openxmlformats.org/drawingml/2006/picture">
+                  <pic:nvPicPr>
+                    <pic:cNvPr id="0" name="all track dynamics.png"/>
+                    <pic:cNvPicPr/>
+                  </pic:nvPicPr>
+                  <pic:blipFill>
+                    <a:blip r:embed="rId17">
+                      <a:extLst>
+                        <a:ext uri="{28A0092B-C50C-407E-A947-70E740481C1C}">
+                          <a14:useLocalDpi xmlns:a14="http://schemas.microsoft.com/office/drawing/2010/main" val="0"/>
+                        </a:ext>
+                      </a:extLst>
+                    </a:blip>
+                    <a:stretch>
+                      <a:fillRect/>
+                    </a:stretch>
+                  </pic:blipFill>
+                  <pic:spPr>
+                    <a:xfrm>
+                      <a:off x="0" y="0"/>
+                      <a:ext cx="5486400" cy="5187315"/>
+                    </a:xfrm>
+                    <a:prstGeom prst="rect">
+                      <a:avLst/>
+                    </a:prstGeom>
+                  </pic:spPr>
+                </pic:pic>
+              </a:graphicData>
+            </a:graphic>
+          </wp:inline>
+        </w:drawing>
+      </w:r>
+    </w:p>
+    <w:p>
+      <w:r>
+        <w:t>Bucket decoding:</w:t>
+      </w:r>
+    </w:p>
+    <w:p>
+      <w:r>
+        <w:rPr>
+          <w:noProof/>
+        </w:rPr>
+        <w:drawing>
+          <wp:inline distT="0" distB="0" distL="0" distR="0">
+            <wp:extent cx="5486400" cy="2364105"/>
+            <wp:effectExtent l="0" t="0" r="0" b="0"/>
+            <wp:docPr id="18" name="Picture 18"/>
+            <wp:cNvGraphicFramePr>
+              <a:graphicFrameLocks xmlns:a="http://schemas.openxmlformats.org/drawingml/2006/main" noChangeAspect="1"/>
+            </wp:cNvGraphicFramePr>
+            <a:graphic xmlns:a="http://schemas.openxmlformats.org/drawingml/2006/main">
+              <a:graphicData uri="http://schemas.openxmlformats.org/drawingml/2006/picture">
+                <pic:pic xmlns:pic="http://schemas.openxmlformats.org/drawingml/2006/picture">
+                  <pic:nvPicPr>
+                    <pic:cNvPr id="0" name="bucket decoding.png"/>
+                    <pic:cNvPicPr/>
+                  </pic:nvPicPr>
+                  <pic:blipFill>
+                    <a:blip r:embed="rId18" cstate="print">
+                      <a:extLst>
+                        <a:ext uri="{28A0092B-C50C-407E-A947-70E740481C1C}">
+                          <a14:useLocalDpi xmlns:a14="http://schemas.microsoft.com/office/drawing/2010/main" val="0"/>
+                        </a:ext>
+                      </a:extLst>
+                    </a:blip>
+                    <a:stretch>
+                      <a:fillRect/>
+                    </a:stretch>
+                  </pic:blipFill>
+                  <pic:spPr>
+                    <a:xfrm>
+                      <a:off x="0" y="0"/>
+                      <a:ext cx="5486400" cy="2364105"/>
+                    </a:xfrm>
+                    <a:prstGeom prst="rect">
+                      <a:avLst/>
+                    </a:prstGeom>
+                  </pic:spPr>
+                </pic:pic>
+              </a:graphicData>
+            </a:graphic>
+          </wp:inline>
+        </w:drawing>
+      </w:r>
+    </w:p>
+    <w:p>
+      <w:proofErr w:type="gramStart"/>
+      <w:r>
+        <w:lastRenderedPageBreak/>
+        <w:t>Density of decoding in bucket trials.</w:t>
+      </w:r>
+      <w:proofErr w:type="gramEnd"/>
+      <w:r>
+        <w:t xml:space="preserve"> </w:t>
+      </w:r>
+      <w:proofErr w:type="gramStart"/>
+      <w:r>
+        <w:t>Pool taken from all bucket trials for each mouse.</w:t>
+      </w:r>
+      <w:proofErr w:type="gramEnd"/>
+      <w:r>
+        <w:t xml:space="preserve"> Mouse 3 show higher edge decoding in phase 1 compared to its phase 0, while mouse 6 doesn’t. </w:t>
+      </w:r>
+      <w:bookmarkStart w:id="4" w:name="_GoBack"/>
+      <w:bookmarkEnd w:id="4"/>
+    </w:p>
     <w:sectPr>
       <w:pgSz w:w="12240" w:h="15840"/>
       <w:pgMar w:top="1440" w:right="1800" w:bottom="1440" w:left="1800" w:header="720" w:footer="720" w:gutter="0"/>
@@ -2305,7 +2866,7 @@
 </file>
 
 <file path=customXml/itemProps1.xml><?xml version="1.0" encoding="utf-8"?>
-<ds:datastoreItem xmlns:ds="http://schemas.openxmlformats.org/officeDocument/2006/customXml" ds:itemID="{930B940F-39BC-4476-BE71-5B909C1CBE16}">
+<ds:datastoreItem xmlns:ds="http://schemas.openxmlformats.org/officeDocument/2006/customXml" ds:itemID="{CD1C8294-97C2-4FE6-AB17-4E6EE13896C6}">
   <ds:schemaRefs>
     <ds:schemaRef ds:uri="http://schemas.openxmlformats.org/officeDocument/2006/bibliography"/>
   </ds:schemaRefs>

</xml_diff>

<commit_message>
Update figures appearance for thesis
</commit_message>
<xml_diff>
--- a/figures/Figures legend.docx
+++ b/figures/Figures legend.docx
@@ -150,12 +150,21 @@
           <w:iCs/>
         </w:rPr>
       </w:pPr>
-      <w:r>
-        <w:rPr>
-          <w:i/>
-          <w:iCs/>
-        </w:rPr>
-        <w:t>P(cell active in rest | cell active in run)</w:t>
+      <w:proofErr w:type="gramStart"/>
+      <w:r>
+        <w:rPr>
+          <w:i/>
+          <w:iCs/>
+        </w:rPr>
+        <w:t>P(</w:t>
+      </w:r>
+      <w:proofErr w:type="gramEnd"/>
+      <w:r>
+        <w:rPr>
+          <w:i/>
+          <w:iCs/>
+        </w:rPr>
+        <w:t>cell active in rest | cell active in run)</w:t>
       </w:r>
       <w:r>
         <w:t xml:space="preserve"> - </w:t>
@@ -205,8 +214,13 @@
       <w:r>
         <w:t xml:space="preserve"> </w:t>
       </w:r>
-      <w:r>
-        <w:t>when rest can be before run(right), and after (left) in a linear track. Dots are the different color for each mouse. Red line is p=0.025 for two tailed matched t-test. Most sessions show no significant difference between the two conditional probabilities</w:t>
+      <w:proofErr w:type="gramStart"/>
+      <w:r>
+        <w:t>when</w:t>
+      </w:r>
+      <w:proofErr w:type="gramEnd"/>
+      <w:r>
+        <w:t xml:space="preserve"> rest can be before run(right), and after (left) in a linear track. Dots are the different color for each mouse. Red line is p=0.025 for two tailed matched t-test. Most sessions show no significant difference between the two conditional probabilities</w:t>
       </w:r>
     </w:p>
     <w:p>
@@ -244,12 +258,21 @@
           <w:iCs/>
         </w:rPr>
       </w:pPr>
-      <w:r>
-        <w:rPr>
-          <w:i/>
-          <w:iCs/>
-        </w:rPr>
-        <w:t xml:space="preserve">P(cell active </w:t>
+      <w:proofErr w:type="gramStart"/>
+      <w:r>
+        <w:rPr>
+          <w:i/>
+          <w:iCs/>
+        </w:rPr>
+        <w:t>P(</w:t>
+      </w:r>
+      <w:proofErr w:type="gramEnd"/>
+      <w:r>
+        <w:rPr>
+          <w:i/>
+          <w:iCs/>
+        </w:rPr>
+        <w:t xml:space="preserve">cell active </w:t>
       </w:r>
       <w:r>
         <w:rPr>
@@ -356,8 +379,13 @@
       <w:pPr>
         <w:pStyle w:val="ListParagraph"/>
       </w:pPr>
-      <w:r>
-        <w:t>axis Y is for effect size of the difference:</w:t>
+      <w:proofErr w:type="gramStart"/>
+      <w:r>
+        <w:t>axis</w:t>
+      </w:r>
+      <w:proofErr w:type="gramEnd"/>
+      <w:r>
+        <w:t xml:space="preserve"> Y is for effect size of the difference:</w:t>
       </w:r>
     </w:p>
     <w:p>
@@ -368,12 +396,21 @@
           <w:iCs/>
         </w:rPr>
       </w:pPr>
-      <w:r>
-        <w:rPr>
-          <w:i/>
-          <w:iCs/>
-        </w:rPr>
-        <w:t xml:space="preserve">P(cell active </w:t>
+      <w:proofErr w:type="gramStart"/>
+      <w:r>
+        <w:rPr>
+          <w:i/>
+          <w:iCs/>
+        </w:rPr>
+        <w:t>P(</w:t>
+      </w:r>
+      <w:proofErr w:type="gramEnd"/>
+      <w:r>
+        <w:rPr>
+          <w:i/>
+          <w:iCs/>
+        </w:rPr>
+        <w:t xml:space="preserve">cell active </w:t>
       </w:r>
       <w:r>
         <w:rPr>
@@ -488,6 +525,7 @@
           <w:iCs/>
         </w:rPr>
       </w:pPr>
+      <w:proofErr w:type="gramStart"/>
       <w:r>
         <w:rPr>
           <w:i/>
@@ -501,6 +539,7 @@
       <w:r>
         <w:t>F</w:t>
       </w:r>
+      <w:proofErr w:type="gramEnd"/>
       <w:r>
         <w:t xml:space="preserve">) same as </w:t>
       </w:r>
@@ -836,14 +875,30 @@
           <w:b/>
           <w:bCs/>
         </w:rPr>
-        <w:t xml:space="preserve">Fig 4 </w:t>
-      </w:r>
+        <w:t xml:space="preserve">Fig </w:t>
+      </w:r>
+      <w:proofErr w:type="gramStart"/>
       <w:r>
         <w:rPr>
           <w:b/>
           <w:bCs/>
         </w:rPr>
-        <w:t>: decoding bucket trials show no significant edge (reward?) representation</w:t>
+        <w:t xml:space="preserve">4 </w:t>
+      </w:r>
+      <w:r>
+        <w:rPr>
+          <w:b/>
+          <w:bCs/>
+        </w:rPr>
+        <w:t>:</w:t>
+      </w:r>
+      <w:proofErr w:type="gramEnd"/>
+      <w:r>
+        <w:rPr>
+          <w:b/>
+          <w:bCs/>
+        </w:rPr>
+        <w:t xml:space="preserve"> decoding bucket trials show no significant edge (reward?) representation</w:t>
       </w:r>
     </w:p>
     <w:p>
@@ -854,6 +909,7 @@
           <w:numId w:val="3"/>
         </w:numPr>
       </w:pPr>
+      <w:bookmarkStart w:id="4" w:name="_GoBack"/>
       <w:r>
         <w:t>Maximum likelihood estimation</w:t>
       </w:r>
@@ -866,6 +922,7 @@
       <w:r>
         <w:t xml:space="preserve"> </w:t>
       </w:r>
+      <w:proofErr w:type="gramStart"/>
       <w:r>
         <w:t>Absolute mea</w:t>
       </w:r>
@@ -876,7 +933,11 @@
         <w:t>each bin</w:t>
       </w:r>
       <w:r>
-        <w:t xml:space="preserve"> is 8 cm long. </w:t>
+        <w:t xml:space="preserve"> is</w:t>
+      </w:r>
+      <w:proofErr w:type="gramEnd"/>
+      <w:r>
+        <w:t xml:space="preserve"> 8 cm long. </w:t>
       </w:r>
       <w:r>
         <w:t>.</w:t>
@@ -939,8 +1000,6 @@
       <w:r>
         <w:t>on</w:t>
       </w:r>
-      <w:bookmarkStart w:id="4" w:name="_GoBack"/>
-      <w:bookmarkEnd w:id="4"/>
       <w:r>
         <w:t xml:space="preserve"> the linear track</w:t>
       </w:r>
@@ -956,6 +1015,9 @@
       <w:r>
         <w:t>Box plot of the number of events in frame for each decoded bin, when the proximate environment was decoded (in inset is when the other environment was decoded)</w:t>
       </w:r>
+      <w:r>
+        <w:t xml:space="preserve"> in environment A</w:t>
+      </w:r>
     </w:p>
     <w:p>
       <w:pPr>
@@ -966,12 +1028,37 @@
         </w:numPr>
       </w:pPr>
       <w:r>
-        <w:t>Density of the decoded bins in the matched\non matched environment and the natural occupation</w:t>
-      </w:r>
-      <w:r>
-        <w:t>.</w:t>
-      </w:r>
-    </w:p>
+        <w:t>Same as D for environment B</w:t>
+      </w:r>
+    </w:p>
+    <w:p>
+      <w:pPr>
+        <w:pStyle w:val="ListParagraph"/>
+        <w:numPr>
+          <w:ilvl w:val="0"/>
+          <w:numId w:val="3"/>
+        </w:numPr>
+      </w:pPr>
+      <w:r>
+        <w:t>Density of the decoded bins in the matched\non matched enviro</w:t>
+      </w:r>
+      <w:r>
+        <w:t>nment and the natural occupancy for environment A</w:t>
+      </w:r>
+    </w:p>
+    <w:p>
+      <w:pPr>
+        <w:pStyle w:val="ListParagraph"/>
+        <w:numPr>
+          <w:ilvl w:val="0"/>
+          <w:numId w:val="3"/>
+        </w:numPr>
+      </w:pPr>
+      <w:r>
+        <w:t>Same as F for environment B</w:t>
+      </w:r>
+    </w:p>
+    <w:bookmarkEnd w:id="4"/>
     <w:p>
       <w:pPr>
         <w:jc w:val="right"/>
@@ -1135,7 +1222,15 @@
     </w:p>
     <w:p>
       <w:r>
-        <w:t>(not yet organized in order so each will have its description beneath</w:t>
+        <w:t>(</w:t>
+      </w:r>
+      <w:proofErr w:type="gramStart"/>
+      <w:r>
+        <w:t>not</w:t>
+      </w:r>
+      <w:proofErr w:type="gramEnd"/>
+      <w:r>
+        <w:t xml:space="preserve"> yet organized in order so each will have its description beneath</w:t>
       </w:r>
     </w:p>
     <w:p>
@@ -1541,8 +1636,21 @@
       </w:r>
     </w:p>
     <w:p>
-      <w:r>
-        <w:t xml:space="preserve">Density of decoding in bucket trials. Pool taken from all bucket trials for each mouse. Mouse 3 show higher edge decoding in phase 1 compared to its phase 0, while mouse 6 doesn’t. </w:t>
+      <w:proofErr w:type="gramStart"/>
+      <w:r>
+        <w:t>Density of decoding in bucket trials.</w:t>
+      </w:r>
+      <w:proofErr w:type="gramEnd"/>
+      <w:r>
+        <w:t xml:space="preserve"> </w:t>
+      </w:r>
+      <w:proofErr w:type="gramStart"/>
+      <w:r>
+        <w:t>Pool taken from all bucket trials for each mouse.</w:t>
+      </w:r>
+      <w:proofErr w:type="gramEnd"/>
+      <w:r>
+        <w:t xml:space="preserve"> Mouse 3 show higher edge decoding in phase 1 compared to its phase 0, while mouse 6 doesn’t. </w:t>
       </w:r>
     </w:p>
     <w:p/>
@@ -2970,7 +3078,7 @@
 </file>
 
 <file path=customXml/itemProps1.xml><?xml version="1.0" encoding="utf-8"?>
-<ds:datastoreItem xmlns:ds="http://schemas.openxmlformats.org/officeDocument/2006/customXml" ds:itemID="{88556DF3-F15F-4467-8B8A-AC5B5D62A0EB}">
+<ds:datastoreItem xmlns:ds="http://schemas.openxmlformats.org/officeDocument/2006/customXml" ds:itemID="{811FC7E6-474A-4C49-949D-EA9C4399E253}">
   <ds:schemaRefs>
     <ds:schemaRef ds:uri="http://schemas.openxmlformats.org/officeDocument/2006/bibliography"/>
   </ds:schemaRefs>

</xml_diff>